<commit_message>
updated apis document, added methods and login api
</commit_message>
<xml_diff>
--- a/design/web_services_api.docx
+++ b/design/web_services_api.docx
@@ -6,14 +6,15 @@
       <w:tblPr>
         <w:tblStyle w:val="TableGrid"/>
         <w:tblpPr w:leftFromText="180" w:rightFromText="180" w:horzAnchor="margin" w:tblpY="795"/>
-        <w:tblW w:w="11132" w:type="dxa"/>
+        <w:tblW w:w="5000" w:type="pct"/>
         <w:tblLook w:val="00A0" w:firstRow="1" w:lastRow="0" w:firstColumn="1" w:lastColumn="0" w:noHBand="0" w:noVBand="0"/>
       </w:tblPr>
       <w:tblGrid>
-        <w:gridCol w:w="2981"/>
-        <w:gridCol w:w="2720"/>
-        <w:gridCol w:w="2712"/>
-        <w:gridCol w:w="2719"/>
+        <w:gridCol w:w="2770"/>
+        <w:gridCol w:w="2828"/>
+        <w:gridCol w:w="1809"/>
+        <w:gridCol w:w="1800"/>
+        <w:gridCol w:w="1809"/>
       </w:tblGrid>
       <w:tr>
         <w:trPr>
@@ -21,7 +22,7 @@
         </w:trPr>
         <w:tc>
           <w:tcPr>
-            <w:tcW w:w="2981" w:type="dxa"/>
+            <w:tcW w:w="1257" w:type="pct"/>
             <w:vAlign w:val="center"/>
           </w:tcPr>
           <w:p>
@@ -47,7 +48,7 @@
         </w:tc>
         <w:tc>
           <w:tcPr>
-            <w:tcW w:w="2720" w:type="dxa"/>
+            <w:tcW w:w="1284" w:type="pct"/>
             <w:vAlign w:val="center"/>
           </w:tcPr>
           <w:p>
@@ -65,6 +66,30 @@
                 <w:sz w:val="28"/>
                 <w:szCs w:val="28"/>
               </w:rPr>
+              <w:t>Method</w:t>
+            </w:r>
+          </w:p>
+        </w:tc>
+        <w:tc>
+          <w:tcPr>
+            <w:tcW w:w="821" w:type="pct"/>
+            <w:vAlign w:val="center"/>
+          </w:tcPr>
+          <w:p>
+            <w:pPr>
+              <w:jc w:val="center"/>
+              <w:rPr>
+                <w:b/>
+                <w:bCs/>
+              </w:rPr>
+            </w:pPr>
+            <w:r>
+              <w:rPr>
+                <w:b/>
+                <w:bCs/>
+                <w:sz w:val="28"/>
+                <w:szCs w:val="28"/>
+              </w:rPr>
               <w:t>P</w:t>
             </w:r>
             <w:r>
@@ -80,7 +105,7 @@
         </w:tc>
         <w:tc>
           <w:tcPr>
-            <w:tcW w:w="2712" w:type="dxa"/>
+            <w:tcW w:w="817" w:type="pct"/>
             <w:vAlign w:val="center"/>
           </w:tcPr>
           <w:p>
@@ -100,7 +125,7 @@
         </w:tc>
         <w:tc>
           <w:tcPr>
-            <w:tcW w:w="2719" w:type="dxa"/>
+            <w:tcW w:w="821" w:type="pct"/>
             <w:vAlign w:val="center"/>
           </w:tcPr>
           <w:p>
@@ -125,10 +150,18 @@
         </w:trPr>
         <w:tc>
           <w:tcPr>
-            <w:tcW w:w="2981" w:type="dxa"/>
-            <w:vAlign w:val="center"/>
-          </w:tcPr>
-          <w:p>
+            <w:tcW w:w="1257" w:type="pct"/>
+            <w:vAlign w:val="center"/>
+          </w:tcPr>
+          <w:p>
+            <w:r>
+              <w:t>/</w:t>
+            </w:r>
+            <w:proofErr w:type="spellStart"/>
+            <w:r>
+              <w:t>api</w:t>
+            </w:r>
+            <w:proofErr w:type="spellEnd"/>
             <w:r>
               <w:t>/cities</w:t>
             </w:r>
@@ -136,20 +169,33 @@
         </w:tc>
         <w:tc>
           <w:tcPr>
-            <w:tcW w:w="2720" w:type="dxa"/>
+            <w:tcW w:w="1284" w:type="pct"/>
+            <w:vAlign w:val="center"/>
+          </w:tcPr>
+          <w:p>
+            <w:pPr>
+              <w:jc w:val="center"/>
+            </w:pPr>
+            <w:r>
+              <w:t>GET</w:t>
+            </w:r>
+          </w:p>
+        </w:tc>
+        <w:tc>
+          <w:tcPr>
+            <w:tcW w:w="821" w:type="pct"/>
             <w:vAlign w:val="center"/>
           </w:tcPr>
           <w:p/>
         </w:tc>
         <w:tc>
           <w:tcPr>
-            <w:tcW w:w="2712" w:type="dxa"/>
+            <w:tcW w:w="817" w:type="pct"/>
             <w:vAlign w:val="center"/>
           </w:tcPr>
           <w:p>
             <w:pPr>
               <w:rPr>
-                <w:rFonts w:hint="cs"/>
                 <w:rtl/>
                 <w:lang w:bidi="ar-EG"/>
               </w:rPr>
@@ -161,13 +207,12 @@
         </w:tc>
         <w:tc>
           <w:tcPr>
-            <w:tcW w:w="2719" w:type="dxa"/>
+            <w:tcW w:w="821" w:type="pct"/>
             <w:vAlign w:val="center"/>
           </w:tcPr>
           <w:p>
             <w:pPr>
               <w:rPr>
-                <w:rFonts w:hint="cs"/>
                 <w:rtl/>
                 <w:lang w:bidi="ar-EG"/>
               </w:rPr>
@@ -184,7 +229,7 @@
         </w:trPr>
         <w:tc>
           <w:tcPr>
-            <w:tcW w:w="2981" w:type="dxa"/>
+            <w:tcW w:w="1257" w:type="pct"/>
             <w:vAlign w:val="center"/>
           </w:tcPr>
           <w:p>
@@ -193,6 +238,14 @@
             </w:r>
             <w:proofErr w:type="spellStart"/>
             <w:r>
+              <w:t>api</w:t>
+            </w:r>
+            <w:proofErr w:type="spellEnd"/>
+            <w:r>
+              <w:t>/</w:t>
+            </w:r>
+            <w:proofErr w:type="spellStart"/>
+            <w:r>
               <w:t>products_home</w:t>
             </w:r>
             <w:proofErr w:type="spellEnd"/>
@@ -200,14 +253,28 @@
         </w:tc>
         <w:tc>
           <w:tcPr>
-            <w:tcW w:w="2720" w:type="dxa"/>
+            <w:tcW w:w="1284" w:type="pct"/>
+            <w:vAlign w:val="center"/>
+          </w:tcPr>
+          <w:p>
+            <w:pPr>
+              <w:jc w:val="center"/>
+            </w:pPr>
+            <w:r>
+              <w:t>GET</w:t>
+            </w:r>
+          </w:p>
+        </w:tc>
+        <w:tc>
+          <w:tcPr>
+            <w:tcW w:w="821" w:type="pct"/>
             <w:vAlign w:val="center"/>
           </w:tcPr>
           <w:p/>
         </w:tc>
         <w:tc>
           <w:tcPr>
-            <w:tcW w:w="2712" w:type="dxa"/>
+            <w:tcW w:w="817" w:type="pct"/>
             <w:vAlign w:val="center"/>
           </w:tcPr>
           <w:p>
@@ -232,7 +299,7 @@
         </w:tc>
         <w:tc>
           <w:tcPr>
-            <w:tcW w:w="2719" w:type="dxa"/>
+            <w:tcW w:w="821" w:type="pct"/>
             <w:vAlign w:val="center"/>
           </w:tcPr>
           <w:p/>
@@ -244,13 +311,21 @@
         </w:trPr>
         <w:tc>
           <w:tcPr>
-            <w:tcW w:w="2981" w:type="dxa"/>
+            <w:tcW w:w="1257" w:type="pct"/>
             <w:vAlign w:val="center"/>
           </w:tcPr>
           <w:p>
             <w:r>
               <w:t>/</w:t>
             </w:r>
+            <w:proofErr w:type="spellStart"/>
+            <w:r>
+              <w:t>api</w:t>
+            </w:r>
+            <w:proofErr w:type="spellEnd"/>
+            <w:r>
+              <w:t>/</w:t>
+            </w:r>
             <w:r>
               <w:t>carousel</w:t>
             </w:r>
@@ -258,14 +333,28 @@
         </w:tc>
         <w:tc>
           <w:tcPr>
-            <w:tcW w:w="2720" w:type="dxa"/>
+            <w:tcW w:w="1284" w:type="pct"/>
+            <w:vAlign w:val="center"/>
+          </w:tcPr>
+          <w:p>
+            <w:pPr>
+              <w:jc w:val="center"/>
+            </w:pPr>
+            <w:r>
+              <w:t>GET</w:t>
+            </w:r>
+          </w:p>
+        </w:tc>
+        <w:tc>
+          <w:tcPr>
+            <w:tcW w:w="821" w:type="pct"/>
             <w:vAlign w:val="center"/>
           </w:tcPr>
           <w:p/>
         </w:tc>
         <w:tc>
           <w:tcPr>
-            <w:tcW w:w="2712" w:type="dxa"/>
+            <w:tcW w:w="817" w:type="pct"/>
             <w:vAlign w:val="center"/>
           </w:tcPr>
           <w:p>
@@ -287,7 +376,7 @@
         </w:tc>
         <w:tc>
           <w:tcPr>
-            <w:tcW w:w="2719" w:type="dxa"/>
+            <w:tcW w:w="821" w:type="pct"/>
             <w:vAlign w:val="center"/>
           </w:tcPr>
           <w:p/>
@@ -299,10 +388,18 @@
         </w:trPr>
         <w:tc>
           <w:tcPr>
-            <w:tcW w:w="2981" w:type="dxa"/>
-            <w:vAlign w:val="center"/>
-          </w:tcPr>
-          <w:p>
+            <w:tcW w:w="1257" w:type="pct"/>
+            <w:vAlign w:val="center"/>
+          </w:tcPr>
+          <w:p>
+            <w:r>
+              <w:t>/</w:t>
+            </w:r>
+            <w:proofErr w:type="spellStart"/>
+            <w:r>
+              <w:t>api</w:t>
+            </w:r>
+            <w:proofErr w:type="spellEnd"/>
             <w:r>
               <w:t>/winners</w:t>
             </w:r>
@@ -310,14 +407,28 @@
         </w:tc>
         <w:tc>
           <w:tcPr>
-            <w:tcW w:w="2720" w:type="dxa"/>
+            <w:tcW w:w="1284" w:type="pct"/>
+            <w:vAlign w:val="center"/>
+          </w:tcPr>
+          <w:p>
+            <w:pPr>
+              <w:jc w:val="center"/>
+            </w:pPr>
+            <w:r>
+              <w:t>GET</w:t>
+            </w:r>
+          </w:p>
+        </w:tc>
+        <w:tc>
+          <w:tcPr>
+            <w:tcW w:w="821" w:type="pct"/>
             <w:vAlign w:val="center"/>
           </w:tcPr>
           <w:p/>
         </w:tc>
         <w:tc>
           <w:tcPr>
-            <w:tcW w:w="2712" w:type="dxa"/>
+            <w:tcW w:w="817" w:type="pct"/>
             <w:vAlign w:val="center"/>
           </w:tcPr>
           <w:p>
@@ -328,7 +439,7 @@
         </w:tc>
         <w:tc>
           <w:tcPr>
-            <w:tcW w:w="2719" w:type="dxa"/>
+            <w:tcW w:w="821" w:type="pct"/>
             <w:vAlign w:val="center"/>
           </w:tcPr>
           <w:p/>
@@ -340,10 +451,18 @@
         </w:trPr>
         <w:tc>
           <w:tcPr>
-            <w:tcW w:w="2981" w:type="dxa"/>
-            <w:vAlign w:val="center"/>
-          </w:tcPr>
-          <w:p>
+            <w:tcW w:w="1257" w:type="pct"/>
+            <w:vAlign w:val="center"/>
+          </w:tcPr>
+          <w:p>
+            <w:r>
+              <w:t>/</w:t>
+            </w:r>
+            <w:proofErr w:type="spellStart"/>
+            <w:r>
+              <w:t>api</w:t>
+            </w:r>
+            <w:proofErr w:type="spellEnd"/>
             <w:r>
               <w:t>/partners</w:t>
             </w:r>
@@ -351,14 +470,28 @@
         </w:tc>
         <w:tc>
           <w:tcPr>
-            <w:tcW w:w="2720" w:type="dxa"/>
+            <w:tcW w:w="1284" w:type="pct"/>
+            <w:vAlign w:val="center"/>
+          </w:tcPr>
+          <w:p>
+            <w:pPr>
+              <w:jc w:val="center"/>
+            </w:pPr>
+            <w:r>
+              <w:t>GET</w:t>
+            </w:r>
+          </w:p>
+        </w:tc>
+        <w:tc>
+          <w:tcPr>
+            <w:tcW w:w="821" w:type="pct"/>
             <w:vAlign w:val="center"/>
           </w:tcPr>
           <w:p/>
         </w:tc>
         <w:tc>
           <w:tcPr>
-            <w:tcW w:w="2712" w:type="dxa"/>
+            <w:tcW w:w="817" w:type="pct"/>
             <w:vAlign w:val="center"/>
           </w:tcPr>
           <w:p>
@@ -369,7 +502,7 @@
         </w:tc>
         <w:tc>
           <w:tcPr>
-            <w:tcW w:w="2719" w:type="dxa"/>
+            <w:tcW w:w="821" w:type="pct"/>
             <w:vAlign w:val="center"/>
           </w:tcPr>
           <w:p/>
@@ -381,7 +514,7 @@
         </w:trPr>
         <w:tc>
           <w:tcPr>
-            <w:tcW w:w="2981" w:type="dxa"/>
+            <w:tcW w:w="1257" w:type="pct"/>
             <w:vAlign w:val="center"/>
           </w:tcPr>
           <w:p>
@@ -390,30 +523,49 @@
             </w:r>
             <w:proofErr w:type="spellStart"/>
             <w:r>
+              <w:t>api</w:t>
+            </w:r>
+            <w:proofErr w:type="spellEnd"/>
+            <w:r>
+              <w:t>/</w:t>
+            </w:r>
+            <w:proofErr w:type="spellStart"/>
+            <w:r>
               <w:t>products_category</w:t>
             </w:r>
             <w:proofErr w:type="spellEnd"/>
             <w:r>
-              <w:t>/{category}</w:t>
-            </w:r>
-          </w:p>
-        </w:tc>
-        <w:tc>
-          <w:tcPr>
-            <w:tcW w:w="2720" w:type="dxa"/>
+              <w:t>/{id}</w:t>
+            </w:r>
+          </w:p>
+        </w:tc>
+        <w:tc>
+          <w:tcPr>
+            <w:tcW w:w="1284" w:type="pct"/>
+            <w:vAlign w:val="center"/>
+          </w:tcPr>
+          <w:p>
+            <w:pPr>
+              <w:jc w:val="center"/>
+            </w:pPr>
+            <w:r>
+              <w:t>GET</w:t>
+            </w:r>
+          </w:p>
+        </w:tc>
+        <w:tc>
+          <w:tcPr>
+            <w:tcW w:w="821" w:type="pct"/>
             <w:vAlign w:val="center"/>
           </w:tcPr>
           <w:p>
             <w:proofErr w:type="gramStart"/>
             <w:r>
-              <w:t>c</w:t>
-            </w:r>
-            <w:r>
-              <w:t>ategory</w:t>
+              <w:t>id</w:t>
             </w:r>
             <w:proofErr w:type="gramEnd"/>
             <w:r>
-              <w:t xml:space="preserve"> = category name or category id – required.</w:t>
+              <w:t xml:space="preserve"> = category id – required.</w:t>
             </w:r>
             <w:r>
               <w:br/>
@@ -447,13 +599,12 @@
         </w:tc>
         <w:tc>
           <w:tcPr>
-            <w:tcW w:w="2712" w:type="dxa"/>
+            <w:tcW w:w="817" w:type="pct"/>
             <w:vAlign w:val="center"/>
           </w:tcPr>
           <w:p>
             <w:pPr>
               <w:rPr>
-                <w:rFonts w:hint="cs"/>
                 <w:rtl/>
                 <w:lang w:bidi="ar-EG"/>
               </w:rPr>
@@ -465,7 +616,7 @@
         </w:tc>
         <w:tc>
           <w:tcPr>
-            <w:tcW w:w="2719" w:type="dxa"/>
+            <w:tcW w:w="821" w:type="pct"/>
             <w:vAlign w:val="center"/>
           </w:tcPr>
           <w:p/>
@@ -477,7 +628,7 @@
         </w:trPr>
         <w:tc>
           <w:tcPr>
-            <w:tcW w:w="2981" w:type="dxa"/>
+            <w:tcW w:w="1257" w:type="pct"/>
             <w:vAlign w:val="center"/>
           </w:tcPr>
           <w:p>
@@ -486,6 +637,14 @@
             </w:r>
             <w:proofErr w:type="spellStart"/>
             <w:r>
+              <w:t>api</w:t>
+            </w:r>
+            <w:proofErr w:type="spellEnd"/>
+            <w:r>
+              <w:t>/</w:t>
+            </w:r>
+            <w:proofErr w:type="spellStart"/>
+            <w:r>
               <w:t>product_profile</w:t>
             </w:r>
             <w:proofErr w:type="spellEnd"/>
@@ -496,7 +655,21 @@
         </w:tc>
         <w:tc>
           <w:tcPr>
-            <w:tcW w:w="2720" w:type="dxa"/>
+            <w:tcW w:w="1284" w:type="pct"/>
+            <w:vAlign w:val="center"/>
+          </w:tcPr>
+          <w:p>
+            <w:pPr>
+              <w:jc w:val="center"/>
+            </w:pPr>
+            <w:r>
+              <w:t>GET</w:t>
+            </w:r>
+          </w:p>
+        </w:tc>
+        <w:tc>
+          <w:tcPr>
+            <w:tcW w:w="821" w:type="pct"/>
             <w:vAlign w:val="center"/>
           </w:tcPr>
           <w:p>
@@ -507,7 +680,7 @@
         </w:tc>
         <w:tc>
           <w:tcPr>
-            <w:tcW w:w="2712" w:type="dxa"/>
+            <w:tcW w:w="817" w:type="pct"/>
             <w:vAlign w:val="center"/>
           </w:tcPr>
           <w:p>
@@ -518,7 +691,7 @@
         </w:tc>
         <w:tc>
           <w:tcPr>
-            <w:tcW w:w="2719" w:type="dxa"/>
+            <w:tcW w:w="821" w:type="pct"/>
             <w:vAlign w:val="center"/>
           </w:tcPr>
           <w:p/>
@@ -530,7 +703,7 @@
         </w:trPr>
         <w:tc>
           <w:tcPr>
-            <w:tcW w:w="2981" w:type="dxa"/>
+            <w:tcW w:w="1257" w:type="pct"/>
             <w:vAlign w:val="center"/>
           </w:tcPr>
           <w:p>
@@ -539,6 +712,14 @@
             </w:r>
             <w:proofErr w:type="spellStart"/>
             <w:r>
+              <w:t>api</w:t>
+            </w:r>
+            <w:proofErr w:type="spellEnd"/>
+            <w:r>
+              <w:t>/</w:t>
+            </w:r>
+            <w:proofErr w:type="spellStart"/>
+            <w:r>
               <w:t>products_company</w:t>
             </w:r>
             <w:proofErr w:type="spellEnd"/>
@@ -549,21 +730,32 @@
         </w:tc>
         <w:tc>
           <w:tcPr>
-            <w:tcW w:w="2720" w:type="dxa"/>
-            <w:vAlign w:val="center"/>
-          </w:tcPr>
-          <w:p>
-            <w:r>
-              <w:t xml:space="preserve">Id = company id --  </w:t>
-            </w:r>
-            <w:r>
-              <w:t>required</w:t>
-            </w:r>
-          </w:p>
-        </w:tc>
-        <w:tc>
-          <w:tcPr>
-            <w:tcW w:w="2712" w:type="dxa"/>
+            <w:tcW w:w="1284" w:type="pct"/>
+            <w:vAlign w:val="center"/>
+          </w:tcPr>
+          <w:p>
+            <w:pPr>
+              <w:jc w:val="center"/>
+            </w:pPr>
+            <w:r>
+              <w:t>GET</w:t>
+            </w:r>
+          </w:p>
+        </w:tc>
+        <w:tc>
+          <w:tcPr>
+            <w:tcW w:w="821" w:type="pct"/>
+            <w:vAlign w:val="center"/>
+          </w:tcPr>
+          <w:p>
+            <w:r>
+              <w:t>Id = company id --  required</w:t>
+            </w:r>
+          </w:p>
+        </w:tc>
+        <w:tc>
+          <w:tcPr>
+            <w:tcW w:w="817" w:type="pct"/>
             <w:vAlign w:val="center"/>
           </w:tcPr>
           <w:p>
@@ -574,7 +766,7 @@
         </w:tc>
         <w:tc>
           <w:tcPr>
-            <w:tcW w:w="2719" w:type="dxa"/>
+            <w:tcW w:w="821" w:type="pct"/>
             <w:vAlign w:val="center"/>
           </w:tcPr>
           <w:p/>
@@ -586,10 +778,18 @@
         </w:trPr>
         <w:tc>
           <w:tcPr>
-            <w:tcW w:w="2981" w:type="dxa"/>
-            <w:vAlign w:val="center"/>
-          </w:tcPr>
-          <w:p>
+            <w:tcW w:w="1257" w:type="pct"/>
+            <w:vAlign w:val="center"/>
+          </w:tcPr>
+          <w:p>
+            <w:r>
+              <w:t>/</w:t>
+            </w:r>
+            <w:proofErr w:type="spellStart"/>
+            <w:r>
+              <w:t>api</w:t>
+            </w:r>
+            <w:proofErr w:type="spellEnd"/>
             <w:r>
               <w:t>/companies</w:t>
             </w:r>
@@ -597,14 +797,28 @@
         </w:tc>
         <w:tc>
           <w:tcPr>
-            <w:tcW w:w="2720" w:type="dxa"/>
+            <w:tcW w:w="1284" w:type="pct"/>
+            <w:vAlign w:val="center"/>
+          </w:tcPr>
+          <w:p>
+            <w:pPr>
+              <w:jc w:val="center"/>
+            </w:pPr>
+            <w:r>
+              <w:t>GET</w:t>
+            </w:r>
+          </w:p>
+        </w:tc>
+        <w:tc>
+          <w:tcPr>
+            <w:tcW w:w="821" w:type="pct"/>
             <w:vAlign w:val="center"/>
           </w:tcPr>
           <w:p/>
         </w:tc>
         <w:tc>
           <w:tcPr>
-            <w:tcW w:w="2712" w:type="dxa"/>
+            <w:tcW w:w="817" w:type="pct"/>
             <w:vAlign w:val="center"/>
           </w:tcPr>
           <w:p>
@@ -615,7 +829,7 @@
         </w:tc>
         <w:tc>
           <w:tcPr>
-            <w:tcW w:w="2719" w:type="dxa"/>
+            <w:tcW w:w="821" w:type="pct"/>
             <w:vAlign w:val="center"/>
           </w:tcPr>
           <w:p/>
@@ -627,7 +841,7 @@
         </w:trPr>
         <w:tc>
           <w:tcPr>
-            <w:tcW w:w="2981" w:type="dxa"/>
+            <w:tcW w:w="1257" w:type="pct"/>
             <w:vAlign w:val="center"/>
           </w:tcPr>
           <w:p>
@@ -636,6 +850,14 @@
             </w:r>
             <w:proofErr w:type="spellStart"/>
             <w:r>
+              <w:t>api</w:t>
+            </w:r>
+            <w:proofErr w:type="spellEnd"/>
+            <w:r>
+              <w:t>/</w:t>
+            </w:r>
+            <w:proofErr w:type="spellStart"/>
+            <w:r>
               <w:t>company_profile</w:t>
             </w:r>
             <w:proofErr w:type="spellEnd"/>
@@ -646,24 +868,32 @@
         </w:tc>
         <w:tc>
           <w:tcPr>
-            <w:tcW w:w="2720" w:type="dxa"/>
-            <w:vAlign w:val="center"/>
-          </w:tcPr>
-          <w:p>
-            <w:r>
-              <w:t xml:space="preserve">Id = </w:t>
-            </w:r>
-            <w:r>
-              <w:t xml:space="preserve"> </w:t>
-            </w:r>
-            <w:r>
-              <w:t>company id -- required</w:t>
-            </w:r>
-          </w:p>
-        </w:tc>
-        <w:tc>
-          <w:tcPr>
-            <w:tcW w:w="2712" w:type="dxa"/>
+            <w:tcW w:w="1284" w:type="pct"/>
+            <w:vAlign w:val="center"/>
+          </w:tcPr>
+          <w:p>
+            <w:pPr>
+              <w:jc w:val="center"/>
+            </w:pPr>
+            <w:r>
+              <w:t>GET</w:t>
+            </w:r>
+          </w:p>
+        </w:tc>
+        <w:tc>
+          <w:tcPr>
+            <w:tcW w:w="821" w:type="pct"/>
+            <w:vAlign w:val="center"/>
+          </w:tcPr>
+          <w:p>
+            <w:r>
+              <w:t>Id =  company id -- required</w:t>
+            </w:r>
+          </w:p>
+        </w:tc>
+        <w:tc>
+          <w:tcPr>
+            <w:tcW w:w="817" w:type="pct"/>
             <w:vAlign w:val="center"/>
           </w:tcPr>
           <w:p>
@@ -674,7 +904,7 @@
         </w:tc>
         <w:tc>
           <w:tcPr>
-            <w:tcW w:w="2719" w:type="dxa"/>
+            <w:tcW w:w="821" w:type="pct"/>
             <w:vAlign w:val="center"/>
           </w:tcPr>
           <w:p/>
@@ -686,32 +916,47 @@
         </w:trPr>
         <w:tc>
           <w:tcPr>
-            <w:tcW w:w="2981" w:type="dxa"/>
+            <w:tcW w:w="1257" w:type="pct"/>
+            <w:vAlign w:val="center"/>
+          </w:tcPr>
+          <w:p>
+            <w:r>
+              <w:t>/</w:t>
+            </w:r>
+            <w:proofErr w:type="spellStart"/>
+            <w:r>
+              <w:t>api</w:t>
+            </w:r>
+            <w:proofErr w:type="spellEnd"/>
+            <w:r>
+              <w:t>/categories</w:t>
+            </w:r>
+          </w:p>
+        </w:tc>
+        <w:tc>
+          <w:tcPr>
+            <w:tcW w:w="1284" w:type="pct"/>
             <w:vAlign w:val="center"/>
           </w:tcPr>
           <w:p>
             <w:pPr>
-              <w:rPr>
-                <w:rFonts w:hint="cs"/>
-                <w:rtl/>
-                <w:lang w:bidi="ar-EG"/>
-              </w:rPr>
+              <w:jc w:val="center"/>
             </w:pPr>
             <w:r>
-              <w:t>/categories</w:t>
-            </w:r>
-          </w:p>
-        </w:tc>
-        <w:tc>
-          <w:tcPr>
-            <w:tcW w:w="2720" w:type="dxa"/>
+              <w:t>GET</w:t>
+            </w:r>
+          </w:p>
+        </w:tc>
+        <w:tc>
+          <w:tcPr>
+            <w:tcW w:w="821" w:type="pct"/>
             <w:vAlign w:val="center"/>
           </w:tcPr>
           <w:p/>
         </w:tc>
         <w:tc>
           <w:tcPr>
-            <w:tcW w:w="2712" w:type="dxa"/>
+            <w:tcW w:w="817" w:type="pct"/>
             <w:vAlign w:val="center"/>
           </w:tcPr>
           <w:p>
@@ -722,7 +967,7 @@
         </w:tc>
         <w:tc>
           <w:tcPr>
-            <w:tcW w:w="2719" w:type="dxa"/>
+            <w:tcW w:w="821" w:type="pct"/>
             <w:vAlign w:val="center"/>
           </w:tcPr>
           <w:p/>
@@ -799,7 +1044,6 @@
     </w:p>
     <w:p>
       <w:pPr>
-        <w:jc w:val="center"/>
         <w:rPr>
           <w:b/>
           <w:bCs/>
@@ -820,10 +1064,8 @@
           <w:u w:val="single"/>
         </w:rPr>
       </w:pPr>
-    </w:p>
-    <w:p>
-      <w:pPr>
-        <w:jc w:val="center"/>
+      <w:proofErr w:type="spellStart"/>
+      <w:r>
         <w:rPr>
           <w:b/>
           <w:bCs/>
@@ -831,44 +1073,337 @@
           <w:szCs w:val="40"/>
           <w:u w:val="single"/>
         </w:rPr>
-      </w:pPr>
-    </w:p>
-    <w:p>
-      <w:pPr>
-        <w:jc w:val="center"/>
-        <w:rPr>
-          <w:b/>
-          <w:bCs/>
-          <w:sz w:val="40"/>
-          <w:szCs w:val="40"/>
-          <w:u w:val="single"/>
-        </w:rPr>
-      </w:pPr>
-      <w:proofErr w:type="spellStart"/>
-      <w:r>
-        <w:rPr>
-          <w:b/>
-          <w:bCs/>
-          <w:sz w:val="40"/>
-          <w:szCs w:val="40"/>
-          <w:u w:val="single"/>
-        </w:rPr>
         <w:lastRenderedPageBreak/>
         <w:t>Auth</w:t>
       </w:r>
       <w:proofErr w:type="spellEnd"/>
     </w:p>
+    <w:p>
+      <w:pPr>
+        <w:rPr>
+          <w:color w:val="FF0000"/>
+          <w:sz w:val="28"/>
+          <w:szCs w:val="28"/>
+        </w:rPr>
+      </w:pPr>
+      <w:r>
+        <w:rPr>
+          <w:color w:val="FF0000"/>
+          <w:sz w:val="28"/>
+          <w:szCs w:val="28"/>
+        </w:rPr>
+        <w:t>You must</w:t>
+      </w:r>
+      <w:r>
+        <w:rPr>
+          <w:color w:val="FF0000"/>
+          <w:sz w:val="28"/>
+          <w:szCs w:val="28"/>
+        </w:rPr>
+        <w:t xml:space="preserve"> be sent</w:t>
+      </w:r>
+      <w:r>
+        <w:rPr>
+          <w:color w:val="FF0000"/>
+          <w:sz w:val="28"/>
+          <w:szCs w:val="28"/>
+        </w:rPr>
+        <w:t xml:space="preserve"> </w:t>
+      </w:r>
+      <w:r>
+        <w:rPr>
+          <w:b/>
+          <w:bCs/>
+          <w:color w:val="FF0000"/>
+          <w:sz w:val="28"/>
+          <w:szCs w:val="28"/>
+          <w:u w:val="single"/>
+        </w:rPr>
+        <w:t>access token</w:t>
+      </w:r>
+      <w:r>
+        <w:rPr>
+          <w:color w:val="FF0000"/>
+          <w:sz w:val="28"/>
+          <w:szCs w:val="28"/>
+        </w:rPr>
+        <w:t xml:space="preserve"> in header every request.</w:t>
+      </w:r>
+    </w:p>
+    <w:p>
+      <w:pPr>
+        <w:rPr>
+          <w:color w:val="FF0000"/>
+          <w:sz w:val="28"/>
+          <w:szCs w:val="28"/>
+        </w:rPr>
+      </w:pPr>
+      <w:r>
+        <w:rPr>
+          <w:color w:val="FF0000"/>
+          <w:sz w:val="28"/>
+          <w:szCs w:val="28"/>
+        </w:rPr>
+        <w:t xml:space="preserve">Example: </w:t>
+      </w:r>
+    </w:p>
+    <w:p>
+      <w:pPr>
+        <w:rPr>
+          <w:color w:val="76923C" w:themeColor="accent3" w:themeShade="BF"/>
+          <w:sz w:val="28"/>
+          <w:szCs w:val="28"/>
+        </w:rPr>
+      </w:pPr>
+      <w:proofErr w:type="spellStart"/>
+      <w:proofErr w:type="gramStart"/>
+      <w:r>
+        <w:rPr>
+          <w:color w:val="76923C" w:themeColor="accent3" w:themeShade="BF"/>
+          <w:sz w:val="28"/>
+          <w:szCs w:val="28"/>
+        </w:rPr>
+        <w:t>const</w:t>
+      </w:r>
+      <w:proofErr w:type="spellEnd"/>
+      <w:proofErr w:type="gramEnd"/>
+      <w:r>
+        <w:rPr>
+          <w:color w:val="76923C" w:themeColor="accent3" w:themeShade="BF"/>
+          <w:sz w:val="28"/>
+          <w:szCs w:val="28"/>
+        </w:rPr>
+        <w:t xml:space="preserve"> header = {</w:t>
+      </w:r>
+    </w:p>
+    <w:p>
+      <w:pPr>
+        <w:pStyle w:val="HTMLPreformatted"/>
+        <w:spacing w:before="150" w:after="300" w:line="480" w:lineRule="auto"/>
+        <w:textAlignment w:val="center"/>
+        <w:rPr>
+          <w:rFonts w:ascii="Consolas" w:hAnsi="Consolas"/>
+          <w:color w:val="000000"/>
+          <w:sz w:val="18"/>
+          <w:szCs w:val="18"/>
+        </w:rPr>
+      </w:pPr>
+      <w:r>
+        <w:rPr>
+          <w:color w:val="76923C" w:themeColor="accent3" w:themeShade="BF"/>
+          <w:sz w:val="28"/>
+          <w:szCs w:val="28"/>
+        </w:rPr>
+        <w:tab/>
+      </w:r>
+      <w:r>
+        <w:rPr>
+          <w:rFonts w:ascii="Consolas" w:hAnsi="Consolas"/>
+          <w:color w:val="2E7D32"/>
+          <w:sz w:val="18"/>
+          <w:szCs w:val="18"/>
+        </w:rPr>
+        <w:t>Accept</w:t>
+      </w:r>
+      <w:r>
+        <w:rPr>
+          <w:rFonts w:ascii="Consolas" w:hAnsi="Consolas"/>
+          <w:color w:val="555555"/>
+          <w:sz w:val="18"/>
+          <w:szCs w:val="18"/>
+        </w:rPr>
+        <w:t>:</w:t>
+      </w:r>
+      <w:r>
+        <w:rPr>
+          <w:rFonts w:ascii="Consolas" w:hAnsi="Consolas"/>
+          <w:color w:val="000000"/>
+          <w:sz w:val="18"/>
+          <w:szCs w:val="18"/>
+        </w:rPr>
+        <w:t xml:space="preserve"> </w:t>
+      </w:r>
+      <w:r>
+        <w:rPr>
+          <w:rFonts w:ascii="Consolas" w:hAnsi="Consolas"/>
+          <w:color w:val="2E7D32"/>
+          <w:sz w:val="18"/>
+          <w:szCs w:val="18"/>
+        </w:rPr>
+        <w:t>'application/</w:t>
+      </w:r>
+      <w:proofErr w:type="spellStart"/>
+      <w:r>
+        <w:rPr>
+          <w:rFonts w:ascii="Consolas" w:hAnsi="Consolas"/>
+          <w:color w:val="2E7D32"/>
+          <w:sz w:val="18"/>
+          <w:szCs w:val="18"/>
+        </w:rPr>
+        <w:t>json</w:t>
+      </w:r>
+      <w:proofErr w:type="spellEnd"/>
+      <w:r>
+        <w:rPr>
+          <w:rFonts w:ascii="Consolas" w:hAnsi="Consolas"/>
+          <w:color w:val="2E7D32"/>
+          <w:sz w:val="18"/>
+          <w:szCs w:val="18"/>
+        </w:rPr>
+        <w:t>'</w:t>
+      </w:r>
+      <w:r>
+        <w:rPr>
+          <w:rFonts w:ascii="Consolas" w:hAnsi="Consolas"/>
+          <w:color w:val="999999"/>
+          <w:sz w:val="18"/>
+          <w:szCs w:val="18"/>
+        </w:rPr>
+        <w:t>,</w:t>
+      </w:r>
+    </w:p>
+    <w:p>
+      <w:pPr>
+        <w:tabs>
+          <w:tab w:val="left" w:pos="916"/>
+          <w:tab w:val="left" w:pos="1832"/>
+          <w:tab w:val="left" w:pos="2748"/>
+          <w:tab w:val="left" w:pos="3664"/>
+          <w:tab w:val="left" w:pos="4580"/>
+          <w:tab w:val="left" w:pos="5496"/>
+          <w:tab w:val="left" w:pos="6412"/>
+          <w:tab w:val="left" w:pos="7328"/>
+          <w:tab w:val="left" w:pos="8244"/>
+          <w:tab w:val="left" w:pos="9160"/>
+          <w:tab w:val="left" w:pos="10076"/>
+          <w:tab w:val="left" w:pos="10992"/>
+          <w:tab w:val="left" w:pos="11908"/>
+          <w:tab w:val="left" w:pos="12824"/>
+          <w:tab w:val="left" w:pos="13740"/>
+          <w:tab w:val="left" w:pos="14656"/>
+        </w:tabs>
+        <w:spacing w:before="150" w:after="300" w:line="480" w:lineRule="auto"/>
+        <w:textAlignment w:val="center"/>
+        <w:rPr>
+          <w:rFonts w:ascii="Consolas" w:eastAsia="Times New Roman" w:hAnsi="Consolas" w:cs="Courier New"/>
+          <w:color w:val="000000"/>
+          <w:sz w:val="18"/>
+          <w:szCs w:val="18"/>
+        </w:rPr>
+      </w:pPr>
+      <w:r>
+        <w:rPr>
+          <w:rFonts w:ascii="Consolas" w:eastAsia="Times New Roman" w:hAnsi="Consolas" w:cs="Courier New"/>
+          <w:color w:val="000000"/>
+          <w:sz w:val="18"/>
+          <w:szCs w:val="18"/>
+        </w:rPr>
+        <w:t xml:space="preserve">        </w:t>
+      </w:r>
+      <w:r>
+        <w:rPr>
+          <w:rFonts w:ascii="Consolas" w:eastAsia="Times New Roman" w:hAnsi="Consolas" w:cs="Courier New"/>
+          <w:color w:val="2E7D32"/>
+          <w:sz w:val="18"/>
+          <w:szCs w:val="18"/>
+        </w:rPr>
+        <w:t>Authorization</w:t>
+      </w:r>
+      <w:r>
+        <w:rPr>
+          <w:rFonts w:ascii="Consolas" w:eastAsia="Times New Roman" w:hAnsi="Consolas" w:cs="Courier New"/>
+          <w:color w:val="555555"/>
+          <w:sz w:val="18"/>
+          <w:szCs w:val="18"/>
+        </w:rPr>
+        <w:t>:</w:t>
+      </w:r>
+      <w:r>
+        <w:rPr>
+          <w:rFonts w:ascii="Consolas" w:eastAsia="Times New Roman" w:hAnsi="Consolas" w:cs="Courier New"/>
+          <w:color w:val="000000"/>
+          <w:sz w:val="18"/>
+          <w:szCs w:val="18"/>
+        </w:rPr>
+        <w:t xml:space="preserve"> </w:t>
+      </w:r>
+      <w:r>
+        <w:rPr>
+          <w:rFonts w:ascii="Consolas" w:eastAsia="Times New Roman" w:hAnsi="Consolas" w:cs="Courier New"/>
+          <w:color w:val="2E7D32"/>
+          <w:sz w:val="18"/>
+          <w:szCs w:val="18"/>
+        </w:rPr>
+        <w:t>'Bearer '</w:t>
+      </w:r>
+      <w:r>
+        <w:rPr>
+          <w:rFonts w:ascii="Consolas" w:eastAsia="Times New Roman" w:hAnsi="Consolas" w:cs="Courier New"/>
+          <w:color w:val="999999"/>
+          <w:sz w:val="18"/>
+          <w:szCs w:val="18"/>
+        </w:rPr>
+        <w:t xml:space="preserve"> + </w:t>
+      </w:r>
+      <w:r>
+        <w:rPr>
+          <w:rFonts w:ascii="Consolas" w:eastAsia="Times New Roman" w:hAnsi="Consolas" w:cs="Courier New"/>
+          <w:color w:val="4EA1DF"/>
+          <w:sz w:val="18"/>
+          <w:szCs w:val="18"/>
+        </w:rPr>
+        <w:t>$</w:t>
+      </w:r>
+      <w:proofErr w:type="spellStart"/>
+      <w:r>
+        <w:rPr>
+          <w:rFonts w:ascii="Consolas" w:eastAsia="Times New Roman" w:hAnsi="Consolas" w:cs="Courier New"/>
+          <w:color w:val="4EA1DF"/>
+          <w:sz w:val="18"/>
+          <w:szCs w:val="18"/>
+        </w:rPr>
+        <w:t>accessToken</w:t>
+      </w:r>
+      <w:proofErr w:type="spellEnd"/>
+      <w:r>
+        <w:rPr>
+          <w:rFonts w:ascii="Consolas" w:eastAsia="Times New Roman" w:hAnsi="Consolas" w:cs="Courier New"/>
+          <w:color w:val="999999"/>
+          <w:sz w:val="18"/>
+          <w:szCs w:val="18"/>
+        </w:rPr>
+        <w:t>,</w:t>
+      </w:r>
+    </w:p>
+    <w:p>
+      <w:pPr>
+        <w:rPr>
+          <w:color w:val="76923C" w:themeColor="accent3" w:themeShade="BF"/>
+          <w:sz w:val="28"/>
+          <w:szCs w:val="28"/>
+        </w:rPr>
+      </w:pPr>
+      <w:r>
+        <w:rPr>
+          <w:color w:val="76923C" w:themeColor="accent3" w:themeShade="BF"/>
+          <w:sz w:val="28"/>
+          <w:szCs w:val="28"/>
+        </w:rPr>
+        <w:t>}</w:t>
+      </w:r>
+    </w:p>
     <w:tbl>
       <w:tblPr>
         <w:tblStyle w:val="TableGrid"/>
-        <w:tblW w:w="11108" w:type="dxa"/>
+        <w:tblW w:w="5000" w:type="pct"/>
         <w:tblLook w:val="04A0" w:firstRow="1" w:lastRow="0" w:firstColumn="1" w:lastColumn="0" w:noHBand="0" w:noVBand="1"/>
       </w:tblPr>
       <w:tblGrid>
-        <w:gridCol w:w="2777"/>
-        <w:gridCol w:w="2777"/>
-        <w:gridCol w:w="2777"/>
-        <w:gridCol w:w="2777"/>
+        <w:gridCol w:w="2669"/>
+        <w:gridCol w:w="2086"/>
+        <w:gridCol w:w="2087"/>
+        <w:gridCol w:w="2087"/>
+        <w:gridCol w:w="2087"/>
       </w:tblGrid>
       <w:tr>
         <w:trPr>
@@ -876,7 +1411,7 @@
         </w:trPr>
         <w:tc>
           <w:tcPr>
-            <w:tcW w:w="2777" w:type="dxa"/>
+            <w:tcW w:w="1000" w:type="pct"/>
             <w:vAlign w:val="center"/>
           </w:tcPr>
           <w:p>
@@ -902,7 +1437,7 @@
         </w:tc>
         <w:tc>
           <w:tcPr>
-            <w:tcW w:w="2777" w:type="dxa"/>
+            <w:tcW w:w="1000" w:type="pct"/>
             <w:vAlign w:val="center"/>
           </w:tcPr>
           <w:p>
@@ -920,6 +1455,30 @@
                 <w:sz w:val="28"/>
                 <w:szCs w:val="28"/>
               </w:rPr>
+              <w:t>Method</w:t>
+            </w:r>
+          </w:p>
+        </w:tc>
+        <w:tc>
+          <w:tcPr>
+            <w:tcW w:w="1000" w:type="pct"/>
+            <w:vAlign w:val="center"/>
+          </w:tcPr>
+          <w:p>
+            <w:pPr>
+              <w:jc w:val="center"/>
+              <w:rPr>
+                <w:b/>
+                <w:bCs/>
+              </w:rPr>
+            </w:pPr>
+            <w:r>
+              <w:rPr>
+                <w:b/>
+                <w:bCs/>
+                <w:sz w:val="28"/>
+                <w:szCs w:val="28"/>
+              </w:rPr>
               <w:t>P</w:t>
             </w:r>
             <w:r>
@@ -935,7 +1494,7 @@
         </w:tc>
         <w:tc>
           <w:tcPr>
-            <w:tcW w:w="2777" w:type="dxa"/>
+            <w:tcW w:w="1000" w:type="pct"/>
             <w:vAlign w:val="center"/>
           </w:tcPr>
           <w:p>
@@ -955,7 +1514,7 @@
         </w:tc>
         <w:tc>
           <w:tcPr>
-            <w:tcW w:w="2777" w:type="dxa"/>
+            <w:tcW w:w="1000" w:type="pct"/>
             <w:vAlign w:val="center"/>
           </w:tcPr>
           <w:p>
@@ -980,10 +1539,18 @@
         </w:trPr>
         <w:tc>
           <w:tcPr>
-            <w:tcW w:w="2777" w:type="dxa"/>
-            <w:vAlign w:val="center"/>
-          </w:tcPr>
-          <w:p>
+            <w:tcW w:w="1000" w:type="pct"/>
+            <w:vAlign w:val="center"/>
+          </w:tcPr>
+          <w:p>
+            <w:r>
+              <w:t>/</w:t>
+            </w:r>
+            <w:proofErr w:type="spellStart"/>
+            <w:r>
+              <w:t>api</w:t>
+            </w:r>
+            <w:proofErr w:type="spellEnd"/>
             <w:r>
               <w:t>/user</w:t>
             </w:r>
@@ -991,14 +1558,28 @@
         </w:tc>
         <w:tc>
           <w:tcPr>
-            <w:tcW w:w="2777" w:type="dxa"/>
+            <w:tcW w:w="1000" w:type="pct"/>
+            <w:vAlign w:val="center"/>
+          </w:tcPr>
+          <w:p>
+            <w:pPr>
+              <w:jc w:val="center"/>
+            </w:pPr>
+            <w:r>
+              <w:t>GET</w:t>
+            </w:r>
+          </w:p>
+        </w:tc>
+        <w:tc>
+          <w:tcPr>
+            <w:tcW w:w="1000" w:type="pct"/>
             <w:vAlign w:val="center"/>
           </w:tcPr>
           <w:p/>
         </w:tc>
         <w:tc>
           <w:tcPr>
-            <w:tcW w:w="2777" w:type="dxa"/>
+            <w:tcW w:w="1000" w:type="pct"/>
             <w:vAlign w:val="center"/>
           </w:tcPr>
           <w:p>
@@ -1009,7 +1590,7 @@
         </w:tc>
         <w:tc>
           <w:tcPr>
-            <w:tcW w:w="2777" w:type="dxa"/>
+            <w:tcW w:w="1000" w:type="pct"/>
             <w:vAlign w:val="center"/>
           </w:tcPr>
           <w:p/>
@@ -1021,10 +1602,18 @@
         </w:trPr>
         <w:tc>
           <w:tcPr>
-            <w:tcW w:w="2777" w:type="dxa"/>
-            <w:vAlign w:val="center"/>
-          </w:tcPr>
-          <w:p>
+            <w:tcW w:w="1000" w:type="pct"/>
+            <w:vAlign w:val="center"/>
+          </w:tcPr>
+          <w:p>
+            <w:r>
+              <w:t>/</w:t>
+            </w:r>
+            <w:proofErr w:type="spellStart"/>
+            <w:r>
+              <w:t>api</w:t>
+            </w:r>
+            <w:proofErr w:type="spellEnd"/>
             <w:r>
               <w:t>/comment/store</w:t>
             </w:r>
@@ -1032,7 +1621,21 @@
         </w:tc>
         <w:tc>
           <w:tcPr>
-            <w:tcW w:w="2777" w:type="dxa"/>
+            <w:tcW w:w="1000" w:type="pct"/>
+            <w:vAlign w:val="center"/>
+          </w:tcPr>
+          <w:p>
+            <w:pPr>
+              <w:jc w:val="center"/>
+            </w:pPr>
+            <w:r>
+              <w:t>POST</w:t>
+            </w:r>
+          </w:p>
+        </w:tc>
+        <w:tc>
+          <w:tcPr>
+            <w:tcW w:w="1000" w:type="pct"/>
             <w:vAlign w:val="center"/>
           </w:tcPr>
           <w:p>
@@ -1051,30 +1654,6 @@
             <w:r>
               <w:t>: string,</w:t>
             </w:r>
-            <w:r>
-              <w:br/>
-              <w:t xml:space="preserve">  </w:t>
-            </w:r>
-            <w:proofErr w:type="spellStart"/>
-            <w:r>
-              <w:t>positive_product</w:t>
-            </w:r>
-            <w:proofErr w:type="spellEnd"/>
-            <w:r>
-              <w:t>: string,</w:t>
-            </w:r>
-            <w:r>
-              <w:br/>
-              <w:t xml:space="preserve">  </w:t>
-            </w:r>
-            <w:proofErr w:type="spellStart"/>
-            <w:r>
-              <w:t>negative_product</w:t>
-            </w:r>
-            <w:proofErr w:type="spellEnd"/>
-            <w:r>
-              <w:t>: string,</w:t>
-            </w:r>
           </w:p>
           <w:p>
             <w:r>
@@ -1115,7 +1694,7 @@
         </w:tc>
         <w:tc>
           <w:tcPr>
-            <w:tcW w:w="2777" w:type="dxa"/>
+            <w:tcW w:w="1000" w:type="pct"/>
             <w:vAlign w:val="center"/>
           </w:tcPr>
           <w:p>
@@ -1126,7 +1705,7 @@
         </w:tc>
         <w:tc>
           <w:tcPr>
-            <w:tcW w:w="2777" w:type="dxa"/>
+            <w:tcW w:w="1000" w:type="pct"/>
             <w:vAlign w:val="center"/>
           </w:tcPr>
           <w:p/>
@@ -1138,10 +1717,18 @@
         </w:trPr>
         <w:tc>
           <w:tcPr>
-            <w:tcW w:w="2777" w:type="dxa"/>
-            <w:vAlign w:val="center"/>
-          </w:tcPr>
-          <w:p>
+            <w:tcW w:w="1000" w:type="pct"/>
+            <w:vAlign w:val="center"/>
+          </w:tcPr>
+          <w:p>
+            <w:r>
+              <w:t>/</w:t>
+            </w:r>
+            <w:proofErr w:type="spellStart"/>
+            <w:r>
+              <w:t>api</w:t>
+            </w:r>
+            <w:proofErr w:type="spellEnd"/>
             <w:r>
               <w:t>/comment/update/{id}</w:t>
             </w:r>
@@ -1149,7 +1736,21 @@
         </w:tc>
         <w:tc>
           <w:tcPr>
-            <w:tcW w:w="2777" w:type="dxa"/>
+            <w:tcW w:w="1000" w:type="pct"/>
+            <w:vAlign w:val="center"/>
+          </w:tcPr>
+          <w:p>
+            <w:pPr>
+              <w:jc w:val="center"/>
+            </w:pPr>
+            <w:r>
+              <w:t>POST</w:t>
+            </w:r>
+          </w:p>
+        </w:tc>
+        <w:tc>
+          <w:tcPr>
+            <w:tcW w:w="1000" w:type="pct"/>
             <w:vAlign w:val="center"/>
           </w:tcPr>
           <w:p>
@@ -1164,7 +1765,7 @@
         </w:tc>
         <w:tc>
           <w:tcPr>
-            <w:tcW w:w="2777" w:type="dxa"/>
+            <w:tcW w:w="1000" w:type="pct"/>
             <w:vAlign w:val="center"/>
           </w:tcPr>
           <w:p>
@@ -1175,7 +1776,7 @@
         </w:tc>
         <w:tc>
           <w:tcPr>
-            <w:tcW w:w="2777" w:type="dxa"/>
+            <w:tcW w:w="1000" w:type="pct"/>
             <w:vAlign w:val="center"/>
           </w:tcPr>
           <w:p/>
@@ -1187,21 +1788,40 @@
         </w:trPr>
         <w:tc>
           <w:tcPr>
-            <w:tcW w:w="2777" w:type="dxa"/>
-            <w:vAlign w:val="center"/>
-          </w:tcPr>
-          <w:p>
-            <w:r>
-              <w:t>/comment/destroy</w:t>
-            </w:r>
-            <w:r>
-              <w:t>/{id}</w:t>
-            </w:r>
-          </w:p>
-        </w:tc>
-        <w:tc>
-          <w:tcPr>
-            <w:tcW w:w="2777" w:type="dxa"/>
+            <w:tcW w:w="1000" w:type="pct"/>
+            <w:vAlign w:val="center"/>
+          </w:tcPr>
+          <w:p>
+            <w:r>
+              <w:t>/</w:t>
+            </w:r>
+            <w:proofErr w:type="spellStart"/>
+            <w:r>
+              <w:t>api</w:t>
+            </w:r>
+            <w:proofErr w:type="spellEnd"/>
+            <w:r>
+              <w:t>/comment/destroy/{id}</w:t>
+            </w:r>
+          </w:p>
+        </w:tc>
+        <w:tc>
+          <w:tcPr>
+            <w:tcW w:w="1000" w:type="pct"/>
+            <w:vAlign w:val="center"/>
+          </w:tcPr>
+          <w:p>
+            <w:pPr>
+              <w:jc w:val="center"/>
+            </w:pPr>
+            <w:r>
+              <w:t>POST</w:t>
+            </w:r>
+          </w:p>
+        </w:tc>
+        <w:tc>
+          <w:tcPr>
+            <w:tcW w:w="1000" w:type="pct"/>
             <w:vAlign w:val="center"/>
           </w:tcPr>
           <w:p>
@@ -1212,24 +1832,18 @@
         </w:tc>
         <w:tc>
           <w:tcPr>
-            <w:tcW w:w="2777" w:type="dxa"/>
-            <w:vAlign w:val="center"/>
-          </w:tcPr>
-          <w:p>
-            <w:r>
-              <w:t xml:space="preserve">True or </w:t>
-            </w:r>
-            <w:r>
-              <w:t>false</w:t>
-            </w:r>
-            <w:r>
-              <w:t>.</w:t>
-            </w:r>
-          </w:p>
-        </w:tc>
-        <w:tc>
-          <w:tcPr>
-            <w:tcW w:w="2777" w:type="dxa"/>
+            <w:tcW w:w="1000" w:type="pct"/>
+            <w:vAlign w:val="center"/>
+          </w:tcPr>
+          <w:p>
+            <w:r>
+              <w:t>True or false.</w:t>
+            </w:r>
+          </w:p>
+        </w:tc>
+        <w:tc>
+          <w:tcPr>
+            <w:tcW w:w="1000" w:type="pct"/>
             <w:vAlign w:val="center"/>
           </w:tcPr>
           <w:p/>
@@ -1241,10 +1855,18 @@
         </w:trPr>
         <w:tc>
           <w:tcPr>
-            <w:tcW w:w="2777" w:type="dxa"/>
-            <w:vAlign w:val="center"/>
-          </w:tcPr>
-          <w:p>
+            <w:tcW w:w="1000" w:type="pct"/>
+            <w:vAlign w:val="center"/>
+          </w:tcPr>
+          <w:p>
+            <w:r>
+              <w:t>/</w:t>
+            </w:r>
+            <w:proofErr w:type="spellStart"/>
+            <w:r>
+              <w:t>api</w:t>
+            </w:r>
+            <w:proofErr w:type="spellEnd"/>
             <w:r>
               <w:t>/company/rate/{rate}</w:t>
             </w:r>
@@ -1252,7 +1874,21 @@
         </w:tc>
         <w:tc>
           <w:tcPr>
-            <w:tcW w:w="2777" w:type="dxa"/>
+            <w:tcW w:w="1000" w:type="pct"/>
+            <w:vAlign w:val="center"/>
+          </w:tcPr>
+          <w:p>
+            <w:pPr>
+              <w:jc w:val="center"/>
+            </w:pPr>
+            <w:r>
+              <w:t>POST</w:t>
+            </w:r>
+          </w:p>
+        </w:tc>
+        <w:tc>
+          <w:tcPr>
+            <w:tcW w:w="1000" w:type="pct"/>
             <w:vAlign w:val="center"/>
           </w:tcPr>
           <w:p>
@@ -1263,7 +1899,7 @@
         </w:tc>
         <w:tc>
           <w:tcPr>
-            <w:tcW w:w="2777" w:type="dxa"/>
+            <w:tcW w:w="1000" w:type="pct"/>
             <w:vAlign w:val="center"/>
           </w:tcPr>
           <w:p>
@@ -1274,7 +1910,7 @@
         </w:tc>
         <w:tc>
           <w:tcPr>
-            <w:tcW w:w="2777" w:type="dxa"/>
+            <w:tcW w:w="1000" w:type="pct"/>
             <w:vAlign w:val="center"/>
           </w:tcPr>
           <w:p/>
@@ -1286,24 +1922,40 @@
         </w:trPr>
         <w:tc>
           <w:tcPr>
-            <w:tcW w:w="2777" w:type="dxa"/>
+            <w:tcW w:w="1000" w:type="pct"/>
             <w:vAlign w:val="center"/>
           </w:tcPr>
           <w:p>
             <w:r>
               <w:t>/</w:t>
             </w:r>
-            <w:r>
-              <w:t>product</w:t>
-            </w:r>
-            <w:r>
-              <w:t>/rate/{rate}</w:t>
-            </w:r>
-          </w:p>
-        </w:tc>
-        <w:tc>
-          <w:tcPr>
-            <w:tcW w:w="2777" w:type="dxa"/>
+            <w:proofErr w:type="spellStart"/>
+            <w:r>
+              <w:t>api</w:t>
+            </w:r>
+            <w:proofErr w:type="spellEnd"/>
+            <w:r>
+              <w:t>/product/rate/{rate}</w:t>
+            </w:r>
+          </w:p>
+        </w:tc>
+        <w:tc>
+          <w:tcPr>
+            <w:tcW w:w="1000" w:type="pct"/>
+            <w:vAlign w:val="center"/>
+          </w:tcPr>
+          <w:p>
+            <w:pPr>
+              <w:jc w:val="center"/>
+            </w:pPr>
+            <w:r>
+              <w:t>POST</w:t>
+            </w:r>
+          </w:p>
+        </w:tc>
+        <w:tc>
+          <w:tcPr>
+            <w:tcW w:w="1000" w:type="pct"/>
             <w:vAlign w:val="center"/>
           </w:tcPr>
           <w:p>
@@ -1314,7 +1966,7 @@
         </w:tc>
         <w:tc>
           <w:tcPr>
-            <w:tcW w:w="2777" w:type="dxa"/>
+            <w:tcW w:w="1000" w:type="pct"/>
             <w:vAlign w:val="center"/>
           </w:tcPr>
           <w:p>
@@ -1325,7 +1977,7 @@
         </w:tc>
         <w:tc>
           <w:tcPr>
-            <w:tcW w:w="2777" w:type="dxa"/>
+            <w:tcW w:w="1000" w:type="pct"/>
             <w:vAlign w:val="center"/>
           </w:tcPr>
           <w:p/>
@@ -1337,31 +1989,586 @@
         </w:trPr>
         <w:tc>
           <w:tcPr>
-            <w:tcW w:w="2777" w:type="dxa"/>
-            <w:vAlign w:val="center"/>
-          </w:tcPr>
-          <w:p>
+            <w:tcW w:w="1000" w:type="pct"/>
+            <w:vAlign w:val="center"/>
+          </w:tcPr>
+          <w:p/>
+        </w:tc>
+        <w:tc>
+          <w:tcPr>
+            <w:tcW w:w="1000" w:type="pct"/>
+            <w:vAlign w:val="center"/>
+          </w:tcPr>
+          <w:p/>
+        </w:tc>
+        <w:tc>
+          <w:tcPr>
+            <w:tcW w:w="1000" w:type="pct"/>
+            <w:vAlign w:val="center"/>
+          </w:tcPr>
+          <w:p/>
+        </w:tc>
+        <w:tc>
+          <w:tcPr>
+            <w:tcW w:w="1000" w:type="pct"/>
+            <w:vAlign w:val="center"/>
+          </w:tcPr>
+          <w:p/>
+        </w:tc>
+        <w:tc>
+          <w:tcPr>
+            <w:tcW w:w="1000" w:type="pct"/>
+            <w:vAlign w:val="center"/>
+          </w:tcPr>
+          <w:p/>
+        </w:tc>
+      </w:tr>
+    </w:tbl>
+    <w:p>
+      <w:pPr>
+        <w:jc w:val="center"/>
+        <w:rPr>
+          <w:b/>
+          <w:bCs/>
+          <w:sz w:val="40"/>
+          <w:szCs w:val="40"/>
+          <w:u w:val="single"/>
+        </w:rPr>
+      </w:pPr>
+    </w:p>
+    <w:p>
+      <w:pPr>
+        <w:jc w:val="center"/>
+        <w:rPr>
+          <w:b/>
+          <w:bCs/>
+          <w:sz w:val="40"/>
+          <w:szCs w:val="40"/>
+          <w:u w:val="single"/>
+        </w:rPr>
+      </w:pPr>
+    </w:p>
+    <w:p>
+      <w:pPr>
+        <w:jc w:val="center"/>
+        <w:rPr>
+          <w:b/>
+          <w:bCs/>
+          <w:sz w:val="40"/>
+          <w:szCs w:val="40"/>
+          <w:u w:val="single"/>
+        </w:rPr>
+      </w:pPr>
+    </w:p>
+    <w:p>
+      <w:pPr>
+        <w:jc w:val="center"/>
+        <w:rPr>
+          <w:b/>
+          <w:bCs/>
+          <w:sz w:val="40"/>
+          <w:szCs w:val="40"/>
+          <w:u w:val="single"/>
+        </w:rPr>
+      </w:pPr>
+    </w:p>
+    <w:p>
+      <w:pPr>
+        <w:jc w:val="center"/>
+        <w:rPr>
+          <w:b/>
+          <w:bCs/>
+          <w:sz w:val="40"/>
+          <w:szCs w:val="40"/>
+          <w:u w:val="single"/>
+        </w:rPr>
+      </w:pPr>
+    </w:p>
+    <w:p>
+      <w:pPr>
+        <w:jc w:val="center"/>
+        <w:rPr>
+          <w:b/>
+          <w:bCs/>
+          <w:sz w:val="40"/>
+          <w:szCs w:val="40"/>
+          <w:u w:val="single"/>
+        </w:rPr>
+      </w:pPr>
+    </w:p>
+    <w:p>
+      <w:pPr>
+        <w:jc w:val="center"/>
+        <w:rPr>
+          <w:b/>
+          <w:bCs/>
+          <w:sz w:val="40"/>
+          <w:szCs w:val="40"/>
+          <w:u w:val="single"/>
+        </w:rPr>
+      </w:pPr>
+    </w:p>
+    <w:p>
+      <w:pPr>
+        <w:jc w:val="center"/>
+        <w:rPr>
+          <w:b/>
+          <w:bCs/>
+          <w:sz w:val="40"/>
+          <w:szCs w:val="40"/>
+          <w:u w:val="single"/>
+        </w:rPr>
+      </w:pPr>
+    </w:p>
+    <w:p>
+      <w:pPr>
+        <w:jc w:val="center"/>
+        <w:rPr>
+          <w:b/>
+          <w:bCs/>
+          <w:sz w:val="40"/>
+          <w:szCs w:val="40"/>
+          <w:u w:val="single"/>
+        </w:rPr>
+      </w:pPr>
+    </w:p>
+    <w:p>
+      <w:pPr>
+        <w:jc w:val="center"/>
+        <w:rPr>
+          <w:b/>
+          <w:bCs/>
+          <w:sz w:val="40"/>
+          <w:szCs w:val="40"/>
+          <w:u w:val="single"/>
+        </w:rPr>
+      </w:pPr>
+      <w:r>
+        <w:rPr>
+          <w:b/>
+          <w:bCs/>
+          <w:sz w:val="40"/>
+          <w:szCs w:val="40"/>
+          <w:u w:val="single"/>
+        </w:rPr>
+        <w:t>Login</w:t>
+      </w:r>
+    </w:p>
+    <w:tbl>
+      <w:tblPr>
+        <w:tblStyle w:val="TableGrid"/>
+        <w:tblW w:w="5000" w:type="pct"/>
+        <w:tblLook w:val="04A0" w:firstRow="1" w:lastRow="0" w:firstColumn="1" w:lastColumn="0" w:noHBand="0" w:noVBand="1"/>
+      </w:tblPr>
+      <w:tblGrid>
+        <w:gridCol w:w="2669"/>
+        <w:gridCol w:w="2087"/>
+        <w:gridCol w:w="2087"/>
+        <w:gridCol w:w="2087"/>
+        <w:gridCol w:w="2086"/>
+      </w:tblGrid>
+      <w:tr>
+        <w:trPr>
+          <w:trHeight w:val="636"/>
+        </w:trPr>
+        <w:tc>
+          <w:tcPr>
+            <w:tcW w:w="1211" w:type="pct"/>
+            <w:vAlign w:val="center"/>
+          </w:tcPr>
+          <w:p>
+            <w:pPr>
+              <w:jc w:val="center"/>
+              <w:rPr>
+                <w:b/>
+                <w:bCs/>
+              </w:rPr>
+            </w:pPr>
+            <w:proofErr w:type="spellStart"/>
+            <w:r>
+              <w:rPr>
+                <w:b/>
+                <w:bCs/>
+                <w:sz w:val="28"/>
+                <w:szCs w:val="28"/>
+              </w:rPr>
+              <w:t>Url</w:t>
+            </w:r>
+            <w:proofErr w:type="spellEnd"/>
+          </w:p>
+        </w:tc>
+        <w:tc>
+          <w:tcPr>
+            <w:tcW w:w="947" w:type="pct"/>
+            <w:vAlign w:val="center"/>
+          </w:tcPr>
+          <w:p>
+            <w:pPr>
+              <w:jc w:val="center"/>
+              <w:rPr>
+                <w:b/>
+                <w:bCs/>
+              </w:rPr>
+            </w:pPr>
+            <w:r>
+              <w:rPr>
+                <w:b/>
+                <w:bCs/>
+                <w:sz w:val="28"/>
+                <w:szCs w:val="28"/>
+              </w:rPr>
+              <w:t>Method</w:t>
+            </w:r>
+          </w:p>
+        </w:tc>
+        <w:tc>
+          <w:tcPr>
+            <w:tcW w:w="947" w:type="pct"/>
+            <w:vAlign w:val="center"/>
+          </w:tcPr>
+          <w:p>
+            <w:pPr>
+              <w:jc w:val="center"/>
+              <w:rPr>
+                <w:b/>
+                <w:bCs/>
+              </w:rPr>
+            </w:pPr>
+            <w:r>
+              <w:rPr>
+                <w:b/>
+                <w:bCs/>
+                <w:sz w:val="28"/>
+                <w:szCs w:val="28"/>
+              </w:rPr>
+              <w:t>P</w:t>
+            </w:r>
+            <w:r>
+              <w:rPr>
+                <w:b/>
+                <w:bCs/>
+                <w:sz w:val="28"/>
+                <w:szCs w:val="28"/>
+              </w:rPr>
+              <w:t>arameters</w:t>
+            </w:r>
+          </w:p>
+        </w:tc>
+        <w:tc>
+          <w:tcPr>
+            <w:tcW w:w="947" w:type="pct"/>
+            <w:vAlign w:val="center"/>
+          </w:tcPr>
+          <w:p>
+            <w:pPr>
+              <w:jc w:val="center"/>
+            </w:pPr>
+            <w:r>
+              <w:rPr>
+                <w:b/>
+                <w:bCs/>
+                <w:sz w:val="28"/>
+                <w:szCs w:val="28"/>
+              </w:rPr>
+              <w:t>Return</w:t>
+            </w:r>
+          </w:p>
+        </w:tc>
+        <w:tc>
+          <w:tcPr>
+            <w:tcW w:w="947" w:type="pct"/>
+            <w:vAlign w:val="center"/>
+          </w:tcPr>
+          <w:p>
+            <w:pPr>
+              <w:jc w:val="center"/>
+            </w:pPr>
+            <w:r>
+              <w:rPr>
+                <w:b/>
+                <w:bCs/>
+                <w:sz w:val="28"/>
+                <w:szCs w:val="28"/>
+              </w:rPr>
+              <w:t>Description</w:t>
+            </w:r>
+          </w:p>
+        </w:tc>
+      </w:tr>
+      <w:tr>
+        <w:trPr>
+          <w:trHeight w:val="628"/>
+        </w:trPr>
+        <w:tc>
+          <w:tcPr>
+            <w:tcW w:w="1211" w:type="pct"/>
+            <w:vAlign w:val="center"/>
+          </w:tcPr>
+          <w:p>
+            <w:r>
+              <w:t>/</w:t>
+            </w:r>
+            <w:proofErr w:type="spellStart"/>
+            <w:r>
+              <w:t>oauth</w:t>
+            </w:r>
+            <w:proofErr w:type="spellEnd"/>
+            <w:r>
+              <w:t>/</w:t>
+            </w:r>
+            <w:r>
+              <w:t>token</w:t>
+            </w:r>
+          </w:p>
+        </w:tc>
+        <w:tc>
+          <w:tcPr>
+            <w:tcW w:w="947" w:type="pct"/>
+            <w:vAlign w:val="center"/>
+          </w:tcPr>
+          <w:p>
+            <w:pPr>
+              <w:jc w:val="center"/>
+            </w:pPr>
+            <w:r>
+              <w:t>POST</w:t>
+            </w:r>
+          </w:p>
+        </w:tc>
+        <w:tc>
+          <w:tcPr>
+            <w:tcW w:w="947" w:type="pct"/>
+            <w:vAlign w:val="center"/>
+          </w:tcPr>
+          <w:p>
+            <w:r>
+              <w:t>{</w:t>
+            </w:r>
+          </w:p>
+          <w:p>
+            <w:r>
+              <w:t xml:space="preserve">   </w:t>
+            </w:r>
+            <w:proofErr w:type="spellStart"/>
+            <w:r>
+              <w:t>grant_type</w:t>
+            </w:r>
+            <w:proofErr w:type="spellEnd"/>
+            <w:r>
+              <w:t>:</w:t>
+            </w:r>
+            <w:r>
+              <w:t xml:space="preserve"> </w:t>
+            </w:r>
+          </w:p>
+          <w:p>
+            <w:r>
+              <w:t xml:space="preserve">     </w:t>
+            </w:r>
+            <w:r>
+              <w:t>'password',</w:t>
+            </w:r>
+          </w:p>
+          <w:p/>
+          <w:p>
+            <w:r>
+              <w:t xml:space="preserve">   </w:t>
+            </w:r>
+            <w:proofErr w:type="spellStart"/>
+            <w:r>
+              <w:t>client_id</w:t>
+            </w:r>
+            <w:proofErr w:type="spellEnd"/>
+            <w:r>
+              <w:t>:</w:t>
+            </w:r>
+            <w:r>
+              <w:t xml:space="preserve"> </w:t>
+            </w:r>
+          </w:p>
+          <w:p>
+            <w:r>
+              <w:t xml:space="preserve">     </w:t>
+            </w:r>
+            <w:r>
+              <w:t>'client-id',</w:t>
+            </w:r>
+          </w:p>
+          <w:p/>
+          <w:p>
+            <w:r>
+              <w:t xml:space="preserve">   </w:t>
+            </w:r>
+            <w:proofErr w:type="spellStart"/>
+            <w:r>
+              <w:t>client_secret</w:t>
+            </w:r>
+            <w:proofErr w:type="spellEnd"/>
+            <w:r>
+              <w:t>':</w:t>
+            </w:r>
+          </w:p>
+          <w:p>
+            <w:r>
+              <w:t xml:space="preserve">    </w:t>
+            </w:r>
+            <w:r>
+              <w:t>'client-secret',</w:t>
+            </w:r>
+          </w:p>
+          <w:p/>
+          <w:p>
+            <w:r>
+              <w:t xml:space="preserve">   username:</w:t>
+            </w:r>
+            <w:r>
+              <w:t xml:space="preserve"> </w:t>
+            </w:r>
+            <w:hyperlink r:id="rId5" w:history="1">
+              <w:r>
+                <w:rPr>
+                  <w:rStyle w:val="Hyperlink"/>
+                </w:rPr>
+                <w:t>admin@admin.com</w:t>
+              </w:r>
+            </w:hyperlink>
+            <w:r>
+              <w:t>',</w:t>
+            </w:r>
+          </w:p>
+          <w:p/>
+          <w:p>
+            <w:r>
+              <w:t xml:space="preserve">   password:</w:t>
+            </w:r>
+          </w:p>
+          <w:p>
+            <w:r>
+              <w:t xml:space="preserve"> </w:t>
+            </w:r>
+            <w:r>
+              <w:t xml:space="preserve">    </w:t>
+            </w:r>
+            <w:r>
+              <w:t>'my-</w:t>
+            </w:r>
+            <w:r>
+              <w:t xml:space="preserve"> </w:t>
+            </w:r>
+            <w:r>
+              <w:t>password',</w:t>
+            </w:r>
+          </w:p>
+          <w:p/>
+          <w:p>
+            <w:r>
+              <w:t xml:space="preserve">  scope: </w:t>
+            </w:r>
+            <w:r>
+              <w:t>''</w:t>
+            </w:r>
+            <w:r>
+              <w:t>,</w:t>
+            </w:r>
+          </w:p>
+          <w:p>
+            <w:r>
+              <w:t>}</w:t>
+            </w:r>
+          </w:p>
+        </w:tc>
+        <w:tc>
+          <w:tcPr>
+            <w:tcW w:w="947" w:type="pct"/>
+            <w:vAlign w:val="center"/>
+          </w:tcPr>
+          <w:p>
+            <w:r>
+              <w:t>Access token</w:t>
+            </w:r>
+          </w:p>
+        </w:tc>
+        <w:tc>
+          <w:tcPr>
+            <w:tcW w:w="947" w:type="pct"/>
+            <w:vAlign w:val="center"/>
+          </w:tcPr>
+          <w:p>
+            <w:r>
+              <w:t>Login by username and password.</w:t>
+            </w:r>
+            <w:r>
+              <w:br/>
+            </w:r>
+          </w:p>
+          <w:p>
+            <w:r>
+              <w:t>G</w:t>
+            </w:r>
+            <w:r>
+              <w:t>rant</w:t>
+            </w:r>
+            <w:r>
+              <w:t xml:space="preserve"> </w:t>
+            </w:r>
+            <w:r>
+              <w:t>type</w:t>
+            </w:r>
+            <w:proofErr w:type="gramStart"/>
+            <w:r>
+              <w:t>,</w:t>
+            </w:r>
+            <w:proofErr w:type="gramEnd"/>
+            <w:r>
+              <w:br/>
+              <w:t>client id, client secret and scope they are fixed.</w:t>
+            </w:r>
+          </w:p>
+          <w:p/>
+          <w:p>
+            <w:r>
+              <w:t>Save access token in localStorage.</w:t>
+            </w:r>
             <w:bookmarkStart w:id="0" w:name="_GoBack"/>
             <w:bookmarkEnd w:id="0"/>
           </w:p>
         </w:tc>
-        <w:tc>
-          <w:tcPr>
-            <w:tcW w:w="2777" w:type="dxa"/>
+      </w:tr>
+      <w:tr>
+        <w:trPr>
+          <w:trHeight w:val="649"/>
+        </w:trPr>
+        <w:tc>
+          <w:tcPr>
+            <w:tcW w:w="1211" w:type="pct"/>
             <w:vAlign w:val="center"/>
           </w:tcPr>
           <w:p/>
         </w:tc>
         <w:tc>
           <w:tcPr>
-            <w:tcW w:w="2777" w:type="dxa"/>
+            <w:tcW w:w="947" w:type="pct"/>
             <w:vAlign w:val="center"/>
           </w:tcPr>
           <w:p/>
         </w:tc>
         <w:tc>
           <w:tcPr>
-            <w:tcW w:w="2777" w:type="dxa"/>
+            <w:tcW w:w="947" w:type="pct"/>
+            <w:vAlign w:val="center"/>
+          </w:tcPr>
+          <w:p/>
+        </w:tc>
+        <w:tc>
+          <w:tcPr>
+            <w:tcW w:w="947" w:type="pct"/>
+            <w:vAlign w:val="center"/>
+          </w:tcPr>
+          <w:p/>
+        </w:tc>
+        <w:tc>
+          <w:tcPr>
+            <w:tcW w:w="947" w:type="pct"/>
             <w:vAlign w:val="center"/>
           </w:tcPr>
           <w:p/>
@@ -2130,6 +3337,83 @@
       </w:tcPr>
     </w:tblStylePr>
   </w:style>
+  <w:style w:type="character" w:styleId="Hyperlink">
+    <w:name w:val="Hyperlink"/>
+    <w:basedOn w:val="DefaultParagraphFont"/>
+    <w:uiPriority w:val="99"/>
+    <w:unhideWhenUsed/>
+    <w:rsid w:val="003B4762"/>
+    <w:rPr>
+      <w:color w:val="0000FF" w:themeColor="hyperlink"/>
+      <w:u w:val="single"/>
+    </w:rPr>
+  </w:style>
+  <w:style w:type="paragraph" w:styleId="HTMLPreformatted">
+    <w:name w:val="HTML Preformatted"/>
+    <w:basedOn w:val="Normal"/>
+    <w:link w:val="HTMLPreformattedChar"/>
+    <w:uiPriority w:val="99"/>
+    <w:semiHidden/>
+    <w:unhideWhenUsed/>
+    <w:rsid w:val="00701EC8"/>
+    <w:pPr>
+      <w:tabs>
+        <w:tab w:val="left" w:pos="916"/>
+        <w:tab w:val="left" w:pos="1832"/>
+        <w:tab w:val="left" w:pos="2748"/>
+        <w:tab w:val="left" w:pos="3664"/>
+        <w:tab w:val="left" w:pos="4580"/>
+        <w:tab w:val="left" w:pos="5496"/>
+        <w:tab w:val="left" w:pos="6412"/>
+        <w:tab w:val="left" w:pos="7328"/>
+        <w:tab w:val="left" w:pos="8244"/>
+        <w:tab w:val="left" w:pos="9160"/>
+        <w:tab w:val="left" w:pos="10076"/>
+        <w:tab w:val="left" w:pos="10992"/>
+        <w:tab w:val="left" w:pos="11908"/>
+        <w:tab w:val="left" w:pos="12824"/>
+        <w:tab w:val="left" w:pos="13740"/>
+        <w:tab w:val="left" w:pos="14656"/>
+      </w:tabs>
+      <w:spacing w:after="0" w:line="240" w:lineRule="auto"/>
+    </w:pPr>
+    <w:rPr>
+      <w:rFonts w:ascii="Courier New" w:eastAsia="Times New Roman" w:hAnsi="Courier New" w:cs="Courier New"/>
+      <w:sz w:val="20"/>
+      <w:szCs w:val="20"/>
+    </w:rPr>
+  </w:style>
+  <w:style w:type="character" w:customStyle="1" w:styleId="HTMLPreformattedChar">
+    <w:name w:val="HTML Preformatted Char"/>
+    <w:basedOn w:val="DefaultParagraphFont"/>
+    <w:link w:val="HTMLPreformatted"/>
+    <w:uiPriority w:val="99"/>
+    <w:semiHidden/>
+    <w:rsid w:val="00701EC8"/>
+    <w:rPr>
+      <w:rFonts w:ascii="Courier New" w:eastAsia="Times New Roman" w:hAnsi="Courier New" w:cs="Courier New"/>
+      <w:sz w:val="20"/>
+      <w:szCs w:val="20"/>
+    </w:rPr>
+  </w:style>
+  <w:style w:type="character" w:styleId="HTMLCode">
+    <w:name w:val="HTML Code"/>
+    <w:basedOn w:val="DefaultParagraphFont"/>
+    <w:uiPriority w:val="99"/>
+    <w:semiHidden/>
+    <w:unhideWhenUsed/>
+    <w:rsid w:val="00701EC8"/>
+    <w:rPr>
+      <w:rFonts w:ascii="Courier New" w:eastAsia="Times New Roman" w:hAnsi="Courier New" w:cs="Courier New"/>
+      <w:sz w:val="20"/>
+      <w:szCs w:val="20"/>
+    </w:rPr>
+  </w:style>
+  <w:style w:type="character" w:customStyle="1" w:styleId="token">
+    <w:name w:val="token"/>
+    <w:basedOn w:val="DefaultParagraphFont"/>
+    <w:rsid w:val="00701EC8"/>
+  </w:style>
 </w:styles>
 </file>
 
@@ -2860,6 +4144,83 @@
         <w:shd w:val="clear" w:color="auto" w:fill="E6EED5" w:themeFill="accent3" w:themeFillTint="3F"/>
       </w:tcPr>
     </w:tblStylePr>
+  </w:style>
+  <w:style w:type="character" w:styleId="Hyperlink">
+    <w:name w:val="Hyperlink"/>
+    <w:basedOn w:val="DefaultParagraphFont"/>
+    <w:uiPriority w:val="99"/>
+    <w:unhideWhenUsed/>
+    <w:rsid w:val="003B4762"/>
+    <w:rPr>
+      <w:color w:val="0000FF" w:themeColor="hyperlink"/>
+      <w:u w:val="single"/>
+    </w:rPr>
+  </w:style>
+  <w:style w:type="paragraph" w:styleId="HTMLPreformatted">
+    <w:name w:val="HTML Preformatted"/>
+    <w:basedOn w:val="Normal"/>
+    <w:link w:val="HTMLPreformattedChar"/>
+    <w:uiPriority w:val="99"/>
+    <w:semiHidden/>
+    <w:unhideWhenUsed/>
+    <w:rsid w:val="00701EC8"/>
+    <w:pPr>
+      <w:tabs>
+        <w:tab w:val="left" w:pos="916"/>
+        <w:tab w:val="left" w:pos="1832"/>
+        <w:tab w:val="left" w:pos="2748"/>
+        <w:tab w:val="left" w:pos="3664"/>
+        <w:tab w:val="left" w:pos="4580"/>
+        <w:tab w:val="left" w:pos="5496"/>
+        <w:tab w:val="left" w:pos="6412"/>
+        <w:tab w:val="left" w:pos="7328"/>
+        <w:tab w:val="left" w:pos="8244"/>
+        <w:tab w:val="left" w:pos="9160"/>
+        <w:tab w:val="left" w:pos="10076"/>
+        <w:tab w:val="left" w:pos="10992"/>
+        <w:tab w:val="left" w:pos="11908"/>
+        <w:tab w:val="left" w:pos="12824"/>
+        <w:tab w:val="left" w:pos="13740"/>
+        <w:tab w:val="left" w:pos="14656"/>
+      </w:tabs>
+      <w:spacing w:after="0" w:line="240" w:lineRule="auto"/>
+    </w:pPr>
+    <w:rPr>
+      <w:rFonts w:ascii="Courier New" w:eastAsia="Times New Roman" w:hAnsi="Courier New" w:cs="Courier New"/>
+      <w:sz w:val="20"/>
+      <w:szCs w:val="20"/>
+    </w:rPr>
+  </w:style>
+  <w:style w:type="character" w:customStyle="1" w:styleId="HTMLPreformattedChar">
+    <w:name w:val="HTML Preformatted Char"/>
+    <w:basedOn w:val="DefaultParagraphFont"/>
+    <w:link w:val="HTMLPreformatted"/>
+    <w:uiPriority w:val="99"/>
+    <w:semiHidden/>
+    <w:rsid w:val="00701EC8"/>
+    <w:rPr>
+      <w:rFonts w:ascii="Courier New" w:eastAsia="Times New Roman" w:hAnsi="Courier New" w:cs="Courier New"/>
+      <w:sz w:val="20"/>
+      <w:szCs w:val="20"/>
+    </w:rPr>
+  </w:style>
+  <w:style w:type="character" w:styleId="HTMLCode">
+    <w:name w:val="HTML Code"/>
+    <w:basedOn w:val="DefaultParagraphFont"/>
+    <w:uiPriority w:val="99"/>
+    <w:semiHidden/>
+    <w:unhideWhenUsed/>
+    <w:rsid w:val="00701EC8"/>
+    <w:rPr>
+      <w:rFonts w:ascii="Courier New" w:eastAsia="Times New Roman" w:hAnsi="Courier New" w:cs="Courier New"/>
+      <w:sz w:val="20"/>
+      <w:szCs w:val="20"/>
+    </w:rPr>
+  </w:style>
+  <w:style w:type="character" w:customStyle="1" w:styleId="token">
+    <w:name w:val="token"/>
+    <w:basedOn w:val="DefaultParagraphFont"/>
+    <w:rsid w:val="00701EC8"/>
   </w:style>
 </w:styles>
 </file>

</xml_diff>

<commit_message>
updated apis [rates, comments]
</commit_message>
<xml_diff>
--- a/design/web_services_api.docx
+++ b/design/web_services_api.docx
@@ -1670,19 +1670,6 @@
             </w:r>
             <w:proofErr w:type="spellStart"/>
             <w:r>
-              <w:t>user_id</w:t>
-            </w:r>
-            <w:proofErr w:type="spellEnd"/>
-            <w:r>
-              <w:t>: number,</w:t>
-            </w:r>
-          </w:p>
-          <w:p>
-            <w:r>
-              <w:t xml:space="preserve">  </w:t>
-            </w:r>
-            <w:proofErr w:type="spellStart"/>
-            <w:r>
               <w:t>product_id</w:t>
             </w:r>
             <w:proofErr w:type="spellEnd"/>
@@ -1708,7 +1695,10 @@
           </w:tcPr>
           <w:p>
             <w:r>
-              <w:t>True or message errors.</w:t>
+              <w:t>True or error messages</w:t>
+            </w:r>
+            <w:r>
+              <w:t>.</w:t>
             </w:r>
           </w:p>
         </w:tc>
@@ -1792,7 +1782,13 @@
           </w:tcPr>
           <w:p>
             <w:r>
-              <w:t>True or message errors.</w:t>
+              <w:t xml:space="preserve">True or </w:t>
+            </w:r>
+            <w:r>
+              <w:t>error messages</w:t>
+            </w:r>
+            <w:r>
+              <w:t>.</w:t>
             </w:r>
           </w:p>
         </w:tc>
@@ -1930,24 +1926,13 @@
             <w:r>
               <w:t>number</w:t>
             </w:r>
-            <w:r>
-              <w:t>,</w:t>
-            </w:r>
-          </w:p>
-          <w:p>
-            <w:proofErr w:type="spellStart"/>
-            <w:r>
-              <w:t>user_id</w:t>
-            </w:r>
-            <w:proofErr w:type="spellEnd"/>
-            <w:r>
-              <w:t>: number</w:t>
-            </w:r>
           </w:p>
           <w:p>
             <w:r>
               <w:t>---</w:t>
             </w:r>
+            <w:bookmarkStart w:id="0" w:name="_GoBack"/>
+            <w:bookmarkEnd w:id="0"/>
           </w:p>
           <w:p>
             <w:r>
@@ -1984,6 +1969,11 @@
             <w:vAlign w:val="center"/>
           </w:tcPr>
           <w:p>
+            <w:pPr>
+              <w:rPr>
+                <w:lang w:bidi="ar-EG"/>
+              </w:rPr>
+            </w:pPr>
             <w:r>
               <w:t>/</w:t>
             </w:r>
@@ -2034,23 +2024,8 @@
               <w:t xml:space="preserve">: </w:t>
             </w:r>
             <w:r>
-              <w:t>number,</w:t>
-            </w:r>
-          </w:p>
-          <w:p>
-            <w:proofErr w:type="spellStart"/>
-            <w:r>
-              <w:t>user_id</w:t>
-            </w:r>
-            <w:proofErr w:type="spellEnd"/>
-            <w:r>
-              <w:t xml:space="preserve">: </w:t>
-            </w:r>
-            <w:r>
               <w:t>number</w:t>
             </w:r>
-            <w:bookmarkStart w:id="0" w:name="_GoBack"/>
-            <w:bookmarkEnd w:id="0"/>
           </w:p>
           <w:p>
             <w:r>

</xml_diff>

<commit_message>
updated apis, added registeration and user profile update
</commit_message>
<xml_diff>
--- a/design/web_services_api.docx
+++ b/design/web_services_api.docx
@@ -2309,6 +2309,42 @@
           <w:u w:val="single"/>
         </w:rPr>
       </w:pPr>
+    </w:p>
+    <w:p>
+      <w:pPr>
+        <w:jc w:val="center"/>
+        <w:rPr>
+          <w:b/>
+          <w:bCs/>
+          <w:sz w:val="40"/>
+          <w:szCs w:val="40"/>
+          <w:u w:val="single"/>
+        </w:rPr>
+      </w:pPr>
+    </w:p>
+    <w:p>
+      <w:pPr>
+        <w:jc w:val="center"/>
+        <w:rPr>
+          <w:b/>
+          <w:bCs/>
+          <w:sz w:val="40"/>
+          <w:szCs w:val="40"/>
+          <w:u w:val="single"/>
+        </w:rPr>
+      </w:pPr>
+    </w:p>
+    <w:p>
+      <w:pPr>
+        <w:jc w:val="center"/>
+        <w:rPr>
+          <w:b/>
+          <w:bCs/>
+          <w:sz w:val="40"/>
+          <w:szCs w:val="40"/>
+          <w:u w:val="single"/>
+        </w:rPr>
+      </w:pPr>
       <w:r>
         <w:rPr>
           <w:b/>
@@ -2319,6 +2355,16 @@
         </w:rPr>
         <w:t>Login</w:t>
       </w:r>
+      <w:r>
+        <w:rPr>
+          <w:b/>
+          <w:bCs/>
+          <w:sz w:val="40"/>
+          <w:szCs w:val="40"/>
+          <w:u w:val="single"/>
+        </w:rPr>
+        <w:t xml:space="preserve"> &amp; Register</w:t>
+      </w:r>
     </w:p>
     <w:tbl>
       <w:tblPr>
@@ -2327,11 +2373,11 @@
         <w:tblLook w:val="04A0" w:firstRow="1" w:lastRow="0" w:firstColumn="1" w:lastColumn="0" w:noHBand="0" w:noVBand="1"/>
       </w:tblPr>
       <w:tblGrid>
-        <w:gridCol w:w="2669"/>
-        <w:gridCol w:w="2087"/>
-        <w:gridCol w:w="2087"/>
-        <w:gridCol w:w="2087"/>
-        <w:gridCol w:w="2086"/>
+        <w:gridCol w:w="2851"/>
+        <w:gridCol w:w="1921"/>
+        <w:gridCol w:w="2399"/>
+        <w:gridCol w:w="1921"/>
+        <w:gridCol w:w="1924"/>
       </w:tblGrid>
       <w:tr>
         <w:trPr>
@@ -2339,7 +2385,7 @@
         </w:trPr>
         <w:tc>
           <w:tcPr>
-            <w:tcW w:w="1211" w:type="pct"/>
+            <w:tcW w:w="1182" w:type="pct"/>
             <w:vAlign w:val="center"/>
           </w:tcPr>
           <w:p>
@@ -2365,7 +2411,7 @@
         </w:tc>
         <w:tc>
           <w:tcPr>
-            <w:tcW w:w="947" w:type="pct"/>
+            <w:tcW w:w="918" w:type="pct"/>
             <w:vAlign w:val="center"/>
           </w:tcPr>
           <w:p>
@@ -2389,7 +2435,7 @@
         </w:tc>
         <w:tc>
           <w:tcPr>
-            <w:tcW w:w="947" w:type="pct"/>
+            <w:tcW w:w="1063" w:type="pct"/>
             <w:vAlign w:val="center"/>
           </w:tcPr>
           <w:p>
@@ -2422,7 +2468,7 @@
         </w:tc>
         <w:tc>
           <w:tcPr>
-            <w:tcW w:w="947" w:type="pct"/>
+            <w:tcW w:w="918" w:type="pct"/>
             <w:vAlign w:val="center"/>
           </w:tcPr>
           <w:p>
@@ -2442,7 +2488,7 @@
         </w:tc>
         <w:tc>
           <w:tcPr>
-            <w:tcW w:w="947" w:type="pct"/>
+            <w:tcW w:w="919" w:type="pct"/>
             <w:vAlign w:val="center"/>
           </w:tcPr>
           <w:p>
@@ -2467,7 +2513,7 @@
         </w:trPr>
         <w:tc>
           <w:tcPr>
-            <w:tcW w:w="1211" w:type="pct"/>
+            <w:tcW w:w="1182" w:type="pct"/>
             <w:vAlign w:val="center"/>
           </w:tcPr>
           <w:p>
@@ -2489,7 +2535,7 @@
         </w:tc>
         <w:tc>
           <w:tcPr>
-            <w:tcW w:w="947" w:type="pct"/>
+            <w:tcW w:w="918" w:type="pct"/>
             <w:vAlign w:val="center"/>
           </w:tcPr>
           <w:p>
@@ -2503,7 +2549,7 @@
         </w:tc>
         <w:tc>
           <w:tcPr>
-            <w:tcW w:w="947" w:type="pct"/>
+            <w:tcW w:w="1063" w:type="pct"/>
             <w:vAlign w:val="center"/>
           </w:tcPr>
           <w:p>
@@ -2639,7 +2685,7 @@
         </w:tc>
         <w:tc>
           <w:tcPr>
-            <w:tcW w:w="947" w:type="pct"/>
+            <w:tcW w:w="918" w:type="pct"/>
             <w:vAlign w:val="center"/>
           </w:tcPr>
           <w:p>
@@ -2650,7 +2696,7 @@
         </w:tc>
         <w:tc>
           <w:tcPr>
-            <w:tcW w:w="947" w:type="pct"/>
+            <w:tcW w:w="919" w:type="pct"/>
             <w:vAlign w:val="center"/>
           </w:tcPr>
           <w:p>
@@ -2689,10 +2735,13 @@
         </w:trPr>
         <w:tc>
           <w:tcPr>
-            <w:tcW w:w="1211" w:type="pct"/>
-            <w:vAlign w:val="center"/>
-          </w:tcPr>
-          <w:p>
+            <w:tcW w:w="1182" w:type="pct"/>
+            <w:vAlign w:val="center"/>
+          </w:tcPr>
+          <w:p>
+            <w:r>
+              <w:t>/</w:t>
+            </w:r>
             <w:proofErr w:type="spellStart"/>
             <w:r>
               <w:t>auth</w:t>
@@ -2710,21 +2759,21 @@
         </w:tc>
         <w:tc>
           <w:tcPr>
-            <w:tcW w:w="947" w:type="pct"/>
+            <w:tcW w:w="918" w:type="pct"/>
             <w:vAlign w:val="center"/>
           </w:tcPr>
           <w:p/>
         </w:tc>
         <w:tc>
           <w:tcPr>
-            <w:tcW w:w="947" w:type="pct"/>
+            <w:tcW w:w="1063" w:type="pct"/>
             <w:vAlign w:val="center"/>
           </w:tcPr>
           <w:p/>
         </w:tc>
         <w:tc>
           <w:tcPr>
-            <w:tcW w:w="947" w:type="pct"/>
+            <w:tcW w:w="918" w:type="pct"/>
             <w:vAlign w:val="center"/>
           </w:tcPr>
           <w:p>
@@ -2743,7 +2792,7 @@
         </w:tc>
         <w:tc>
           <w:tcPr>
-            <w:tcW w:w="947" w:type="pct"/>
+            <w:tcW w:w="919" w:type="pct"/>
             <w:vAlign w:val="center"/>
           </w:tcPr>
           <w:p>
@@ -2772,10 +2821,13 @@
         </w:trPr>
         <w:tc>
           <w:tcPr>
-            <w:tcW w:w="1211" w:type="pct"/>
-            <w:vAlign w:val="center"/>
-          </w:tcPr>
-          <w:p>
+            <w:tcW w:w="1182" w:type="pct"/>
+            <w:vAlign w:val="center"/>
+          </w:tcPr>
+          <w:p>
+            <w:r>
+              <w:t>/</w:t>
+            </w:r>
             <w:proofErr w:type="spellStart"/>
             <w:r>
               <w:t>auth</w:t>
@@ -2793,60 +2845,381 @@
         </w:tc>
         <w:tc>
           <w:tcPr>
-            <w:tcW w:w="947" w:type="pct"/>
+            <w:tcW w:w="918" w:type="pct"/>
             <w:vAlign w:val="center"/>
           </w:tcPr>
           <w:p/>
         </w:tc>
         <w:tc>
           <w:tcPr>
-            <w:tcW w:w="947" w:type="pct"/>
+            <w:tcW w:w="1063" w:type="pct"/>
             <w:vAlign w:val="center"/>
           </w:tcPr>
           <w:p/>
         </w:tc>
         <w:tc>
           <w:tcPr>
-            <w:tcW w:w="947" w:type="pct"/>
+            <w:tcW w:w="918" w:type="pct"/>
             <w:vAlign w:val="center"/>
           </w:tcPr>
           <w:p>
             <w:r>
               <w:t xml:space="preserve">Open </w:t>
             </w:r>
+            <w:proofErr w:type="spellStart"/>
             <w:r>
               <w:t>google</w:t>
+            </w:r>
+            <w:proofErr w:type="spellEnd"/>
+            <w:r>
+              <w:t xml:space="preserve"> login.</w:t>
+            </w:r>
+          </w:p>
+        </w:tc>
+        <w:tc>
+          <w:tcPr>
+            <w:tcW w:w="919" w:type="pct"/>
+            <w:vAlign w:val="center"/>
+          </w:tcPr>
+          <w:p>
+            <w:proofErr w:type="gramStart"/>
+            <w:r>
+              <w:t>Link direct</w:t>
+            </w:r>
+            <w:proofErr w:type="gramEnd"/>
+            <w:r>
+              <w:t xml:space="preserve"> no </w:t>
+            </w:r>
+            <w:proofErr w:type="spellStart"/>
+            <w:r>
+              <w:t>ajax</w:t>
+            </w:r>
+            <w:proofErr w:type="spellEnd"/>
+            <w:r>
+              <w:t>.</w:t>
+            </w:r>
+          </w:p>
+        </w:tc>
+      </w:tr>
+      <w:tr>
+        <w:trPr>
+          <w:trHeight w:val="649"/>
+        </w:trPr>
+        <w:tc>
+          <w:tcPr>
+            <w:tcW w:w="1182" w:type="pct"/>
+            <w:vAlign w:val="center"/>
+          </w:tcPr>
+          <w:p>
+            <w:r>
+              <w:t>/</w:t>
+            </w:r>
+            <w:proofErr w:type="spellStart"/>
+            <w:r>
+              <w:t>api</w:t>
+            </w:r>
+            <w:proofErr w:type="spellEnd"/>
+            <w:r>
+              <w:t>/register</w:t>
+            </w:r>
+          </w:p>
+        </w:tc>
+        <w:tc>
+          <w:tcPr>
+            <w:tcW w:w="918" w:type="pct"/>
+            <w:vAlign w:val="center"/>
+          </w:tcPr>
+          <w:p>
+            <w:pPr>
+              <w:jc w:val="center"/>
+            </w:pPr>
+            <w:r>
+              <w:t>POST</w:t>
+            </w:r>
+          </w:p>
+        </w:tc>
+        <w:tc>
+          <w:tcPr>
+            <w:tcW w:w="1063" w:type="pct"/>
+            <w:vAlign w:val="center"/>
+          </w:tcPr>
+          <w:p>
+            <w:r>
+              <w:t>{</w:t>
+            </w:r>
+          </w:p>
+          <w:p>
+            <w:r>
+              <w:t xml:space="preserve">   name: string,</w:t>
+            </w:r>
+          </w:p>
+          <w:p>
+            <w:r>
+              <w:t xml:space="preserve">   email: email,</w:t>
+            </w:r>
+          </w:p>
+          <w:p>
+            <w:r>
+              <w:t xml:space="preserve">   password: string min:8</w:t>
+            </w:r>
+          </w:p>
+          <w:p>
+            <w:proofErr w:type="spellStart"/>
+            <w:r>
+              <w:t>password_confirmation</w:t>
+            </w:r>
+            <w:proofErr w:type="spellEnd"/>
+            <w:r>
+              <w:t>: match password,</w:t>
+            </w:r>
+          </w:p>
+          <w:p>
+            <w:r>
+              <w:t xml:space="preserve">  address:  </w:t>
+            </w:r>
+            <w:r>
+              <w:t>city id</w:t>
+            </w:r>
+            <w:r>
+              <w:t>,</w:t>
+            </w:r>
+          </w:p>
+          <w:p>
+            <w:r>
+              <w:t xml:space="preserve">   phone:  number</w:t>
+            </w:r>
+          </w:p>
+          <w:p>
+            <w:r>
+              <w:t>}</w:t>
+            </w:r>
+          </w:p>
+          <w:p/>
+          <w:p>
+            <w:r>
+              <w:t xml:space="preserve">All required, only phone </w:t>
+            </w:r>
+            <w:proofErr w:type="spellStart"/>
+            <w:r>
+              <w:t>nullable</w:t>
+            </w:r>
+            <w:proofErr w:type="spellEnd"/>
+            <w:r>
+              <w:t>.</w:t>
+            </w:r>
+          </w:p>
+        </w:tc>
+        <w:tc>
+          <w:tcPr>
+            <w:tcW w:w="918" w:type="pct"/>
+            <w:vAlign w:val="center"/>
+          </w:tcPr>
+          <w:p>
+            <w:r>
+              <w:t xml:space="preserve">Success </w:t>
+            </w:r>
+            <w:r>
+              <w:t>message or error messages.</w:t>
+            </w:r>
+          </w:p>
+        </w:tc>
+        <w:tc>
+          <w:tcPr>
+            <w:tcW w:w="919" w:type="pct"/>
+            <w:vAlign w:val="center"/>
+          </w:tcPr>
+          <w:p/>
+        </w:tc>
+      </w:tr>
+      <w:tr>
+        <w:trPr>
+          <w:trHeight w:val="649"/>
+        </w:trPr>
+        <w:tc>
+          <w:tcPr>
+            <w:tcW w:w="1182" w:type="pct"/>
+            <w:vAlign w:val="center"/>
+          </w:tcPr>
+          <w:p>
+            <w:r>
+              <w:lastRenderedPageBreak/>
+              <w:t>/</w:t>
+            </w:r>
+            <w:proofErr w:type="spellStart"/>
+            <w:r>
+              <w:t>api</w:t>
+            </w:r>
+            <w:proofErr w:type="spellEnd"/>
+            <w:r>
+              <w:t>/</w:t>
+            </w:r>
+            <w:proofErr w:type="spellStart"/>
+            <w:r>
+              <w:t>user_profile</w:t>
+            </w:r>
+            <w:proofErr w:type="spellEnd"/>
+            <w:r>
+              <w:t>/</w:t>
+            </w:r>
+            <w:r>
+              <w:t>update</w:t>
+            </w:r>
+            <w:r>
+              <w:t>/{id}</w:t>
+            </w:r>
+          </w:p>
+        </w:tc>
+        <w:tc>
+          <w:tcPr>
+            <w:tcW w:w="918" w:type="pct"/>
+            <w:vAlign w:val="center"/>
+          </w:tcPr>
+          <w:p>
+            <w:pPr>
+              <w:jc w:val="center"/>
+            </w:pPr>
+            <w:r>
+              <w:t>POST</w:t>
+            </w:r>
+          </w:p>
+        </w:tc>
+        <w:tc>
+          <w:tcPr>
+            <w:tcW w:w="1063" w:type="pct"/>
+            <w:vAlign w:val="center"/>
+          </w:tcPr>
+          <w:p>
+            <w:r>
+              <w:t>{</w:t>
+            </w:r>
+          </w:p>
+          <w:p>
+            <w:r>
+              <w:t xml:space="preserve">   name: string,</w:t>
+            </w:r>
+          </w:p>
+          <w:p>
+            <w:r>
+              <w:t xml:space="preserve">   email: email,</w:t>
+            </w:r>
+          </w:p>
+          <w:p>
+            <w:r>
+              <w:t xml:space="preserve">   password: string min:8</w:t>
+            </w:r>
+          </w:p>
+          <w:p>
+            <w:proofErr w:type="spellStart"/>
+            <w:r>
+              <w:t>password_confirmation</w:t>
+            </w:r>
+            <w:proofErr w:type="spellEnd"/>
+            <w:r>
+              <w:t>: match password,</w:t>
+            </w:r>
+          </w:p>
+          <w:p>
+            <w:r>
+              <w:t xml:space="preserve">  address:  </w:t>
+            </w:r>
+            <w:r>
+              <w:t>city id</w:t>
+            </w:r>
+            <w:r>
+              <w:t>,</w:t>
+            </w:r>
+          </w:p>
+          <w:p>
+            <w:r>
+              <w:t xml:space="preserve">   phone:  number</w:t>
+            </w:r>
+            <w:r>
+              <w:t>,</w:t>
+            </w:r>
+          </w:p>
+          <w:p>
+            <w:r>
+              <w:t xml:space="preserve">   </w:t>
+            </w:r>
+            <w:proofErr w:type="gramStart"/>
+            <w:r>
+              <w:t>photo</w:t>
+            </w:r>
+            <w:proofErr w:type="gramEnd"/>
+            <w:r>
+              <w:t>:  base64 or null</w:t>
+            </w:r>
+            <w:r>
+              <w:t xml:space="preserve"> or old </w:t>
+            </w:r>
+            <w:proofErr w:type="spellStart"/>
+            <w:r>
+              <w:t>src</w:t>
+            </w:r>
+            <w:proofErr w:type="spellEnd"/>
+            <w:r>
+              <w:t xml:space="preserve"> image.</w:t>
+            </w:r>
+          </w:p>
+          <w:p>
+            <w:r>
+              <w:t>}</w:t>
+            </w:r>
+          </w:p>
+          <w:p/>
+          <w:p>
+            <w:r>
+              <w:t xml:space="preserve">All </w:t>
+            </w:r>
+            <w:proofErr w:type="gramStart"/>
+            <w:r>
+              <w:t>required,</w:t>
+            </w:r>
+            <w:proofErr w:type="gramEnd"/>
+            <w:r>
+              <w:t xml:space="preserve"> only phone</w:t>
+            </w:r>
+            <w:r>
+              <w:t xml:space="preserve"> and photo</w:t>
+            </w:r>
+            <w:r>
+              <w:t xml:space="preserve"> </w:t>
+            </w:r>
+            <w:proofErr w:type="spellStart"/>
+            <w:r>
+              <w:t>nullable</w:t>
+            </w:r>
+            <w:proofErr w:type="spellEnd"/>
+            <w:r>
+              <w:t>.</w:t>
+            </w:r>
+          </w:p>
+        </w:tc>
+        <w:tc>
+          <w:tcPr>
+            <w:tcW w:w="918" w:type="pct"/>
+            <w:vAlign w:val="center"/>
+          </w:tcPr>
+          <w:p>
+            <w:r>
+              <w:t xml:space="preserve">Success </w:t>
+            </w:r>
+            <w:r>
+              <w:t xml:space="preserve">message </w:t>
+            </w:r>
+            <w:r>
+              <w:t>or error messages.</w:t>
             </w:r>
             <w:bookmarkStart w:id="0" w:name="_GoBack"/>
             <w:bookmarkEnd w:id="0"/>
-            <w:r>
-              <w:t xml:space="preserve"> login.</w:t>
-            </w:r>
-          </w:p>
-        </w:tc>
-        <w:tc>
-          <w:tcPr>
-            <w:tcW w:w="947" w:type="pct"/>
-            <w:vAlign w:val="center"/>
-          </w:tcPr>
-          <w:p>
-            <w:proofErr w:type="gramStart"/>
-            <w:r>
-              <w:t>Link direct</w:t>
-            </w:r>
-            <w:proofErr w:type="gramEnd"/>
-            <w:r>
-              <w:t xml:space="preserve"> no </w:t>
-            </w:r>
-            <w:proofErr w:type="spellStart"/>
-            <w:r>
-              <w:t>ajax</w:t>
-            </w:r>
-            <w:proofErr w:type="spellEnd"/>
-            <w:r>
-              <w:t>.</w:t>
-            </w:r>
-          </w:p>
+          </w:p>
+        </w:tc>
+        <w:tc>
+          <w:tcPr>
+            <w:tcW w:w="919" w:type="pct"/>
+            <w:vAlign w:val="center"/>
+          </w:tcPr>
+          <w:p/>
         </w:tc>
       </w:tr>
     </w:tbl>

</xml_diff>

<commit_message>
updated apis table [reset password]
</commit_message>
<xml_diff>
--- a/design/web_services_api.docx
+++ b/design/web_services_api.docx
@@ -11,10 +11,10 @@
       </w:tblPr>
       <w:tblGrid>
         <w:gridCol w:w="2770"/>
-        <w:gridCol w:w="2098"/>
+        <w:gridCol w:w="2097"/>
         <w:gridCol w:w="2300"/>
         <w:gridCol w:w="2300"/>
-        <w:gridCol w:w="1548"/>
+        <w:gridCol w:w="1549"/>
       </w:tblGrid>
       <w:tr>
         <w:trPr>
@@ -48,7 +48,7 @@
         </w:tc>
         <w:tc>
           <w:tcPr>
-            <w:tcW w:w="1284" w:type="pct"/>
+            <w:tcW w:w="952" w:type="pct"/>
             <w:vAlign w:val="center"/>
           </w:tcPr>
           <w:p>
@@ -72,7 +72,7 @@
         </w:tc>
         <w:tc>
           <w:tcPr>
-            <w:tcW w:w="821" w:type="pct"/>
+            <w:tcW w:w="1044" w:type="pct"/>
             <w:vAlign w:val="center"/>
           </w:tcPr>
           <w:p>
@@ -105,7 +105,7 @@
         </w:tc>
         <w:tc>
           <w:tcPr>
-            <w:tcW w:w="817" w:type="pct"/>
+            <w:tcW w:w="1044" w:type="pct"/>
             <w:vAlign w:val="center"/>
           </w:tcPr>
           <w:p>
@@ -125,7 +125,7 @@
         </w:tc>
         <w:tc>
           <w:tcPr>
-            <w:tcW w:w="821" w:type="pct"/>
+            <w:tcW w:w="703" w:type="pct"/>
             <w:vAlign w:val="center"/>
           </w:tcPr>
           <w:p>
@@ -154,45 +154,112 @@
             <w:vAlign w:val="center"/>
           </w:tcPr>
           <w:p>
-            <w:r>
+            <w:pPr>
+              <w:rPr>
+                <w:strike/>
+              </w:rPr>
+            </w:pPr>
+            <w:r>
+              <w:rPr>
+                <w:strike/>
+              </w:rPr>
               <w:t>/</w:t>
             </w:r>
             <w:proofErr w:type="spellStart"/>
             <w:r>
+              <w:rPr>
+                <w:strike/>
+              </w:rPr>
               <w:t>api</w:t>
             </w:r>
             <w:proofErr w:type="spellEnd"/>
             <w:r>
+              <w:rPr>
+                <w:strike/>
+              </w:rPr>
               <w:t>/cities</w:t>
             </w:r>
           </w:p>
         </w:tc>
         <w:tc>
           <w:tcPr>
-            <w:tcW w:w="1284" w:type="pct"/>
+            <w:tcW w:w="952" w:type="pct"/>
             <w:vAlign w:val="center"/>
           </w:tcPr>
           <w:p>
             <w:pPr>
               <w:jc w:val="center"/>
+              <w:rPr>
+                <w:strike/>
+              </w:rPr>
             </w:pPr>
             <w:r>
+              <w:rPr>
+                <w:strike/>
+              </w:rPr>
               <w:t>GET</w:t>
             </w:r>
           </w:p>
         </w:tc>
         <w:tc>
           <w:tcPr>
-            <w:tcW w:w="821" w:type="pct"/>
-            <w:vAlign w:val="center"/>
-          </w:tcPr>
-          <w:p/>
-        </w:tc>
-        <w:tc>
-          <w:tcPr>
-            <w:tcW w:w="817" w:type="pct"/>
-            <w:vAlign w:val="center"/>
-          </w:tcPr>
+            <w:tcW w:w="1044" w:type="pct"/>
+            <w:vAlign w:val="center"/>
+          </w:tcPr>
+          <w:p>
+            <w:pPr>
+              <w:rPr>
+                <w:strike/>
+              </w:rPr>
+            </w:pPr>
+          </w:p>
+        </w:tc>
+        <w:tc>
+          <w:tcPr>
+            <w:tcW w:w="1044" w:type="pct"/>
+            <w:vAlign w:val="center"/>
+          </w:tcPr>
+          <w:p>
+            <w:pPr>
+              <w:rPr>
+                <w:strike/>
+                <w:rtl/>
+                <w:lang w:bidi="ar-EG"/>
+              </w:rPr>
+            </w:pPr>
+            <w:r>
+              <w:rPr>
+                <w:strike/>
+              </w:rPr>
+              <w:t>Egypt governorates and cities.</w:t>
+            </w:r>
+          </w:p>
+        </w:tc>
+        <w:tc>
+          <w:tcPr>
+            <w:tcW w:w="703" w:type="pct"/>
+            <w:vAlign w:val="center"/>
+          </w:tcPr>
+          <w:p>
+            <w:pPr>
+              <w:rPr>
+                <w:strike/>
+              </w:rPr>
+            </w:pPr>
+            <w:r>
+              <w:rPr>
+                <w:strike/>
+              </w:rPr>
+              <w:t>Use this in user address form.</w:t>
+            </w:r>
+          </w:p>
+          <w:p>
+            <w:pPr>
+              <w:rPr>
+                <w:strike/>
+              </w:rPr>
+            </w:pPr>
+          </w:p>
           <w:p>
             <w:pPr>
               <w:rPr>
@@ -201,13 +268,406 @@
               </w:rPr>
             </w:pPr>
             <w:r>
-              <w:t>Egypt governorates and cities.</w:t>
-            </w:r>
-          </w:p>
-        </w:tc>
-        <w:tc>
-          <w:tcPr>
-            <w:tcW w:w="821" w:type="pct"/>
+              <w:rPr>
+                <w:color w:val="FF0000"/>
+              </w:rPr>
+              <w:t>Deleted</w:t>
+            </w:r>
+            <w:r>
+              <w:t>.</w:t>
+            </w:r>
+          </w:p>
+        </w:tc>
+      </w:tr>
+      <w:tr>
+        <w:trPr>
+          <w:trHeight w:val="587"/>
+        </w:trPr>
+        <w:tc>
+          <w:tcPr>
+            <w:tcW w:w="1257" w:type="pct"/>
+            <w:vAlign w:val="center"/>
+          </w:tcPr>
+          <w:p>
+            <w:r>
+              <w:t>/</w:t>
+            </w:r>
+            <w:proofErr w:type="spellStart"/>
+            <w:r>
+              <w:t>api</w:t>
+            </w:r>
+            <w:proofErr w:type="spellEnd"/>
+            <w:r>
+              <w:t>/</w:t>
+            </w:r>
+            <w:proofErr w:type="spellStart"/>
+            <w:r>
+              <w:t>products_home</w:t>
+            </w:r>
+            <w:proofErr w:type="spellEnd"/>
+          </w:p>
+        </w:tc>
+        <w:tc>
+          <w:tcPr>
+            <w:tcW w:w="952" w:type="pct"/>
+            <w:vAlign w:val="center"/>
+          </w:tcPr>
+          <w:p>
+            <w:pPr>
+              <w:jc w:val="center"/>
+            </w:pPr>
+            <w:r>
+              <w:t>GET</w:t>
+            </w:r>
+          </w:p>
+        </w:tc>
+        <w:tc>
+          <w:tcPr>
+            <w:tcW w:w="1044" w:type="pct"/>
+            <w:vAlign w:val="center"/>
+          </w:tcPr>
+          <w:p/>
+        </w:tc>
+        <w:tc>
+          <w:tcPr>
+            <w:tcW w:w="1044" w:type="pct"/>
+            <w:vAlign w:val="center"/>
+          </w:tcPr>
+          <w:p>
+            <w:pPr>
+              <w:rPr>
+                <w:lang w:bidi="ar-EG"/>
+              </w:rPr>
+            </w:pPr>
+            <w:r>
+              <w:rPr>
+                <w:lang w:bidi="ar-EG"/>
+              </w:rPr>
+              <w:t>Latest 8 products from all categories</w:t>
+            </w:r>
+            <w:r>
+              <w:rPr>
+                <w:lang w:bidi="ar-EG"/>
+              </w:rPr>
+              <w:t>.</w:t>
+            </w:r>
+          </w:p>
+        </w:tc>
+        <w:tc>
+          <w:tcPr>
+            <w:tcW w:w="703" w:type="pct"/>
+            <w:vAlign w:val="center"/>
+          </w:tcPr>
+          <w:p/>
+        </w:tc>
+      </w:tr>
+      <w:tr>
+        <w:trPr>
+          <w:trHeight w:val="587"/>
+        </w:trPr>
+        <w:tc>
+          <w:tcPr>
+            <w:tcW w:w="1257" w:type="pct"/>
+            <w:vAlign w:val="center"/>
+          </w:tcPr>
+          <w:p>
+            <w:r>
+              <w:t>/</w:t>
+            </w:r>
+            <w:proofErr w:type="spellStart"/>
+            <w:r>
+              <w:t>api</w:t>
+            </w:r>
+            <w:proofErr w:type="spellEnd"/>
+            <w:r>
+              <w:t>/</w:t>
+            </w:r>
+            <w:r>
+              <w:t>carousel</w:t>
+            </w:r>
+          </w:p>
+        </w:tc>
+        <w:tc>
+          <w:tcPr>
+            <w:tcW w:w="952" w:type="pct"/>
+            <w:vAlign w:val="center"/>
+          </w:tcPr>
+          <w:p>
+            <w:pPr>
+              <w:jc w:val="center"/>
+            </w:pPr>
+            <w:r>
+              <w:t>GET</w:t>
+            </w:r>
+          </w:p>
+        </w:tc>
+        <w:tc>
+          <w:tcPr>
+            <w:tcW w:w="1044" w:type="pct"/>
+            <w:vAlign w:val="center"/>
+          </w:tcPr>
+          <w:p/>
+        </w:tc>
+        <w:tc>
+          <w:tcPr>
+            <w:tcW w:w="1044" w:type="pct"/>
+            <w:vAlign w:val="center"/>
+          </w:tcPr>
+          <w:p>
+            <w:r>
+              <w:t>Carousel</w:t>
+            </w:r>
+            <w:r>
+              <w:t xml:space="preserve"> [all images] </w:t>
+            </w:r>
+            <w:proofErr w:type="gramStart"/>
+            <w:r>
+              <w:t>in  home</w:t>
+            </w:r>
+            <w:proofErr w:type="gramEnd"/>
+            <w:r>
+              <w:t xml:space="preserve"> page.</w:t>
+            </w:r>
+          </w:p>
+        </w:tc>
+        <w:tc>
+          <w:tcPr>
+            <w:tcW w:w="703" w:type="pct"/>
+            <w:vAlign w:val="center"/>
+          </w:tcPr>
+          <w:p/>
+        </w:tc>
+      </w:tr>
+      <w:tr>
+        <w:trPr>
+          <w:trHeight w:val="587"/>
+        </w:trPr>
+        <w:tc>
+          <w:tcPr>
+            <w:tcW w:w="1257" w:type="pct"/>
+            <w:vAlign w:val="center"/>
+          </w:tcPr>
+          <w:p>
+            <w:r>
+              <w:t>/</w:t>
+            </w:r>
+            <w:proofErr w:type="spellStart"/>
+            <w:r>
+              <w:t>api</w:t>
+            </w:r>
+            <w:proofErr w:type="spellEnd"/>
+            <w:r>
+              <w:t>/winners</w:t>
+            </w:r>
+          </w:p>
+        </w:tc>
+        <w:tc>
+          <w:tcPr>
+            <w:tcW w:w="952" w:type="pct"/>
+            <w:vAlign w:val="center"/>
+          </w:tcPr>
+          <w:p>
+            <w:pPr>
+              <w:jc w:val="center"/>
+            </w:pPr>
+            <w:r>
+              <w:t>GET</w:t>
+            </w:r>
+          </w:p>
+        </w:tc>
+        <w:tc>
+          <w:tcPr>
+            <w:tcW w:w="1044" w:type="pct"/>
+            <w:vAlign w:val="center"/>
+          </w:tcPr>
+          <w:p/>
+        </w:tc>
+        <w:tc>
+          <w:tcPr>
+            <w:tcW w:w="1044" w:type="pct"/>
+            <w:vAlign w:val="center"/>
+          </w:tcPr>
+          <w:p>
+            <w:r>
+              <w:t>All winners.</w:t>
+            </w:r>
+          </w:p>
+        </w:tc>
+        <w:tc>
+          <w:tcPr>
+            <w:tcW w:w="703" w:type="pct"/>
+            <w:vAlign w:val="center"/>
+          </w:tcPr>
+          <w:p/>
+        </w:tc>
+      </w:tr>
+      <w:tr>
+        <w:trPr>
+          <w:trHeight w:val="587"/>
+        </w:trPr>
+        <w:tc>
+          <w:tcPr>
+            <w:tcW w:w="1257" w:type="pct"/>
+            <w:vAlign w:val="center"/>
+          </w:tcPr>
+          <w:p>
+            <w:r>
+              <w:t>/</w:t>
+            </w:r>
+            <w:proofErr w:type="spellStart"/>
+            <w:r>
+              <w:t>api</w:t>
+            </w:r>
+            <w:proofErr w:type="spellEnd"/>
+            <w:r>
+              <w:t>/partners</w:t>
+            </w:r>
+          </w:p>
+        </w:tc>
+        <w:tc>
+          <w:tcPr>
+            <w:tcW w:w="952" w:type="pct"/>
+            <w:vAlign w:val="center"/>
+          </w:tcPr>
+          <w:p>
+            <w:pPr>
+              <w:jc w:val="center"/>
+            </w:pPr>
+            <w:r>
+              <w:t>GET</w:t>
+            </w:r>
+          </w:p>
+        </w:tc>
+        <w:tc>
+          <w:tcPr>
+            <w:tcW w:w="1044" w:type="pct"/>
+            <w:vAlign w:val="center"/>
+          </w:tcPr>
+          <w:p/>
+        </w:tc>
+        <w:tc>
+          <w:tcPr>
+            <w:tcW w:w="1044" w:type="pct"/>
+            <w:vAlign w:val="center"/>
+          </w:tcPr>
+          <w:p>
+            <w:r>
+              <w:t>All logo of companies.</w:t>
+            </w:r>
+          </w:p>
+        </w:tc>
+        <w:tc>
+          <w:tcPr>
+            <w:tcW w:w="703" w:type="pct"/>
+            <w:vAlign w:val="center"/>
+          </w:tcPr>
+          <w:p/>
+        </w:tc>
+      </w:tr>
+      <w:tr>
+        <w:trPr>
+          <w:trHeight w:val="587"/>
+        </w:trPr>
+        <w:tc>
+          <w:tcPr>
+            <w:tcW w:w="1257" w:type="pct"/>
+            <w:vAlign w:val="center"/>
+          </w:tcPr>
+          <w:p>
+            <w:r>
+              <w:t>/</w:t>
+            </w:r>
+            <w:proofErr w:type="spellStart"/>
+            <w:r>
+              <w:t>api</w:t>
+            </w:r>
+            <w:proofErr w:type="spellEnd"/>
+            <w:r>
+              <w:t>/</w:t>
+            </w:r>
+            <w:proofErr w:type="spellStart"/>
+            <w:r>
+              <w:t>products_category</w:t>
+            </w:r>
+            <w:proofErr w:type="spellEnd"/>
+            <w:r>
+              <w:t>/{id}</w:t>
+            </w:r>
+          </w:p>
+        </w:tc>
+        <w:tc>
+          <w:tcPr>
+            <w:tcW w:w="952" w:type="pct"/>
+            <w:vAlign w:val="center"/>
+          </w:tcPr>
+          <w:p>
+            <w:pPr>
+              <w:jc w:val="center"/>
+            </w:pPr>
+            <w:r>
+              <w:t>GET</w:t>
+            </w:r>
+          </w:p>
+        </w:tc>
+        <w:tc>
+          <w:tcPr>
+            <w:tcW w:w="1044" w:type="pct"/>
+            <w:vAlign w:val="center"/>
+          </w:tcPr>
+          <w:p>
+            <w:r>
+              <w:t>id = category id – required,</w:t>
+            </w:r>
+            <w:r>
+              <w:br/>
+            </w:r>
+            <w:r>
+              <w:br/>
+              <w:t>length = produ</w:t>
+            </w:r>
+            <w:r>
+              <w:t>ct count in one page – optional,</w:t>
+            </w:r>
+            <w:r>
+              <w:br/>
+            </w:r>
+            <w:r>
+              <w:br/>
+              <w:t>page = page number – optional,</w:t>
+            </w:r>
+          </w:p>
+          <w:p/>
+          <w:p>
+            <w:r>
+              <w:t>p</w:t>
+            </w:r>
+            <w:r>
+              <w:t>rice = number -- optional,</w:t>
+            </w:r>
+          </w:p>
+          <w:p>
+            <w:proofErr w:type="spellStart"/>
+            <w:r>
+              <w:t>manufacture_company</w:t>
+            </w:r>
+            <w:proofErr w:type="spellEnd"/>
+            <w:r>
+              <w:t xml:space="preserve"> = string </w:t>
+            </w:r>
+            <w:proofErr w:type="gramStart"/>
+            <w:r>
+              <w:t>--  optional</w:t>
+            </w:r>
+            <w:proofErr w:type="gramEnd"/>
+            <w:r>
+              <w:t>.</w:t>
+            </w:r>
+          </w:p>
+          <w:p/>
+        </w:tc>
+        <w:tc>
+          <w:tcPr>
+            <w:tcW w:w="1044" w:type="pct"/>
             <w:vAlign w:val="center"/>
           </w:tcPr>
           <w:p>
@@ -218,9 +678,16 @@
               </w:rPr>
             </w:pPr>
             <w:r>
-              <w:t>Use this in user address form.</w:t>
-            </w:r>
-          </w:p>
+              <w:t>All products of category selected.</w:t>
+            </w:r>
+          </w:p>
+        </w:tc>
+        <w:tc>
+          <w:tcPr>
+            <w:tcW w:w="703" w:type="pct"/>
+            <w:vAlign w:val="center"/>
+          </w:tcPr>
+          <w:p/>
         </w:tc>
       </w:tr>
       <w:tr>
@@ -246,14 +713,17 @@
             </w:r>
             <w:proofErr w:type="spellStart"/>
             <w:r>
-              <w:t>products_home</w:t>
-            </w:r>
-            <w:proofErr w:type="spellEnd"/>
-          </w:p>
-        </w:tc>
-        <w:tc>
-          <w:tcPr>
-            <w:tcW w:w="1284" w:type="pct"/>
+              <w:t>product_profile</w:t>
+            </w:r>
+            <w:proofErr w:type="spellEnd"/>
+            <w:r>
+              <w:t>/{id}</w:t>
+            </w:r>
+          </w:p>
+        </w:tc>
+        <w:tc>
+          <w:tcPr>
+            <w:tcW w:w="952" w:type="pct"/>
             <w:vAlign w:val="center"/>
           </w:tcPr>
           <w:p>
@@ -267,14 +737,415 @@
         </w:tc>
         <w:tc>
           <w:tcPr>
-            <w:tcW w:w="821" w:type="pct"/>
+            <w:tcW w:w="1044" w:type="pct"/>
+            <w:vAlign w:val="center"/>
+          </w:tcPr>
+          <w:p>
+            <w:r>
+              <w:t>Id = product id -- required</w:t>
+            </w:r>
+          </w:p>
+        </w:tc>
+        <w:tc>
+          <w:tcPr>
+            <w:tcW w:w="1044" w:type="pct"/>
+            <w:vAlign w:val="center"/>
+          </w:tcPr>
+          <w:p>
+            <w:r>
+              <w:t>One product with comments, details, company, category and user.</w:t>
+            </w:r>
+          </w:p>
+        </w:tc>
+        <w:tc>
+          <w:tcPr>
+            <w:tcW w:w="703" w:type="pct"/>
             <w:vAlign w:val="center"/>
           </w:tcPr>
           <w:p/>
         </w:tc>
-        <w:tc>
-          <w:tcPr>
-            <w:tcW w:w="817" w:type="pct"/>
+      </w:tr>
+      <w:tr>
+        <w:trPr>
+          <w:trHeight w:val="587"/>
+        </w:trPr>
+        <w:tc>
+          <w:tcPr>
+            <w:tcW w:w="1257" w:type="pct"/>
+            <w:vAlign w:val="center"/>
+          </w:tcPr>
+          <w:p>
+            <w:r>
+              <w:t>/</w:t>
+            </w:r>
+            <w:proofErr w:type="spellStart"/>
+            <w:r>
+              <w:t>api</w:t>
+            </w:r>
+            <w:proofErr w:type="spellEnd"/>
+            <w:r>
+              <w:t>/</w:t>
+            </w:r>
+            <w:proofErr w:type="spellStart"/>
+            <w:r>
+              <w:t>products_company</w:t>
+            </w:r>
+            <w:proofErr w:type="spellEnd"/>
+            <w:r>
+              <w:t>/{id}</w:t>
+            </w:r>
+          </w:p>
+        </w:tc>
+        <w:tc>
+          <w:tcPr>
+            <w:tcW w:w="952" w:type="pct"/>
+            <w:vAlign w:val="center"/>
+          </w:tcPr>
+          <w:p>
+            <w:pPr>
+              <w:jc w:val="center"/>
+            </w:pPr>
+            <w:r>
+              <w:t>GET</w:t>
+            </w:r>
+          </w:p>
+        </w:tc>
+        <w:tc>
+          <w:tcPr>
+            <w:tcW w:w="1044" w:type="pct"/>
+            <w:vAlign w:val="center"/>
+          </w:tcPr>
+          <w:p>
+            <w:r>
+              <w:t xml:space="preserve">Id = company </w:t>
+            </w:r>
+            <w:proofErr w:type="spellStart"/>
+            <w:r>
+              <w:t>id</w:t>
+            </w:r>
+            <w:proofErr w:type="spellEnd"/>
+            <w:r>
+              <w:t xml:space="preserve"> --  required</w:t>
+            </w:r>
+            <w:r>
+              <w:t>,</w:t>
+            </w:r>
+          </w:p>
+          <w:p/>
+          <w:p>
+            <w:r>
+              <w:t>price = number -- optional,</w:t>
+            </w:r>
+          </w:p>
+          <w:p>
+            <w:proofErr w:type="spellStart"/>
+            <w:r>
+              <w:t>manufacture_company</w:t>
+            </w:r>
+            <w:proofErr w:type="spellEnd"/>
+            <w:r>
+              <w:t xml:space="preserve"> = string </w:t>
+            </w:r>
+            <w:proofErr w:type="gramStart"/>
+            <w:r>
+              <w:t>--  optional</w:t>
+            </w:r>
+            <w:proofErr w:type="gramEnd"/>
+            <w:r>
+              <w:t>.</w:t>
+            </w:r>
+          </w:p>
+          <w:p/>
+        </w:tc>
+        <w:tc>
+          <w:tcPr>
+            <w:tcW w:w="1044" w:type="pct"/>
+            <w:vAlign w:val="center"/>
+          </w:tcPr>
+          <w:p>
+            <w:r>
+              <w:t>All products of this company.</w:t>
+            </w:r>
+          </w:p>
+        </w:tc>
+        <w:tc>
+          <w:tcPr>
+            <w:tcW w:w="703" w:type="pct"/>
+            <w:vAlign w:val="center"/>
+          </w:tcPr>
+          <w:p/>
+        </w:tc>
+      </w:tr>
+      <w:tr>
+        <w:trPr>
+          <w:trHeight w:val="587"/>
+        </w:trPr>
+        <w:tc>
+          <w:tcPr>
+            <w:tcW w:w="1257" w:type="pct"/>
+            <w:vAlign w:val="center"/>
+          </w:tcPr>
+          <w:p>
+            <w:r>
+              <w:t>/</w:t>
+            </w:r>
+            <w:proofErr w:type="spellStart"/>
+            <w:r>
+              <w:t>api</w:t>
+            </w:r>
+            <w:proofErr w:type="spellEnd"/>
+            <w:r>
+              <w:t>/companies</w:t>
+            </w:r>
+          </w:p>
+        </w:tc>
+        <w:tc>
+          <w:tcPr>
+            <w:tcW w:w="952" w:type="pct"/>
+            <w:vAlign w:val="center"/>
+          </w:tcPr>
+          <w:p>
+            <w:pPr>
+              <w:jc w:val="center"/>
+            </w:pPr>
+            <w:r>
+              <w:t>GET</w:t>
+            </w:r>
+          </w:p>
+        </w:tc>
+        <w:tc>
+          <w:tcPr>
+            <w:tcW w:w="1044" w:type="pct"/>
+            <w:vAlign w:val="center"/>
+          </w:tcPr>
+          <w:p/>
+        </w:tc>
+        <w:tc>
+          <w:tcPr>
+            <w:tcW w:w="1044" w:type="pct"/>
+            <w:vAlign w:val="center"/>
+          </w:tcPr>
+          <w:p>
+            <w:r>
+              <w:t>All companies.</w:t>
+            </w:r>
+          </w:p>
+        </w:tc>
+        <w:tc>
+          <w:tcPr>
+            <w:tcW w:w="703" w:type="pct"/>
+            <w:vAlign w:val="center"/>
+          </w:tcPr>
+          <w:p/>
+        </w:tc>
+      </w:tr>
+      <w:tr>
+        <w:trPr>
+          <w:trHeight w:val="587"/>
+        </w:trPr>
+        <w:tc>
+          <w:tcPr>
+            <w:tcW w:w="1257" w:type="pct"/>
+            <w:vAlign w:val="center"/>
+          </w:tcPr>
+          <w:p>
+            <w:r>
+              <w:t>/</w:t>
+            </w:r>
+            <w:proofErr w:type="spellStart"/>
+            <w:r>
+              <w:t>api</w:t>
+            </w:r>
+            <w:proofErr w:type="spellEnd"/>
+            <w:r>
+              <w:t>/</w:t>
+            </w:r>
+            <w:proofErr w:type="spellStart"/>
+            <w:r>
+              <w:t>company_profile</w:t>
+            </w:r>
+            <w:proofErr w:type="spellEnd"/>
+            <w:r>
+              <w:t>/{id}</w:t>
+            </w:r>
+          </w:p>
+        </w:tc>
+        <w:tc>
+          <w:tcPr>
+            <w:tcW w:w="952" w:type="pct"/>
+            <w:vAlign w:val="center"/>
+          </w:tcPr>
+          <w:p>
+            <w:pPr>
+              <w:jc w:val="center"/>
+            </w:pPr>
+            <w:r>
+              <w:t>GET</w:t>
+            </w:r>
+          </w:p>
+        </w:tc>
+        <w:tc>
+          <w:tcPr>
+            <w:tcW w:w="1044" w:type="pct"/>
+            <w:vAlign w:val="center"/>
+          </w:tcPr>
+          <w:p>
+            <w:r>
+              <w:t>Id =  company id -- required</w:t>
+            </w:r>
+          </w:p>
+        </w:tc>
+        <w:tc>
+          <w:tcPr>
+            <w:tcW w:w="1044" w:type="pct"/>
+            <w:vAlign w:val="center"/>
+          </w:tcPr>
+          <w:p>
+            <w:r>
+              <w:t>One company</w:t>
+            </w:r>
+          </w:p>
+        </w:tc>
+        <w:tc>
+          <w:tcPr>
+            <w:tcW w:w="703" w:type="pct"/>
+            <w:vAlign w:val="center"/>
+          </w:tcPr>
+          <w:p/>
+        </w:tc>
+      </w:tr>
+      <w:tr>
+        <w:trPr>
+          <w:trHeight w:val="587"/>
+        </w:trPr>
+        <w:tc>
+          <w:tcPr>
+            <w:tcW w:w="1257" w:type="pct"/>
+            <w:vAlign w:val="center"/>
+          </w:tcPr>
+          <w:p>
+            <w:r>
+              <w:t>/</w:t>
+            </w:r>
+            <w:proofErr w:type="spellStart"/>
+            <w:r>
+              <w:t>api</w:t>
+            </w:r>
+            <w:proofErr w:type="spellEnd"/>
+            <w:r>
+              <w:t>/categories</w:t>
+            </w:r>
+          </w:p>
+        </w:tc>
+        <w:tc>
+          <w:tcPr>
+            <w:tcW w:w="952" w:type="pct"/>
+            <w:vAlign w:val="center"/>
+          </w:tcPr>
+          <w:p>
+            <w:pPr>
+              <w:jc w:val="center"/>
+            </w:pPr>
+            <w:r>
+              <w:t>GET</w:t>
+            </w:r>
+          </w:p>
+        </w:tc>
+        <w:tc>
+          <w:tcPr>
+            <w:tcW w:w="1044" w:type="pct"/>
+            <w:vAlign w:val="center"/>
+          </w:tcPr>
+          <w:p/>
+        </w:tc>
+        <w:tc>
+          <w:tcPr>
+            <w:tcW w:w="1044" w:type="pct"/>
+            <w:vAlign w:val="center"/>
+          </w:tcPr>
+          <w:p>
+            <w:r>
+              <w:t>All categories</w:t>
+            </w:r>
+          </w:p>
+        </w:tc>
+        <w:tc>
+          <w:tcPr>
+            <w:tcW w:w="703" w:type="pct"/>
+            <w:vAlign w:val="center"/>
+          </w:tcPr>
+          <w:p/>
+        </w:tc>
+      </w:tr>
+      <w:tr>
+        <w:trPr>
+          <w:trHeight w:val="587"/>
+        </w:trPr>
+        <w:tc>
+          <w:tcPr>
+            <w:tcW w:w="1257" w:type="pct"/>
+            <w:vAlign w:val="center"/>
+          </w:tcPr>
+          <w:p>
+            <w:r>
+              <w:t>/search</w:t>
+            </w:r>
+          </w:p>
+        </w:tc>
+        <w:tc>
+          <w:tcPr>
+            <w:tcW w:w="952" w:type="pct"/>
+            <w:vAlign w:val="center"/>
+          </w:tcPr>
+          <w:p>
+            <w:pPr>
+              <w:jc w:val="center"/>
+            </w:pPr>
+            <w:r>
+              <w:t>GET</w:t>
+            </w:r>
+          </w:p>
+        </w:tc>
+        <w:tc>
+          <w:tcPr>
+            <w:tcW w:w="1044" w:type="pct"/>
+            <w:vAlign w:val="center"/>
+          </w:tcPr>
+          <w:p>
+            <w:proofErr w:type="spellStart"/>
+            <w:r>
+              <w:t>category_id</w:t>
+            </w:r>
+            <w:proofErr w:type="spellEnd"/>
+            <w:r>
+              <w:t xml:space="preserve"> = number,</w:t>
+            </w:r>
+          </w:p>
+          <w:p>
+            <w:proofErr w:type="spellStart"/>
+            <w:r>
+              <w:t>search_text</w:t>
+            </w:r>
+            <w:proofErr w:type="spellEnd"/>
+            <w:r>
+              <w:t xml:space="preserve"> = string</w:t>
+            </w:r>
+          </w:p>
+          <w:p/>
+          <w:p>
+            <w:proofErr w:type="gramStart"/>
+            <w:r>
+              <w:t>all</w:t>
+            </w:r>
+            <w:proofErr w:type="gramEnd"/>
+            <w:r>
+              <w:t xml:space="preserve"> required.</w:t>
+            </w:r>
+          </w:p>
+        </w:tc>
+        <w:tc>
+          <w:tcPr>
+            <w:tcW w:w="1044" w:type="pct"/>
             <w:vAlign w:val="center"/>
           </w:tcPr>
           <w:p>
@@ -284,339 +1155,34 @@
               </w:rPr>
             </w:pPr>
             <w:r>
+              <w:t>Products match name, description</w:t>
+            </w:r>
+            <w:r>
+              <w:rPr>
+                <w:rFonts w:hint="cs"/>
+                <w:rtl/>
+                <w:lang w:bidi="ar-EG"/>
+              </w:rPr>
+              <w:t xml:space="preserve"> </w:t>
+            </w:r>
+            <w:r>
               <w:rPr>
                 <w:lang w:bidi="ar-EG"/>
               </w:rPr>
-              <w:t>Latest 8 products from all categories</w:t>
-            </w:r>
+              <w:t xml:space="preserve">or </w:t>
+            </w:r>
+            <w:r>
+              <w:t xml:space="preserve"> </w:t>
+            </w:r>
+            <w:proofErr w:type="spellStart"/>
             <w:r>
               <w:rPr>
                 <w:lang w:bidi="ar-EG"/>
               </w:rPr>
-              <w:t>.</w:t>
-            </w:r>
-          </w:p>
-        </w:tc>
-        <w:tc>
-          <w:tcPr>
-            <w:tcW w:w="821" w:type="pct"/>
-            <w:vAlign w:val="center"/>
-          </w:tcPr>
-          <w:p/>
-        </w:tc>
-      </w:tr>
-      <w:tr>
-        <w:trPr>
-          <w:trHeight w:val="587"/>
-        </w:trPr>
-        <w:tc>
-          <w:tcPr>
-            <w:tcW w:w="1257" w:type="pct"/>
-            <w:vAlign w:val="center"/>
-          </w:tcPr>
-          <w:p>
-            <w:r>
-              <w:t>/</w:t>
-            </w:r>
-            <w:proofErr w:type="spellStart"/>
-            <w:r>
-              <w:t>api</w:t>
-            </w:r>
-            <w:proofErr w:type="spellEnd"/>
-            <w:r>
-              <w:t>/</w:t>
-            </w:r>
-            <w:r>
-              <w:t>carousel</w:t>
-            </w:r>
-          </w:p>
-        </w:tc>
-        <w:tc>
-          <w:tcPr>
-            <w:tcW w:w="1284" w:type="pct"/>
-            <w:vAlign w:val="center"/>
-          </w:tcPr>
-          <w:p>
-            <w:pPr>
-              <w:jc w:val="center"/>
-            </w:pPr>
-            <w:r>
-              <w:t>GET</w:t>
-            </w:r>
-          </w:p>
-        </w:tc>
-        <w:tc>
-          <w:tcPr>
-            <w:tcW w:w="821" w:type="pct"/>
-            <w:vAlign w:val="center"/>
-          </w:tcPr>
-          <w:p/>
-        </w:tc>
-        <w:tc>
-          <w:tcPr>
-            <w:tcW w:w="817" w:type="pct"/>
-            <w:vAlign w:val="center"/>
-          </w:tcPr>
-          <w:p>
-            <w:r>
-              <w:t>Carousel</w:t>
-            </w:r>
-            <w:r>
-              <w:t xml:space="preserve"> [all images] </w:t>
-            </w:r>
-            <w:proofErr w:type="gramStart"/>
-            <w:r>
-              <w:t>in  home</w:t>
-            </w:r>
-            <w:proofErr w:type="gramEnd"/>
-            <w:r>
-              <w:t xml:space="preserve"> page.</w:t>
-            </w:r>
-          </w:p>
-        </w:tc>
-        <w:tc>
-          <w:tcPr>
-            <w:tcW w:w="821" w:type="pct"/>
-            <w:vAlign w:val="center"/>
-          </w:tcPr>
-          <w:p/>
-        </w:tc>
-      </w:tr>
-      <w:tr>
-        <w:trPr>
-          <w:trHeight w:val="587"/>
-        </w:trPr>
-        <w:tc>
-          <w:tcPr>
-            <w:tcW w:w="1257" w:type="pct"/>
-            <w:vAlign w:val="center"/>
-          </w:tcPr>
-          <w:p>
-            <w:r>
-              <w:t>/</w:t>
-            </w:r>
-            <w:proofErr w:type="spellStart"/>
-            <w:r>
-              <w:t>api</w:t>
-            </w:r>
-            <w:proofErr w:type="spellEnd"/>
-            <w:r>
-              <w:t>/winners</w:t>
-            </w:r>
-          </w:p>
-        </w:tc>
-        <w:tc>
-          <w:tcPr>
-            <w:tcW w:w="1284" w:type="pct"/>
-            <w:vAlign w:val="center"/>
-          </w:tcPr>
-          <w:p>
-            <w:pPr>
-              <w:jc w:val="center"/>
-            </w:pPr>
-            <w:r>
-              <w:t>GET</w:t>
-            </w:r>
-          </w:p>
-        </w:tc>
-        <w:tc>
-          <w:tcPr>
-            <w:tcW w:w="821" w:type="pct"/>
-            <w:vAlign w:val="center"/>
-          </w:tcPr>
-          <w:p/>
-        </w:tc>
-        <w:tc>
-          <w:tcPr>
-            <w:tcW w:w="817" w:type="pct"/>
-            <w:vAlign w:val="center"/>
-          </w:tcPr>
-          <w:p>
-            <w:r>
-              <w:t>All winners.</w:t>
-            </w:r>
-          </w:p>
-        </w:tc>
-        <w:tc>
-          <w:tcPr>
-            <w:tcW w:w="821" w:type="pct"/>
-            <w:vAlign w:val="center"/>
-          </w:tcPr>
-          <w:p/>
-        </w:tc>
-      </w:tr>
-      <w:tr>
-        <w:trPr>
-          <w:trHeight w:val="587"/>
-        </w:trPr>
-        <w:tc>
-          <w:tcPr>
-            <w:tcW w:w="1257" w:type="pct"/>
-            <w:vAlign w:val="center"/>
-          </w:tcPr>
-          <w:p>
-            <w:r>
-              <w:t>/</w:t>
-            </w:r>
-            <w:proofErr w:type="spellStart"/>
-            <w:r>
-              <w:t>api</w:t>
-            </w:r>
-            <w:proofErr w:type="spellEnd"/>
-            <w:r>
-              <w:t>/partners</w:t>
-            </w:r>
-          </w:p>
-        </w:tc>
-        <w:tc>
-          <w:tcPr>
-            <w:tcW w:w="1284" w:type="pct"/>
-            <w:vAlign w:val="center"/>
-          </w:tcPr>
-          <w:p>
-            <w:pPr>
-              <w:jc w:val="center"/>
-            </w:pPr>
-            <w:r>
-              <w:t>GET</w:t>
-            </w:r>
-          </w:p>
-        </w:tc>
-        <w:tc>
-          <w:tcPr>
-            <w:tcW w:w="821" w:type="pct"/>
-            <w:vAlign w:val="center"/>
-          </w:tcPr>
-          <w:p/>
-        </w:tc>
-        <w:tc>
-          <w:tcPr>
-            <w:tcW w:w="817" w:type="pct"/>
-            <w:vAlign w:val="center"/>
-          </w:tcPr>
-          <w:p>
-            <w:r>
-              <w:t>All logo of companies.</w:t>
-            </w:r>
-          </w:p>
-        </w:tc>
-        <w:tc>
-          <w:tcPr>
-            <w:tcW w:w="821" w:type="pct"/>
-            <w:vAlign w:val="center"/>
-          </w:tcPr>
-          <w:p/>
-        </w:tc>
-      </w:tr>
-      <w:tr>
-        <w:trPr>
-          <w:trHeight w:val="587"/>
-        </w:trPr>
-        <w:tc>
-          <w:tcPr>
-            <w:tcW w:w="1257" w:type="pct"/>
-            <w:vAlign w:val="center"/>
-          </w:tcPr>
-          <w:p>
-            <w:r>
-              <w:t>/</w:t>
-            </w:r>
-            <w:proofErr w:type="spellStart"/>
-            <w:r>
-              <w:t>api</w:t>
-            </w:r>
-            <w:proofErr w:type="spellEnd"/>
-            <w:r>
-              <w:t>/</w:t>
-            </w:r>
-            <w:proofErr w:type="spellStart"/>
-            <w:r>
-              <w:t>products_category</w:t>
-            </w:r>
-            <w:proofErr w:type="spellEnd"/>
-            <w:r>
-              <w:t>/{id}</w:t>
-            </w:r>
-          </w:p>
-        </w:tc>
-        <w:tc>
-          <w:tcPr>
-            <w:tcW w:w="1284" w:type="pct"/>
-            <w:vAlign w:val="center"/>
-          </w:tcPr>
-          <w:p>
-            <w:pPr>
-              <w:jc w:val="center"/>
-            </w:pPr>
-            <w:r>
-              <w:t>GET</w:t>
-            </w:r>
-          </w:p>
-        </w:tc>
-        <w:tc>
-          <w:tcPr>
-            <w:tcW w:w="821" w:type="pct"/>
-            <w:vAlign w:val="center"/>
-          </w:tcPr>
-          <w:p>
-            <w:r>
-              <w:t>id = category id – required,</w:t>
-            </w:r>
-            <w:r>
-              <w:br/>
-            </w:r>
-            <w:r>
-              <w:br/>
-              <w:t>length = produ</w:t>
-            </w:r>
-            <w:r>
-              <w:t>ct count in one page – optional,</w:t>
-            </w:r>
-            <w:r>
-              <w:br/>
-            </w:r>
-            <w:r>
-              <w:br/>
-              <w:t>page = page number – optional,</w:t>
-            </w:r>
-          </w:p>
-          <w:p/>
-          <w:p>
-            <w:r>
-              <w:t>p</w:t>
-            </w:r>
-            <w:r>
-              <w:t>rice = number -- optional,</w:t>
-            </w:r>
-          </w:p>
-          <w:p>
-            <w:proofErr w:type="spellStart"/>
-            <w:r>
               <w:t>manufacture_company</w:t>
             </w:r>
             <w:proofErr w:type="spellEnd"/>
-            <w:r>
-              <w:t xml:space="preserve"> = string </w:t>
-            </w:r>
-            <w:proofErr w:type="gramStart"/>
-            <w:r>
-              <w:t xml:space="preserve">--  </w:t>
-            </w:r>
-            <w:r>
-              <w:t>optional</w:t>
-            </w:r>
-            <w:proofErr w:type="gramEnd"/>
-            <w:r>
-              <w:t>.</w:t>
-            </w:r>
-          </w:p>
-          <w:p/>
-        </w:tc>
-        <w:tc>
-          <w:tcPr>
-            <w:tcW w:w="817" w:type="pct"/>
-            <w:vAlign w:val="center"/>
-          </w:tcPr>
+          </w:p>
           <w:p>
             <w:pPr>
               <w:rPr>
@@ -625,523 +1191,6 @@
               </w:rPr>
             </w:pPr>
             <w:r>
-              <w:t>All products of category selected.</w:t>
-            </w:r>
-          </w:p>
-        </w:tc>
-        <w:tc>
-          <w:tcPr>
-            <w:tcW w:w="821" w:type="pct"/>
-            <w:vAlign w:val="center"/>
-          </w:tcPr>
-          <w:p/>
-        </w:tc>
-      </w:tr>
-      <w:tr>
-        <w:trPr>
-          <w:trHeight w:val="587"/>
-        </w:trPr>
-        <w:tc>
-          <w:tcPr>
-            <w:tcW w:w="1257" w:type="pct"/>
-            <w:vAlign w:val="center"/>
-          </w:tcPr>
-          <w:p>
-            <w:r>
-              <w:t>/</w:t>
-            </w:r>
-            <w:proofErr w:type="spellStart"/>
-            <w:r>
-              <w:t>api</w:t>
-            </w:r>
-            <w:proofErr w:type="spellEnd"/>
-            <w:r>
-              <w:t>/</w:t>
-            </w:r>
-            <w:proofErr w:type="spellStart"/>
-            <w:r>
-              <w:t>product_profile</w:t>
-            </w:r>
-            <w:proofErr w:type="spellEnd"/>
-            <w:r>
-              <w:t>/{id}</w:t>
-            </w:r>
-          </w:p>
-        </w:tc>
-        <w:tc>
-          <w:tcPr>
-            <w:tcW w:w="1284" w:type="pct"/>
-            <w:vAlign w:val="center"/>
-          </w:tcPr>
-          <w:p>
-            <w:pPr>
-              <w:jc w:val="center"/>
-            </w:pPr>
-            <w:r>
-              <w:t>GET</w:t>
-            </w:r>
-          </w:p>
-        </w:tc>
-        <w:tc>
-          <w:tcPr>
-            <w:tcW w:w="821" w:type="pct"/>
-            <w:vAlign w:val="center"/>
-          </w:tcPr>
-          <w:p>
-            <w:r>
-              <w:t>Id = product id -- required</w:t>
-            </w:r>
-          </w:p>
-        </w:tc>
-        <w:tc>
-          <w:tcPr>
-            <w:tcW w:w="817" w:type="pct"/>
-            <w:vAlign w:val="center"/>
-          </w:tcPr>
-          <w:p>
-            <w:r>
-              <w:t>One product with comments, details, company, category and user.</w:t>
-            </w:r>
-          </w:p>
-        </w:tc>
-        <w:tc>
-          <w:tcPr>
-            <w:tcW w:w="821" w:type="pct"/>
-            <w:vAlign w:val="center"/>
-          </w:tcPr>
-          <w:p/>
-        </w:tc>
-      </w:tr>
-      <w:tr>
-        <w:trPr>
-          <w:trHeight w:val="587"/>
-        </w:trPr>
-        <w:tc>
-          <w:tcPr>
-            <w:tcW w:w="1257" w:type="pct"/>
-            <w:vAlign w:val="center"/>
-          </w:tcPr>
-          <w:p>
-            <w:r>
-              <w:t>/</w:t>
-            </w:r>
-            <w:proofErr w:type="spellStart"/>
-            <w:r>
-              <w:t>api</w:t>
-            </w:r>
-            <w:proofErr w:type="spellEnd"/>
-            <w:r>
-              <w:t>/</w:t>
-            </w:r>
-            <w:proofErr w:type="spellStart"/>
-            <w:r>
-              <w:t>products_company</w:t>
-            </w:r>
-            <w:proofErr w:type="spellEnd"/>
-            <w:r>
-              <w:t>/{id}</w:t>
-            </w:r>
-          </w:p>
-        </w:tc>
-        <w:tc>
-          <w:tcPr>
-            <w:tcW w:w="1284" w:type="pct"/>
-            <w:vAlign w:val="center"/>
-          </w:tcPr>
-          <w:p>
-            <w:pPr>
-              <w:jc w:val="center"/>
-            </w:pPr>
-            <w:r>
-              <w:t>GET</w:t>
-            </w:r>
-          </w:p>
-        </w:tc>
-        <w:tc>
-          <w:tcPr>
-            <w:tcW w:w="821" w:type="pct"/>
-            <w:vAlign w:val="center"/>
-          </w:tcPr>
-          <w:p>
-            <w:r>
-              <w:t xml:space="preserve">Id = company </w:t>
-            </w:r>
-            <w:proofErr w:type="spellStart"/>
-            <w:r>
-              <w:t>id</w:t>
-            </w:r>
-            <w:proofErr w:type="spellEnd"/>
-            <w:r>
-              <w:t xml:space="preserve"> --  required</w:t>
-            </w:r>
-            <w:r>
-              <w:t>,</w:t>
-            </w:r>
-          </w:p>
-          <w:p/>
-          <w:p>
-            <w:r>
-              <w:t>p</w:t>
-            </w:r>
-            <w:r>
-              <w:t>rice = number -- optional,</w:t>
-            </w:r>
-          </w:p>
-          <w:p>
-            <w:proofErr w:type="spellStart"/>
-            <w:r>
-              <w:t>manufacture_company</w:t>
-            </w:r>
-            <w:proofErr w:type="spellEnd"/>
-            <w:r>
-              <w:t xml:space="preserve"> = string </w:t>
-            </w:r>
-            <w:proofErr w:type="gramStart"/>
-            <w:r>
-              <w:t>--  optional</w:t>
-            </w:r>
-            <w:proofErr w:type="gramEnd"/>
-            <w:r>
-              <w:t>.</w:t>
-            </w:r>
-          </w:p>
-          <w:p/>
-        </w:tc>
-        <w:tc>
-          <w:tcPr>
-            <w:tcW w:w="817" w:type="pct"/>
-            <w:vAlign w:val="center"/>
-          </w:tcPr>
-          <w:p>
-            <w:r>
-              <w:t>All products of this company.</w:t>
-            </w:r>
-          </w:p>
-        </w:tc>
-        <w:tc>
-          <w:tcPr>
-            <w:tcW w:w="821" w:type="pct"/>
-            <w:vAlign w:val="center"/>
-          </w:tcPr>
-          <w:p/>
-        </w:tc>
-      </w:tr>
-      <w:tr>
-        <w:trPr>
-          <w:trHeight w:val="587"/>
-        </w:trPr>
-        <w:tc>
-          <w:tcPr>
-            <w:tcW w:w="1257" w:type="pct"/>
-            <w:vAlign w:val="center"/>
-          </w:tcPr>
-          <w:p>
-            <w:r>
-              <w:t>/</w:t>
-            </w:r>
-            <w:proofErr w:type="spellStart"/>
-            <w:r>
-              <w:t>api</w:t>
-            </w:r>
-            <w:proofErr w:type="spellEnd"/>
-            <w:r>
-              <w:t>/companies</w:t>
-            </w:r>
-          </w:p>
-        </w:tc>
-        <w:tc>
-          <w:tcPr>
-            <w:tcW w:w="1284" w:type="pct"/>
-            <w:vAlign w:val="center"/>
-          </w:tcPr>
-          <w:p>
-            <w:pPr>
-              <w:jc w:val="center"/>
-            </w:pPr>
-            <w:r>
-              <w:t>GET</w:t>
-            </w:r>
-          </w:p>
-        </w:tc>
-        <w:tc>
-          <w:tcPr>
-            <w:tcW w:w="821" w:type="pct"/>
-            <w:vAlign w:val="center"/>
-          </w:tcPr>
-          <w:p/>
-        </w:tc>
-        <w:tc>
-          <w:tcPr>
-            <w:tcW w:w="817" w:type="pct"/>
-            <w:vAlign w:val="center"/>
-          </w:tcPr>
-          <w:p>
-            <w:r>
-              <w:t>All companies.</w:t>
-            </w:r>
-          </w:p>
-        </w:tc>
-        <w:tc>
-          <w:tcPr>
-            <w:tcW w:w="821" w:type="pct"/>
-            <w:vAlign w:val="center"/>
-          </w:tcPr>
-          <w:p/>
-        </w:tc>
-      </w:tr>
-      <w:tr>
-        <w:trPr>
-          <w:trHeight w:val="587"/>
-        </w:trPr>
-        <w:tc>
-          <w:tcPr>
-            <w:tcW w:w="1257" w:type="pct"/>
-            <w:vAlign w:val="center"/>
-          </w:tcPr>
-          <w:p>
-            <w:r>
-              <w:t>/</w:t>
-            </w:r>
-            <w:proofErr w:type="spellStart"/>
-            <w:r>
-              <w:t>api</w:t>
-            </w:r>
-            <w:proofErr w:type="spellEnd"/>
-            <w:r>
-              <w:t>/</w:t>
-            </w:r>
-            <w:proofErr w:type="spellStart"/>
-            <w:r>
-              <w:t>company_profile</w:t>
-            </w:r>
-            <w:proofErr w:type="spellEnd"/>
-            <w:r>
-              <w:t>/{id}</w:t>
-            </w:r>
-          </w:p>
-        </w:tc>
-        <w:tc>
-          <w:tcPr>
-            <w:tcW w:w="1284" w:type="pct"/>
-            <w:vAlign w:val="center"/>
-          </w:tcPr>
-          <w:p>
-            <w:pPr>
-              <w:jc w:val="center"/>
-            </w:pPr>
-            <w:r>
-              <w:t>GET</w:t>
-            </w:r>
-          </w:p>
-        </w:tc>
-        <w:tc>
-          <w:tcPr>
-            <w:tcW w:w="821" w:type="pct"/>
-            <w:vAlign w:val="center"/>
-          </w:tcPr>
-          <w:p>
-            <w:r>
-              <w:t>Id =  company id -- required</w:t>
-            </w:r>
-          </w:p>
-        </w:tc>
-        <w:tc>
-          <w:tcPr>
-            <w:tcW w:w="817" w:type="pct"/>
-            <w:vAlign w:val="center"/>
-          </w:tcPr>
-          <w:p>
-            <w:r>
-              <w:t>One company</w:t>
-            </w:r>
-          </w:p>
-        </w:tc>
-        <w:tc>
-          <w:tcPr>
-            <w:tcW w:w="821" w:type="pct"/>
-            <w:vAlign w:val="center"/>
-          </w:tcPr>
-          <w:p/>
-        </w:tc>
-      </w:tr>
-      <w:tr>
-        <w:trPr>
-          <w:trHeight w:val="587"/>
-        </w:trPr>
-        <w:tc>
-          <w:tcPr>
-            <w:tcW w:w="1257" w:type="pct"/>
-            <w:vAlign w:val="center"/>
-          </w:tcPr>
-          <w:p>
-            <w:r>
-              <w:t>/</w:t>
-            </w:r>
-            <w:proofErr w:type="spellStart"/>
-            <w:r>
-              <w:t>api</w:t>
-            </w:r>
-            <w:proofErr w:type="spellEnd"/>
-            <w:r>
-              <w:t>/categories</w:t>
-            </w:r>
-          </w:p>
-        </w:tc>
-        <w:tc>
-          <w:tcPr>
-            <w:tcW w:w="1284" w:type="pct"/>
-            <w:vAlign w:val="center"/>
-          </w:tcPr>
-          <w:p>
-            <w:pPr>
-              <w:jc w:val="center"/>
-            </w:pPr>
-            <w:r>
-              <w:t>GET</w:t>
-            </w:r>
-          </w:p>
-        </w:tc>
-        <w:tc>
-          <w:tcPr>
-            <w:tcW w:w="821" w:type="pct"/>
-            <w:vAlign w:val="center"/>
-          </w:tcPr>
-          <w:p/>
-        </w:tc>
-        <w:tc>
-          <w:tcPr>
-            <w:tcW w:w="817" w:type="pct"/>
-            <w:vAlign w:val="center"/>
-          </w:tcPr>
-          <w:p>
-            <w:r>
-              <w:t>All categories</w:t>
-            </w:r>
-          </w:p>
-        </w:tc>
-        <w:tc>
-          <w:tcPr>
-            <w:tcW w:w="821" w:type="pct"/>
-            <w:vAlign w:val="center"/>
-          </w:tcPr>
-          <w:p/>
-        </w:tc>
-      </w:tr>
-      <w:tr>
-        <w:trPr>
-          <w:trHeight w:val="587"/>
-        </w:trPr>
-        <w:tc>
-          <w:tcPr>
-            <w:tcW w:w="1257" w:type="pct"/>
-            <w:vAlign w:val="center"/>
-          </w:tcPr>
-          <w:p>
-            <w:r>
-              <w:t>/search</w:t>
-            </w:r>
-          </w:p>
-        </w:tc>
-        <w:tc>
-          <w:tcPr>
-            <w:tcW w:w="1284" w:type="pct"/>
-            <w:vAlign w:val="center"/>
-          </w:tcPr>
-          <w:p>
-            <w:pPr>
-              <w:jc w:val="center"/>
-            </w:pPr>
-            <w:r>
-              <w:t>GET</w:t>
-            </w:r>
-          </w:p>
-        </w:tc>
-        <w:tc>
-          <w:tcPr>
-            <w:tcW w:w="821" w:type="pct"/>
-            <w:vAlign w:val="center"/>
-          </w:tcPr>
-          <w:p>
-            <w:proofErr w:type="spellStart"/>
-            <w:r>
-              <w:t>category_id</w:t>
-            </w:r>
-            <w:proofErr w:type="spellEnd"/>
-            <w:r>
-              <w:t xml:space="preserve"> = number,</w:t>
-            </w:r>
-          </w:p>
-          <w:p>
-            <w:proofErr w:type="spellStart"/>
-            <w:r>
-              <w:t>search_text</w:t>
-            </w:r>
-            <w:proofErr w:type="spellEnd"/>
-            <w:r>
-              <w:t xml:space="preserve"> = string</w:t>
-            </w:r>
-          </w:p>
-          <w:p/>
-          <w:p>
-            <w:proofErr w:type="gramStart"/>
-            <w:r>
-              <w:t>all</w:t>
-            </w:r>
-            <w:proofErr w:type="gramEnd"/>
-            <w:r>
-              <w:t xml:space="preserve"> required.</w:t>
-            </w:r>
-          </w:p>
-        </w:tc>
-        <w:tc>
-          <w:tcPr>
-            <w:tcW w:w="817" w:type="pct"/>
-            <w:vAlign w:val="center"/>
-          </w:tcPr>
-          <w:p>
-            <w:pPr>
-              <w:rPr>
-                <w:lang w:bidi="ar-EG"/>
-              </w:rPr>
-            </w:pPr>
-            <w:r>
-              <w:t>Products match name, description</w:t>
-            </w:r>
-            <w:r>
-              <w:rPr>
-                <w:rFonts w:hint="cs"/>
-                <w:rtl/>
-                <w:lang w:bidi="ar-EG"/>
-              </w:rPr>
-              <w:t xml:space="preserve"> </w:t>
-            </w:r>
-            <w:r>
-              <w:rPr>
-                <w:lang w:bidi="ar-EG"/>
-              </w:rPr>
-              <w:t xml:space="preserve">or </w:t>
-            </w:r>
-            <w:r>
-              <w:t xml:space="preserve"> </w:t>
-            </w:r>
-            <w:proofErr w:type="spellStart"/>
-            <w:r>
-              <w:rPr>
-                <w:lang w:bidi="ar-EG"/>
-              </w:rPr>
-              <w:t>manufacture_company</w:t>
-            </w:r>
-            <w:proofErr w:type="spellEnd"/>
-          </w:p>
-          <w:p>
-            <w:pPr>
-              <w:rPr>
-                <w:rFonts w:hint="cs"/>
-                <w:rtl/>
-                <w:lang w:bidi="ar-EG"/>
-              </w:rPr>
-            </w:pPr>
-            <w:r>
               <w:rPr>
                 <w:lang w:bidi="ar-EG"/>
               </w:rPr>
@@ -1151,7 +1200,7 @@
         </w:tc>
         <w:tc>
           <w:tcPr>
-            <w:tcW w:w="821" w:type="pct"/>
+            <w:tcW w:w="703" w:type="pct"/>
             <w:vAlign w:val="center"/>
           </w:tcPr>
           <w:p/>
@@ -1203,7 +1252,6 @@
     </w:p>
     <w:p>
       <w:pPr>
-        <w:jc w:val="center"/>
         <w:rPr>
           <w:b/>
           <w:bCs/>
@@ -1212,8 +1260,9 @@
           <w:u w:val="single"/>
         </w:rPr>
       </w:pPr>
-      <w:proofErr w:type="spellStart"/>
-      <w:r>
+    </w:p>
+    <w:p>
+      <w:pPr>
         <w:rPr>
           <w:b/>
           <w:bCs/>
@@ -1221,6 +1270,205 @@
           <w:szCs w:val="40"/>
           <w:u w:val="single"/>
         </w:rPr>
+      </w:pPr>
+    </w:p>
+    <w:p>
+      <w:pPr>
+        <w:rPr>
+          <w:b/>
+          <w:bCs/>
+          <w:sz w:val="40"/>
+          <w:szCs w:val="40"/>
+          <w:u w:val="single"/>
+        </w:rPr>
+      </w:pPr>
+    </w:p>
+    <w:p>
+      <w:pPr>
+        <w:rPr>
+          <w:b/>
+          <w:bCs/>
+          <w:sz w:val="40"/>
+          <w:szCs w:val="40"/>
+          <w:u w:val="single"/>
+        </w:rPr>
+      </w:pPr>
+    </w:p>
+    <w:p>
+      <w:pPr>
+        <w:rPr>
+          <w:b/>
+          <w:bCs/>
+          <w:sz w:val="40"/>
+          <w:szCs w:val="40"/>
+          <w:u w:val="single"/>
+        </w:rPr>
+      </w:pPr>
+    </w:p>
+    <w:p>
+      <w:pPr>
+        <w:rPr>
+          <w:b/>
+          <w:bCs/>
+          <w:sz w:val="40"/>
+          <w:szCs w:val="40"/>
+          <w:u w:val="single"/>
+        </w:rPr>
+      </w:pPr>
+    </w:p>
+    <w:p>
+      <w:pPr>
+        <w:rPr>
+          <w:b/>
+          <w:bCs/>
+          <w:sz w:val="40"/>
+          <w:szCs w:val="40"/>
+          <w:u w:val="single"/>
+        </w:rPr>
+      </w:pPr>
+    </w:p>
+    <w:p>
+      <w:pPr>
+        <w:rPr>
+          <w:b/>
+          <w:bCs/>
+          <w:sz w:val="40"/>
+          <w:szCs w:val="40"/>
+          <w:u w:val="single"/>
+        </w:rPr>
+      </w:pPr>
+    </w:p>
+    <w:p>
+      <w:pPr>
+        <w:rPr>
+          <w:b/>
+          <w:bCs/>
+          <w:sz w:val="40"/>
+          <w:szCs w:val="40"/>
+          <w:u w:val="single"/>
+        </w:rPr>
+      </w:pPr>
+    </w:p>
+    <w:p>
+      <w:pPr>
+        <w:rPr>
+          <w:b/>
+          <w:bCs/>
+          <w:sz w:val="40"/>
+          <w:szCs w:val="40"/>
+          <w:u w:val="single"/>
+        </w:rPr>
+      </w:pPr>
+    </w:p>
+    <w:p>
+      <w:pPr>
+        <w:rPr>
+          <w:b/>
+          <w:bCs/>
+          <w:sz w:val="40"/>
+          <w:szCs w:val="40"/>
+          <w:u w:val="single"/>
+        </w:rPr>
+      </w:pPr>
+    </w:p>
+    <w:p>
+      <w:pPr>
+        <w:rPr>
+          <w:b/>
+          <w:bCs/>
+          <w:sz w:val="40"/>
+          <w:szCs w:val="40"/>
+          <w:u w:val="single"/>
+        </w:rPr>
+      </w:pPr>
+    </w:p>
+    <w:p>
+      <w:pPr>
+        <w:rPr>
+          <w:b/>
+          <w:bCs/>
+          <w:sz w:val="40"/>
+          <w:szCs w:val="40"/>
+          <w:u w:val="single"/>
+        </w:rPr>
+      </w:pPr>
+    </w:p>
+    <w:p>
+      <w:pPr>
+        <w:rPr>
+          <w:b/>
+          <w:bCs/>
+          <w:sz w:val="40"/>
+          <w:szCs w:val="40"/>
+          <w:u w:val="single"/>
+        </w:rPr>
+      </w:pPr>
+    </w:p>
+    <w:p>
+      <w:pPr>
+        <w:rPr>
+          <w:b/>
+          <w:bCs/>
+          <w:sz w:val="40"/>
+          <w:szCs w:val="40"/>
+          <w:u w:val="single"/>
+        </w:rPr>
+      </w:pPr>
+    </w:p>
+    <w:p>
+      <w:pPr>
+        <w:rPr>
+          <w:b/>
+          <w:bCs/>
+          <w:sz w:val="40"/>
+          <w:szCs w:val="40"/>
+          <w:u w:val="single"/>
+        </w:rPr>
+      </w:pPr>
+    </w:p>
+    <w:p>
+      <w:pPr>
+        <w:rPr>
+          <w:b/>
+          <w:bCs/>
+          <w:sz w:val="40"/>
+          <w:szCs w:val="40"/>
+          <w:u w:val="single"/>
+        </w:rPr>
+      </w:pPr>
+    </w:p>
+    <w:p>
+      <w:pPr>
+        <w:rPr>
+          <w:b/>
+          <w:bCs/>
+          <w:sz w:val="40"/>
+          <w:szCs w:val="40"/>
+          <w:u w:val="single"/>
+        </w:rPr>
+      </w:pPr>
+    </w:p>
+    <w:p>
+      <w:pPr>
+        <w:jc w:val="center"/>
+        <w:rPr>
+          <w:b/>
+          <w:bCs/>
+          <w:sz w:val="40"/>
+          <w:szCs w:val="40"/>
+          <w:u w:val="single"/>
+        </w:rPr>
+      </w:pPr>
+      <w:proofErr w:type="spellStart"/>
+      <w:r>
+        <w:rPr>
+          <w:b/>
+          <w:bCs/>
+          <w:sz w:val="40"/>
+          <w:szCs w:val="40"/>
+          <w:u w:val="single"/>
+        </w:rPr>
+        <w:lastRenderedPageBreak/>
         <w:t>Auth</w:t>
       </w:r>
       <w:proofErr w:type="spellEnd"/>
@@ -2073,10 +2321,7 @@
             </w:r>
             <w:proofErr w:type="spellEnd"/>
             <w:r>
-              <w:t xml:space="preserve">: </w:t>
-            </w:r>
-            <w:r>
-              <w:t>number</w:t>
+              <w:t>: number</w:t>
             </w:r>
           </w:p>
           <w:p>
@@ -2164,10 +2409,7 @@
           <w:p>
             <w:proofErr w:type="spellStart"/>
             <w:r>
-              <w:t>product</w:t>
-            </w:r>
-            <w:r>
-              <w:t>_id</w:t>
+              <w:t>product_id</w:t>
             </w:r>
             <w:proofErr w:type="spellEnd"/>
             <w:r>
@@ -2365,6 +2607,18 @@
         </w:rPr>
         <w:t xml:space="preserve"> &amp; Register</w:t>
       </w:r>
+    </w:p>
+    <w:p>
+      <w:pPr>
+        <w:jc w:val="center"/>
+        <w:rPr>
+          <w:b/>
+          <w:bCs/>
+          <w:sz w:val="40"/>
+          <w:szCs w:val="40"/>
+          <w:u w:val="single"/>
+        </w:rPr>
+      </w:pPr>
     </w:p>
     <w:tbl>
       <w:tblPr>
@@ -2374,10 +2628,10 @@
       </w:tblPr>
       <w:tblGrid>
         <w:gridCol w:w="2851"/>
-        <w:gridCol w:w="1921"/>
+        <w:gridCol w:w="1679"/>
         <w:gridCol w:w="2399"/>
-        <w:gridCol w:w="1921"/>
-        <w:gridCol w:w="1924"/>
+        <w:gridCol w:w="1679"/>
+        <w:gridCol w:w="2408"/>
       </w:tblGrid>
       <w:tr>
         <w:trPr>
@@ -2633,7 +2887,7 @@
             <w:r>
               <w:t xml:space="preserve"> </w:t>
             </w:r>
-            <w:hyperlink r:id="rId5" w:history="1">
+            <w:hyperlink r:id="rId7" w:history="1">
               <w:r>
                 <w:rPr>
                   <w:rStyle w:val="Hyperlink"/>
@@ -3131,10 +3385,7 @@
           </w:p>
           <w:p>
             <w:r>
-              <w:t xml:space="preserve">   phone:  number</w:t>
-            </w:r>
-            <w:r>
-              <w:t>,</w:t>
+              <w:t xml:space="preserve">   phone:  number,</w:t>
             </w:r>
           </w:p>
           <w:p>
@@ -3177,22 +3428,264 @@
             </w:r>
             <w:proofErr w:type="gramEnd"/>
             <w:r>
-              <w:t xml:space="preserve"> only phone</w:t>
-            </w:r>
-            <w:r>
-              <w:t xml:space="preserve"> and photo</w:t>
-            </w:r>
+              <w:t xml:space="preserve"> only phone and photo </w:t>
+            </w:r>
+            <w:proofErr w:type="spellStart"/>
+            <w:r>
+              <w:t>nullable</w:t>
+            </w:r>
+            <w:proofErr w:type="spellEnd"/>
+            <w:r>
+              <w:t>.</w:t>
+            </w:r>
+          </w:p>
+        </w:tc>
+        <w:tc>
+          <w:tcPr>
+            <w:tcW w:w="918" w:type="pct"/>
+            <w:vAlign w:val="center"/>
+          </w:tcPr>
+          <w:p>
+            <w:r>
+              <w:t xml:space="preserve">Success </w:t>
+            </w:r>
+            <w:r>
+              <w:t>message or error messages.</w:t>
+            </w:r>
+          </w:p>
+        </w:tc>
+        <w:tc>
+          <w:tcPr>
+            <w:tcW w:w="919" w:type="pct"/>
+            <w:vAlign w:val="center"/>
+          </w:tcPr>
+          <w:p/>
+        </w:tc>
+      </w:tr>
+      <w:tr>
+        <w:trPr>
+          <w:trHeight w:val="649"/>
+        </w:trPr>
+        <w:tc>
+          <w:tcPr>
+            <w:tcW w:w="1182" w:type="pct"/>
+            <w:vAlign w:val="center"/>
+          </w:tcPr>
+          <w:p>
+            <w:r>
+              <w:t>/</w:t>
+            </w:r>
+            <w:proofErr w:type="spellStart"/>
+            <w:r>
+              <w:t>api</w:t>
+            </w:r>
+            <w:proofErr w:type="spellEnd"/>
+            <w:r>
+              <w:t>/</w:t>
+            </w:r>
+            <w:proofErr w:type="spellStart"/>
+            <w:r>
+              <w:t>forgot_password</w:t>
+            </w:r>
+            <w:proofErr w:type="spellEnd"/>
+          </w:p>
+        </w:tc>
+        <w:tc>
+          <w:tcPr>
+            <w:tcW w:w="918" w:type="pct"/>
+            <w:vAlign w:val="center"/>
+          </w:tcPr>
+          <w:p>
+            <w:pPr>
+              <w:jc w:val="center"/>
+            </w:pPr>
+            <w:r>
+              <w:t>POST</w:t>
+            </w:r>
+          </w:p>
+        </w:tc>
+        <w:tc>
+          <w:tcPr>
+            <w:tcW w:w="1063" w:type="pct"/>
+            <w:vAlign w:val="center"/>
+          </w:tcPr>
+          <w:p>
+            <w:r>
+              <w:t>{</w:t>
+            </w:r>
+          </w:p>
+          <w:p>
+            <w:r>
+              <w:t xml:space="preserve">   email: email</w:t>
+            </w:r>
+          </w:p>
+          <w:p>
+            <w:r>
+              <w:t>}</w:t>
+            </w:r>
+          </w:p>
+        </w:tc>
+        <w:tc>
+          <w:tcPr>
+            <w:tcW w:w="918" w:type="pct"/>
+            <w:vAlign w:val="center"/>
+          </w:tcPr>
+          <w:p>
+            <w:proofErr w:type="gramStart"/>
+            <w:r>
+              <w:t>status</w:t>
+            </w:r>
+            <w:proofErr w:type="gramEnd"/>
+            <w:r>
+              <w:t xml:space="preserve"> and message.</w:t>
+            </w:r>
+          </w:p>
+        </w:tc>
+        <w:tc>
+          <w:tcPr>
+            <w:tcW w:w="919" w:type="pct"/>
+            <w:vAlign w:val="center"/>
+          </w:tcPr>
+          <w:p>
+            <w:r>
+              <w:t>Send mail to your email contain link reset password.</w:t>
+            </w:r>
+            <w:r>
+              <w:br/>
+            </w:r>
+            <w:proofErr w:type="gramStart"/>
+            <w:r>
+              <w:t>press</w:t>
+            </w:r>
+            <w:proofErr w:type="gramEnd"/>
+            <w:r>
+              <w:t xml:space="preserve"> on button and add new password.</w:t>
+            </w:r>
+            <w:r>
+              <w:br/>
+            </w:r>
+            <w:r>
+              <w:br/>
+            </w:r>
+            <w:proofErr w:type="gramStart"/>
+            <w:r>
+              <w:t>you</w:t>
+            </w:r>
+            <w:proofErr w:type="gramEnd"/>
             <w:r>
               <w:t xml:space="preserve"> </w:t>
             </w:r>
             <w:proofErr w:type="spellStart"/>
             <w:r>
-              <w:t>nullable</w:t>
-            </w:r>
-            <w:proofErr w:type="spellEnd"/>
-            <w:r>
-              <w:t>.</w:t>
-            </w:r>
+              <w:t>muse</w:t>
+            </w:r>
+            <w:proofErr w:type="spellEnd"/>
+            <w:r>
+              <w:t xml:space="preserve"> be created this route in front end code </w:t>
+            </w:r>
+            <w:r>
+              <w:br/>
+              <w:t>route name is : /reset-password.</w:t>
+            </w:r>
+          </w:p>
+          <w:p>
+            <w:r>
+              <w:br/>
+            </w:r>
+            <w:r>
+              <w:t>xorpin.com/reset-password</w:t>
+            </w:r>
+            <w:r>
+              <w:br/>
+            </w:r>
+          </w:p>
+          <w:p>
+            <w:proofErr w:type="gramStart"/>
+            <w:r>
+              <w:t>view</w:t>
+            </w:r>
+            <w:proofErr w:type="gramEnd"/>
+            <w:r>
+              <w:t xml:space="preserve"> </w:t>
+            </w:r>
+            <w:r>
+              <w:t xml:space="preserve">form contain 2 field [password, </w:t>
+            </w:r>
+            <w:proofErr w:type="spellStart"/>
+            <w:r>
+              <w:t>password_confirmation</w:t>
+            </w:r>
+            <w:proofErr w:type="spellEnd"/>
+            <w:r>
+              <w:t>]</w:t>
+            </w:r>
+            <w:r>
+              <w:br/>
+              <w:t>in this route.</w:t>
+            </w:r>
+          </w:p>
+          <w:p>
+            <w:proofErr w:type="gramStart"/>
+            <w:r>
+              <w:t>then</w:t>
+            </w:r>
+            <w:proofErr w:type="gramEnd"/>
+            <w:r>
+              <w:t xml:space="preserve"> send this form to </w:t>
+            </w:r>
+            <w:proofErr w:type="spellStart"/>
+            <w:r>
+              <w:t>api</w:t>
+            </w:r>
+            <w:proofErr w:type="spellEnd"/>
+            <w:r>
+              <w:t xml:space="preserve"> = “/</w:t>
+            </w:r>
+            <w:proofErr w:type="spellStart"/>
+            <w:r>
+              <w:t>api</w:t>
+            </w:r>
+            <w:proofErr w:type="spellEnd"/>
+            <w:r>
+              <w:t>/</w:t>
+            </w:r>
+            <w:proofErr w:type="spellStart"/>
+            <w:r>
+              <w:t>reset_password</w:t>
+            </w:r>
+            <w:proofErr w:type="spellEnd"/>
+            <w:r>
+              <w:t>”.</w:t>
+            </w:r>
+          </w:p>
+        </w:tc>
+      </w:tr>
+      <w:tr>
+        <w:trPr>
+          <w:trHeight w:val="649"/>
+        </w:trPr>
+        <w:tc>
+          <w:tcPr>
+            <w:tcW w:w="1182" w:type="pct"/>
+            <w:vAlign w:val="center"/>
+          </w:tcPr>
+          <w:p>
+            <w:r>
+              <w:t>/</w:t>
+            </w:r>
+            <w:proofErr w:type="spellStart"/>
+            <w:r>
+              <w:t>api</w:t>
+            </w:r>
+            <w:proofErr w:type="spellEnd"/>
+            <w:r>
+              <w:t>/</w:t>
+            </w:r>
+            <w:proofErr w:type="spellStart"/>
+            <w:r>
+              <w:t>reset_password</w:t>
+            </w:r>
+            <w:proofErr w:type="spellEnd"/>
           </w:p>
         </w:tc>
         <w:tc>
@@ -3201,14 +3694,56 @@
             <w:vAlign w:val="center"/>
           </w:tcPr>
           <w:p>
-            <w:r>
-              <w:t xml:space="preserve">Success </w:t>
-            </w:r>
-            <w:r>
-              <w:t xml:space="preserve">message </w:t>
-            </w:r>
-            <w:r>
-              <w:t>or error messages.</w:t>
+            <w:pPr>
+              <w:jc w:val="center"/>
+            </w:pPr>
+            <w:r>
+              <w:t>POST</w:t>
+            </w:r>
+          </w:p>
+        </w:tc>
+        <w:tc>
+          <w:tcPr>
+            <w:tcW w:w="1063" w:type="pct"/>
+            <w:vAlign w:val="center"/>
+          </w:tcPr>
+          <w:p>
+            <w:r>
+              <w:t>{</w:t>
+            </w:r>
+          </w:p>
+          <w:p>
+            <w:r>
+              <w:t xml:space="preserve">   Password: min: 8,</w:t>
+            </w:r>
+          </w:p>
+          <w:p>
+            <w:r>
+              <w:t xml:space="preserve">   </w:t>
+            </w:r>
+            <w:proofErr w:type="spellStart"/>
+            <w:r>
+              <w:t>Password_confirmation</w:t>
+            </w:r>
+            <w:proofErr w:type="spellEnd"/>
+            <w:r>
+              <w:t>: re-password.</w:t>
+            </w:r>
+          </w:p>
+          <w:p>
+            <w:r>
+              <w:t>}</w:t>
+            </w:r>
+          </w:p>
+        </w:tc>
+        <w:tc>
+          <w:tcPr>
+            <w:tcW w:w="918" w:type="pct"/>
+            <w:vAlign w:val="center"/>
+          </w:tcPr>
+          <w:p>
+            <w:r>
+              <w:t>status and message.</w:t>
             </w:r>
             <w:bookmarkStart w:id="0" w:name="_GoBack"/>
             <w:bookmarkEnd w:id="0"/>
@@ -3219,7 +3754,42 @@
             <w:tcW w:w="919" w:type="pct"/>
             <w:vAlign w:val="center"/>
           </w:tcPr>
-          <w:p/>
+          <w:p>
+            <w:r>
+              <w:t>You must be send token in request.</w:t>
+            </w:r>
+            <w:r>
+              <w:br/>
+            </w:r>
+          </w:p>
+          <w:p>
+            <w:r>
+              <w:t xml:space="preserve">Token in </w:t>
+            </w:r>
+            <w:proofErr w:type="spellStart"/>
+            <w:r>
+              <w:t>alreay</w:t>
+            </w:r>
+            <w:proofErr w:type="spellEnd"/>
+            <w:r>
+              <w:t xml:space="preserve"> in link.</w:t>
+            </w:r>
+            <w:r>
+              <w:br/>
+            </w:r>
+            <w:r>
+              <w:br/>
+              <w:t>xorpin.com/</w:t>
+            </w:r>
+            <w:proofErr w:type="spellStart"/>
+            <w:r>
+              <w:t>reset-password?token</w:t>
+            </w:r>
+            <w:proofErr w:type="spellEnd"/>
+            <w:r>
+              <w:t>=token</w:t>
+            </w:r>
+          </w:p>
         </w:tc>
       </w:tr>
     </w:tbl>
@@ -3255,6 +3825,56 @@
     </w:sectPr>
   </w:body>
 </w:document>
+</file>
+
+<file path=word/endnotes.xml><?xml version="1.0" encoding="utf-8"?>
+<w:endnotes xmlns:wpc="http://schemas.microsoft.com/office/word/2010/wordprocessingCanvas" xmlns:mc="http://schemas.openxmlformats.org/markup-compatibility/2006" xmlns:o="urn:schemas-microsoft-com:office:office" xmlns:r="http://schemas.openxmlformats.org/officeDocument/2006/relationships" xmlns:m="http://schemas.openxmlformats.org/officeDocument/2006/math" xmlns:v="urn:schemas-microsoft-com:vml" xmlns:wp14="http://schemas.microsoft.com/office/word/2010/wordprocessingDrawing" xmlns:wp="http://schemas.openxmlformats.org/drawingml/2006/wordprocessingDrawing" xmlns:w10="urn:schemas-microsoft-com:office:word" xmlns:w="http://schemas.openxmlformats.org/wordprocessingml/2006/main" xmlns:w14="http://schemas.microsoft.com/office/word/2010/wordml" xmlns:wpg="http://schemas.microsoft.com/office/word/2010/wordprocessingGroup" xmlns:wpi="http://schemas.microsoft.com/office/word/2010/wordprocessingInk" xmlns:wne="http://schemas.microsoft.com/office/word/2006/wordml" xmlns:wps="http://schemas.microsoft.com/office/word/2010/wordprocessingShape" mc:Ignorable="w14 wp14">
+  <w:endnote w:type="separator" w:id="-1">
+    <w:p>
+      <w:pPr>
+        <w:spacing w:after="0" w:line="240" w:lineRule="auto"/>
+      </w:pPr>
+      <w:r>
+        <w:separator/>
+      </w:r>
+    </w:p>
+  </w:endnote>
+  <w:endnote w:type="continuationSeparator" w:id="0">
+    <w:p>
+      <w:pPr>
+        <w:spacing w:after="0" w:line="240" w:lineRule="auto"/>
+      </w:pPr>
+      <w:r>
+        <w:continuationSeparator/>
+      </w:r>
+    </w:p>
+  </w:endnote>
+</w:endnotes>
+</file>
+
+<file path=word/footnotes.xml><?xml version="1.0" encoding="utf-8"?>
+<w:footnotes xmlns:wpc="http://schemas.microsoft.com/office/word/2010/wordprocessingCanvas" xmlns:mc="http://schemas.openxmlformats.org/markup-compatibility/2006" xmlns:o="urn:schemas-microsoft-com:office:office" xmlns:r="http://schemas.openxmlformats.org/officeDocument/2006/relationships" xmlns:m="http://schemas.openxmlformats.org/officeDocument/2006/math" xmlns:v="urn:schemas-microsoft-com:vml" xmlns:wp14="http://schemas.microsoft.com/office/word/2010/wordprocessingDrawing" xmlns:wp="http://schemas.openxmlformats.org/drawingml/2006/wordprocessingDrawing" xmlns:w10="urn:schemas-microsoft-com:office:word" xmlns:w="http://schemas.openxmlformats.org/wordprocessingml/2006/main" xmlns:w14="http://schemas.microsoft.com/office/word/2010/wordml" xmlns:wpg="http://schemas.microsoft.com/office/word/2010/wordprocessingGroup" xmlns:wpi="http://schemas.microsoft.com/office/word/2010/wordprocessingInk" xmlns:wne="http://schemas.microsoft.com/office/word/2006/wordml" xmlns:wps="http://schemas.microsoft.com/office/word/2010/wordprocessingShape" mc:Ignorable="w14 wp14">
+  <w:footnote w:type="separator" w:id="-1">
+    <w:p>
+      <w:pPr>
+        <w:spacing w:after="0" w:line="240" w:lineRule="auto"/>
+      </w:pPr>
+      <w:r>
+        <w:separator/>
+      </w:r>
+    </w:p>
+  </w:footnote>
+  <w:footnote w:type="continuationSeparator" w:id="0">
+    <w:p>
+      <w:pPr>
+        <w:spacing w:after="0" w:line="240" w:lineRule="auto"/>
+      </w:pPr>
+      <w:r>
+        <w:continuationSeparator/>
+      </w:r>
+    </w:p>
+  </w:footnote>
+</w:footnotes>
 </file>
 
 <file path=word/styles.xml><?xml version="1.0" encoding="utf-8"?>
@@ -4062,6 +4682,50 @@
     <w:basedOn w:val="DefaultParagraphFont"/>
     <w:rsid w:val="00701EC8"/>
   </w:style>
+  <w:style w:type="paragraph" w:styleId="Header">
+    <w:name w:val="header"/>
+    <w:basedOn w:val="Normal"/>
+    <w:link w:val="HeaderChar"/>
+    <w:uiPriority w:val="99"/>
+    <w:unhideWhenUsed/>
+    <w:rsid w:val="00770121"/>
+    <w:pPr>
+      <w:tabs>
+        <w:tab w:val="center" w:pos="4320"/>
+        <w:tab w:val="right" w:pos="8640"/>
+      </w:tabs>
+      <w:spacing w:after="0" w:line="240" w:lineRule="auto"/>
+    </w:pPr>
+  </w:style>
+  <w:style w:type="character" w:customStyle="1" w:styleId="HeaderChar">
+    <w:name w:val="Header Char"/>
+    <w:basedOn w:val="DefaultParagraphFont"/>
+    <w:link w:val="Header"/>
+    <w:uiPriority w:val="99"/>
+    <w:rsid w:val="00770121"/>
+  </w:style>
+  <w:style w:type="paragraph" w:styleId="Footer">
+    <w:name w:val="footer"/>
+    <w:basedOn w:val="Normal"/>
+    <w:link w:val="FooterChar"/>
+    <w:uiPriority w:val="99"/>
+    <w:unhideWhenUsed/>
+    <w:rsid w:val="00770121"/>
+    <w:pPr>
+      <w:tabs>
+        <w:tab w:val="center" w:pos="4320"/>
+        <w:tab w:val="right" w:pos="8640"/>
+      </w:tabs>
+      <w:spacing w:after="0" w:line="240" w:lineRule="auto"/>
+    </w:pPr>
+  </w:style>
+  <w:style w:type="character" w:customStyle="1" w:styleId="FooterChar">
+    <w:name w:val="Footer Char"/>
+    <w:basedOn w:val="DefaultParagraphFont"/>
+    <w:link w:val="Footer"/>
+    <w:uiPriority w:val="99"/>
+    <w:rsid w:val="00770121"/>
+  </w:style>
 </w:styles>
 </file>
 
@@ -4869,6 +5533,50 @@
     <w:name w:val="token"/>
     <w:basedOn w:val="DefaultParagraphFont"/>
     <w:rsid w:val="00701EC8"/>
+  </w:style>
+  <w:style w:type="paragraph" w:styleId="Header">
+    <w:name w:val="header"/>
+    <w:basedOn w:val="Normal"/>
+    <w:link w:val="HeaderChar"/>
+    <w:uiPriority w:val="99"/>
+    <w:unhideWhenUsed/>
+    <w:rsid w:val="00770121"/>
+    <w:pPr>
+      <w:tabs>
+        <w:tab w:val="center" w:pos="4320"/>
+        <w:tab w:val="right" w:pos="8640"/>
+      </w:tabs>
+      <w:spacing w:after="0" w:line="240" w:lineRule="auto"/>
+    </w:pPr>
+  </w:style>
+  <w:style w:type="character" w:customStyle="1" w:styleId="HeaderChar">
+    <w:name w:val="Header Char"/>
+    <w:basedOn w:val="DefaultParagraphFont"/>
+    <w:link w:val="Header"/>
+    <w:uiPriority w:val="99"/>
+    <w:rsid w:val="00770121"/>
+  </w:style>
+  <w:style w:type="paragraph" w:styleId="Footer">
+    <w:name w:val="footer"/>
+    <w:basedOn w:val="Normal"/>
+    <w:link w:val="FooterChar"/>
+    <w:uiPriority w:val="99"/>
+    <w:unhideWhenUsed/>
+    <w:rsid w:val="00770121"/>
+    <w:pPr>
+      <w:tabs>
+        <w:tab w:val="center" w:pos="4320"/>
+        <w:tab w:val="right" w:pos="8640"/>
+      </w:tabs>
+      <w:spacing w:after="0" w:line="240" w:lineRule="auto"/>
+    </w:pPr>
+  </w:style>
+  <w:style w:type="character" w:customStyle="1" w:styleId="FooterChar">
+    <w:name w:val="Footer Char"/>
+    <w:basedOn w:val="DefaultParagraphFont"/>
+    <w:link w:val="Footer"/>
+    <w:uiPriority w:val="99"/>
+    <w:rsid w:val="00770121"/>
   </w:style>
 </w:styles>
 </file>

</xml_diff>

<commit_message>
updated apis table [verify email]
</commit_message>
<xml_diff>
--- a/design/web_services_api.docx
+++ b/design/web_services_api.docx
@@ -2639,7 +2639,7 @@
         </w:trPr>
         <w:tc>
           <w:tcPr>
-            <w:tcW w:w="1182" w:type="pct"/>
+            <w:tcW w:w="1294" w:type="pct"/>
             <w:vAlign w:val="center"/>
           </w:tcPr>
           <w:p>
@@ -2665,7 +2665,7 @@
         </w:tc>
         <w:tc>
           <w:tcPr>
-            <w:tcW w:w="918" w:type="pct"/>
+            <w:tcW w:w="762" w:type="pct"/>
             <w:vAlign w:val="center"/>
           </w:tcPr>
           <w:p>
@@ -2689,7 +2689,7 @@
         </w:tc>
         <w:tc>
           <w:tcPr>
-            <w:tcW w:w="1063" w:type="pct"/>
+            <w:tcW w:w="1089" w:type="pct"/>
             <w:vAlign w:val="center"/>
           </w:tcPr>
           <w:p>
@@ -2722,7 +2722,7 @@
         </w:tc>
         <w:tc>
           <w:tcPr>
-            <w:tcW w:w="918" w:type="pct"/>
+            <w:tcW w:w="762" w:type="pct"/>
             <w:vAlign w:val="center"/>
           </w:tcPr>
           <w:p>
@@ -2742,7 +2742,7 @@
         </w:tc>
         <w:tc>
           <w:tcPr>
-            <w:tcW w:w="919" w:type="pct"/>
+            <w:tcW w:w="1093" w:type="pct"/>
             <w:vAlign w:val="center"/>
           </w:tcPr>
           <w:p>
@@ -2767,7 +2767,7 @@
         </w:trPr>
         <w:tc>
           <w:tcPr>
-            <w:tcW w:w="1182" w:type="pct"/>
+            <w:tcW w:w="1294" w:type="pct"/>
             <w:vAlign w:val="center"/>
           </w:tcPr>
           <w:p>
@@ -2789,7 +2789,7 @@
         </w:tc>
         <w:tc>
           <w:tcPr>
-            <w:tcW w:w="918" w:type="pct"/>
+            <w:tcW w:w="762" w:type="pct"/>
             <w:vAlign w:val="center"/>
           </w:tcPr>
           <w:p>
@@ -2803,7 +2803,7 @@
         </w:tc>
         <w:tc>
           <w:tcPr>
-            <w:tcW w:w="1063" w:type="pct"/>
+            <w:tcW w:w="1089" w:type="pct"/>
             <w:vAlign w:val="center"/>
           </w:tcPr>
           <w:p>
@@ -2939,7 +2939,7 @@
         </w:tc>
         <w:tc>
           <w:tcPr>
-            <w:tcW w:w="918" w:type="pct"/>
+            <w:tcW w:w="762" w:type="pct"/>
             <w:vAlign w:val="center"/>
           </w:tcPr>
           <w:p>
@@ -2950,7 +2950,7 @@
         </w:tc>
         <w:tc>
           <w:tcPr>
-            <w:tcW w:w="919" w:type="pct"/>
+            <w:tcW w:w="1093" w:type="pct"/>
             <w:vAlign w:val="center"/>
           </w:tcPr>
           <w:p>
@@ -2989,7 +2989,7 @@
         </w:trPr>
         <w:tc>
           <w:tcPr>
-            <w:tcW w:w="1182" w:type="pct"/>
+            <w:tcW w:w="1294" w:type="pct"/>
             <w:vAlign w:val="center"/>
           </w:tcPr>
           <w:p>
@@ -3013,21 +3013,21 @@
         </w:tc>
         <w:tc>
           <w:tcPr>
-            <w:tcW w:w="918" w:type="pct"/>
+            <w:tcW w:w="762" w:type="pct"/>
             <w:vAlign w:val="center"/>
           </w:tcPr>
           <w:p/>
         </w:tc>
         <w:tc>
           <w:tcPr>
-            <w:tcW w:w="1063" w:type="pct"/>
+            <w:tcW w:w="1089" w:type="pct"/>
             <w:vAlign w:val="center"/>
           </w:tcPr>
           <w:p/>
         </w:tc>
         <w:tc>
           <w:tcPr>
-            <w:tcW w:w="918" w:type="pct"/>
+            <w:tcW w:w="762" w:type="pct"/>
             <w:vAlign w:val="center"/>
           </w:tcPr>
           <w:p>
@@ -3046,7 +3046,7 @@
         </w:tc>
         <w:tc>
           <w:tcPr>
-            <w:tcW w:w="919" w:type="pct"/>
+            <w:tcW w:w="1093" w:type="pct"/>
             <w:vAlign w:val="center"/>
           </w:tcPr>
           <w:p>
@@ -3075,7 +3075,7 @@
         </w:trPr>
         <w:tc>
           <w:tcPr>
-            <w:tcW w:w="1182" w:type="pct"/>
+            <w:tcW w:w="1294" w:type="pct"/>
             <w:vAlign w:val="center"/>
           </w:tcPr>
           <w:p>
@@ -3099,21 +3099,21 @@
         </w:tc>
         <w:tc>
           <w:tcPr>
-            <w:tcW w:w="918" w:type="pct"/>
+            <w:tcW w:w="762" w:type="pct"/>
             <w:vAlign w:val="center"/>
           </w:tcPr>
           <w:p/>
         </w:tc>
         <w:tc>
           <w:tcPr>
-            <w:tcW w:w="1063" w:type="pct"/>
+            <w:tcW w:w="1089" w:type="pct"/>
             <w:vAlign w:val="center"/>
           </w:tcPr>
           <w:p/>
         </w:tc>
         <w:tc>
           <w:tcPr>
-            <w:tcW w:w="918" w:type="pct"/>
+            <w:tcW w:w="762" w:type="pct"/>
             <w:vAlign w:val="center"/>
           </w:tcPr>
           <w:p>
@@ -3132,7 +3132,7 @@
         </w:tc>
         <w:tc>
           <w:tcPr>
-            <w:tcW w:w="919" w:type="pct"/>
+            <w:tcW w:w="1093" w:type="pct"/>
             <w:vAlign w:val="center"/>
           </w:tcPr>
           <w:p>
@@ -3161,7 +3161,7 @@
         </w:trPr>
         <w:tc>
           <w:tcPr>
-            <w:tcW w:w="1182" w:type="pct"/>
+            <w:tcW w:w="1294" w:type="pct"/>
             <w:vAlign w:val="center"/>
           </w:tcPr>
           <w:p>
@@ -3180,7 +3180,7 @@
         </w:tc>
         <w:tc>
           <w:tcPr>
-            <w:tcW w:w="918" w:type="pct"/>
+            <w:tcW w:w="762" w:type="pct"/>
             <w:vAlign w:val="center"/>
           </w:tcPr>
           <w:p>
@@ -3194,7 +3194,7 @@
         </w:tc>
         <w:tc>
           <w:tcPr>
-            <w:tcW w:w="1063" w:type="pct"/>
+            <w:tcW w:w="1089" w:type="pct"/>
             <w:vAlign w:val="center"/>
           </w:tcPr>
           <w:p>
@@ -3265,7 +3265,7 @@
         </w:tc>
         <w:tc>
           <w:tcPr>
-            <w:tcW w:w="918" w:type="pct"/>
+            <w:tcW w:w="762" w:type="pct"/>
             <w:vAlign w:val="center"/>
           </w:tcPr>
           <w:p>
@@ -3279,7 +3279,7 @@
         </w:tc>
         <w:tc>
           <w:tcPr>
-            <w:tcW w:w="919" w:type="pct"/>
+            <w:tcW w:w="1093" w:type="pct"/>
             <w:vAlign w:val="center"/>
           </w:tcPr>
           <w:p/>
@@ -3291,7 +3291,7 @@
         </w:trPr>
         <w:tc>
           <w:tcPr>
-            <w:tcW w:w="1182" w:type="pct"/>
+            <w:tcW w:w="1294" w:type="pct"/>
             <w:vAlign w:val="center"/>
           </w:tcPr>
           <w:p>
@@ -3325,7 +3325,7 @@
         </w:tc>
         <w:tc>
           <w:tcPr>
-            <w:tcW w:w="918" w:type="pct"/>
+            <w:tcW w:w="762" w:type="pct"/>
             <w:vAlign w:val="center"/>
           </w:tcPr>
           <w:p>
@@ -3339,7 +3339,7 @@
         </w:tc>
         <w:tc>
           <w:tcPr>
-            <w:tcW w:w="1063" w:type="pct"/>
+            <w:tcW w:w="1089" w:type="pct"/>
             <w:vAlign w:val="center"/>
           </w:tcPr>
           <w:p>
@@ -3442,7 +3442,7 @@
         </w:tc>
         <w:tc>
           <w:tcPr>
-            <w:tcW w:w="918" w:type="pct"/>
+            <w:tcW w:w="762" w:type="pct"/>
             <w:vAlign w:val="center"/>
           </w:tcPr>
           <w:p>
@@ -3456,7 +3456,7 @@
         </w:tc>
         <w:tc>
           <w:tcPr>
-            <w:tcW w:w="919" w:type="pct"/>
+            <w:tcW w:w="1093" w:type="pct"/>
             <w:vAlign w:val="center"/>
           </w:tcPr>
           <w:p/>
@@ -3468,7 +3468,7 @@
         </w:trPr>
         <w:tc>
           <w:tcPr>
-            <w:tcW w:w="1182" w:type="pct"/>
+            <w:tcW w:w="1294" w:type="pct"/>
             <w:vAlign w:val="center"/>
           </w:tcPr>
           <w:p>
@@ -3492,7 +3492,7 @@
         </w:tc>
         <w:tc>
           <w:tcPr>
-            <w:tcW w:w="918" w:type="pct"/>
+            <w:tcW w:w="762" w:type="pct"/>
             <w:vAlign w:val="center"/>
           </w:tcPr>
           <w:p>
@@ -3506,7 +3506,7 @@
         </w:tc>
         <w:tc>
           <w:tcPr>
-            <w:tcW w:w="1063" w:type="pct"/>
+            <w:tcW w:w="1089" w:type="pct"/>
             <w:vAlign w:val="center"/>
           </w:tcPr>
           <w:p>
@@ -3527,7 +3527,7 @@
         </w:tc>
         <w:tc>
           <w:tcPr>
-            <w:tcW w:w="918" w:type="pct"/>
+            <w:tcW w:w="762" w:type="pct"/>
             <w:vAlign w:val="center"/>
           </w:tcPr>
           <w:p>
@@ -3543,7 +3543,7 @@
         </w:tc>
         <w:tc>
           <w:tcPr>
-            <w:tcW w:w="919" w:type="pct"/>
+            <w:tcW w:w="1093" w:type="pct"/>
             <w:vAlign w:val="center"/>
           </w:tcPr>
           <w:p>
@@ -3591,8 +3591,6 @@
           <w:p>
             <w:r>
               <w:br/>
-            </w:r>
-            <w:r>
               <w:t>xorpin.com/reset-password</w:t>
             </w:r>
             <w:r>
@@ -3666,7 +3664,7 @@
         </w:trPr>
         <w:tc>
           <w:tcPr>
-            <w:tcW w:w="1182" w:type="pct"/>
+            <w:tcW w:w="1294" w:type="pct"/>
             <w:vAlign w:val="center"/>
           </w:tcPr>
           <w:p>
@@ -3690,7 +3688,7 @@
         </w:tc>
         <w:tc>
           <w:tcPr>
-            <w:tcW w:w="918" w:type="pct"/>
+            <w:tcW w:w="762" w:type="pct"/>
             <w:vAlign w:val="center"/>
           </w:tcPr>
           <w:p>
@@ -3704,7 +3702,7 @@
         </w:tc>
         <w:tc>
           <w:tcPr>
-            <w:tcW w:w="1063" w:type="pct"/>
+            <w:tcW w:w="1089" w:type="pct"/>
             <w:vAlign w:val="center"/>
           </w:tcPr>
           <w:p>
@@ -3738,58 +3736,207 @@
         </w:tc>
         <w:tc>
           <w:tcPr>
-            <w:tcW w:w="918" w:type="pct"/>
+            <w:tcW w:w="762" w:type="pct"/>
             <w:vAlign w:val="center"/>
           </w:tcPr>
           <w:p>
             <w:r>
               <w:t>status and message.</w:t>
             </w:r>
+          </w:p>
+        </w:tc>
+        <w:tc>
+          <w:tcPr>
+            <w:tcW w:w="1093" w:type="pct"/>
+            <w:vAlign w:val="center"/>
+          </w:tcPr>
+          <w:p>
+            <w:r>
+              <w:t>You must be send token in request.</w:t>
+            </w:r>
+            <w:r>
+              <w:br/>
+            </w:r>
+          </w:p>
+          <w:p>
+            <w:r>
+              <w:t xml:space="preserve">Token in </w:t>
+            </w:r>
+            <w:proofErr w:type="spellStart"/>
+            <w:r>
+              <w:t>alreay</w:t>
+            </w:r>
+            <w:proofErr w:type="spellEnd"/>
+            <w:r>
+              <w:t xml:space="preserve"> in link.</w:t>
+            </w:r>
+            <w:r>
+              <w:br/>
+            </w:r>
+            <w:r>
+              <w:br/>
+              <w:t>xorpin.com/</w:t>
+            </w:r>
+            <w:proofErr w:type="spellStart"/>
+            <w:r>
+              <w:t>reset-password?token</w:t>
+            </w:r>
+            <w:proofErr w:type="spellEnd"/>
+            <w:r>
+              <w:t>=token</w:t>
+            </w:r>
+          </w:p>
+        </w:tc>
+      </w:tr>
+      <w:tr>
+        <w:trPr>
+          <w:trHeight w:val="649"/>
+        </w:trPr>
+        <w:tc>
+          <w:tcPr>
+            <w:tcW w:w="1294" w:type="pct"/>
+            <w:vAlign w:val="center"/>
+          </w:tcPr>
+          <w:p>
+            <w:r>
+              <w:t>/</w:t>
+            </w:r>
+            <w:proofErr w:type="spellStart"/>
+            <w:r>
+              <w:t>api</w:t>
+            </w:r>
+            <w:proofErr w:type="spellEnd"/>
+            <w:r>
+              <w:t>/</w:t>
+            </w:r>
+            <w:proofErr w:type="spellStart"/>
+            <w:r>
+              <w:t>verify_email</w:t>
+            </w:r>
+            <w:proofErr w:type="spellEnd"/>
+          </w:p>
+        </w:tc>
+        <w:tc>
+          <w:tcPr>
+            <w:tcW w:w="762" w:type="pct"/>
+            <w:vAlign w:val="center"/>
+          </w:tcPr>
+          <w:p>
+            <w:pPr>
+              <w:jc w:val="center"/>
+            </w:pPr>
+            <w:r>
+              <w:t>POST</w:t>
+            </w:r>
+          </w:p>
+        </w:tc>
+        <w:tc>
+          <w:tcPr>
+            <w:tcW w:w="1089" w:type="pct"/>
+            <w:vAlign w:val="center"/>
+          </w:tcPr>
+          <w:p>
+            <w:r>
+              <w:t>{</w:t>
+            </w:r>
+          </w:p>
+          <w:p>
+            <w:r>
+              <w:t xml:space="preserve">   email: email</w:t>
+            </w:r>
+          </w:p>
+          <w:p>
+            <w:r>
+              <w:t>}</w:t>
+            </w:r>
+          </w:p>
+        </w:tc>
+        <w:tc>
+          <w:tcPr>
+            <w:tcW w:w="762" w:type="pct"/>
+            <w:vAlign w:val="center"/>
+          </w:tcPr>
+          <w:p>
+            <w:proofErr w:type="gramStart"/>
+            <w:r>
+              <w:t>status</w:t>
+            </w:r>
+            <w:proofErr w:type="gramEnd"/>
+            <w:r>
+              <w:t xml:space="preserve"> and message.</w:t>
+            </w:r>
+          </w:p>
+        </w:tc>
+        <w:tc>
+          <w:tcPr>
+            <w:tcW w:w="1093" w:type="pct"/>
+            <w:vAlign w:val="center"/>
+          </w:tcPr>
+          <w:p>
+            <w:proofErr w:type="gramStart"/>
+            <w:r>
+              <w:t>Send  email</w:t>
+            </w:r>
+            <w:proofErr w:type="gramEnd"/>
+            <w:r>
+              <w:t xml:space="preserve"> </w:t>
+            </w:r>
+            <w:proofErr w:type="spellStart"/>
+            <w:r>
+              <w:t>verifation</w:t>
+            </w:r>
+            <w:proofErr w:type="spellEnd"/>
+            <w:r>
+              <w:t xml:space="preserve"> to user email.</w:t>
+            </w:r>
+          </w:p>
+        </w:tc>
+      </w:tr>
+      <w:tr>
+        <w:trPr>
+          <w:trHeight w:val="649"/>
+        </w:trPr>
+        <w:tc>
+          <w:tcPr>
+            <w:tcW w:w="1294" w:type="pct"/>
+            <w:vAlign w:val="center"/>
+          </w:tcPr>
+          <w:p>
             <w:bookmarkStart w:id="0" w:name="_GoBack"/>
             <w:bookmarkEnd w:id="0"/>
           </w:p>
         </w:tc>
         <w:tc>
           <w:tcPr>
-            <w:tcW w:w="919" w:type="pct"/>
-            <w:vAlign w:val="center"/>
-          </w:tcPr>
-          <w:p>
-            <w:r>
-              <w:t>You must be send token in request.</w:t>
-            </w:r>
-            <w:r>
-              <w:br/>
-            </w:r>
-          </w:p>
-          <w:p>
-            <w:r>
-              <w:t xml:space="preserve">Token in </w:t>
-            </w:r>
-            <w:proofErr w:type="spellStart"/>
-            <w:r>
-              <w:t>alreay</w:t>
-            </w:r>
-            <w:proofErr w:type="spellEnd"/>
-            <w:r>
-              <w:t xml:space="preserve"> in link.</w:t>
-            </w:r>
-            <w:r>
-              <w:br/>
-            </w:r>
-            <w:r>
-              <w:br/>
-              <w:t>xorpin.com/</w:t>
-            </w:r>
-            <w:proofErr w:type="spellStart"/>
-            <w:r>
-              <w:t>reset-password?token</w:t>
-            </w:r>
-            <w:proofErr w:type="spellEnd"/>
-            <w:r>
-              <w:t>=token</w:t>
-            </w:r>
-          </w:p>
+            <w:tcW w:w="762" w:type="pct"/>
+            <w:vAlign w:val="center"/>
+          </w:tcPr>
+          <w:p>
+            <w:pPr>
+              <w:jc w:val="center"/>
+            </w:pPr>
+          </w:p>
+        </w:tc>
+        <w:tc>
+          <w:tcPr>
+            <w:tcW w:w="1089" w:type="pct"/>
+            <w:vAlign w:val="center"/>
+          </w:tcPr>
+          <w:p/>
+        </w:tc>
+        <w:tc>
+          <w:tcPr>
+            <w:tcW w:w="762" w:type="pct"/>
+            <w:vAlign w:val="center"/>
+          </w:tcPr>
+          <w:p/>
+        </w:tc>
+        <w:tc>
+          <w:tcPr>
+            <w:tcW w:w="1093" w:type="pct"/>
+            <w:vAlign w:val="center"/>
+          </w:tcPr>
+          <w:p/>
         </w:tc>
       </w:tr>
     </w:tbl>

</xml_diff>

<commit_message>
added visits to company model, added method set and get visit
</commit_message>
<xml_diff>
--- a/design/web_services_api.docx
+++ b/design/web_services_api.docx
@@ -10,8 +10,8 @@
         <w:tblLook w:val="00A0" w:firstRow="1" w:lastRow="0" w:firstColumn="1" w:lastColumn="0" w:noHBand="0" w:noVBand="0"/>
       </w:tblPr>
       <w:tblGrid>
-        <w:gridCol w:w="2770"/>
-        <w:gridCol w:w="2097"/>
+        <w:gridCol w:w="2771"/>
+        <w:gridCol w:w="2096"/>
         <w:gridCol w:w="2300"/>
         <w:gridCol w:w="2300"/>
         <w:gridCol w:w="1549"/>
@@ -33,6 +33,7 @@
                 <w:bCs/>
               </w:rPr>
             </w:pPr>
+            <w:proofErr w:type="spellStart"/>
             <w:r>
               <w:rPr>
                 <w:b/>
@@ -42,6 +43,7 @@
               </w:rPr>
               <w:t>Url</w:t>
             </w:r>
+            <w:proofErr w:type="spellEnd"/>
           </w:p>
         </w:tc>
         <w:tc>
@@ -161,7 +163,21 @@
               <w:rPr>
                 <w:strike/>
               </w:rPr>
-              <w:t>/api/cities</w:t>
+              <w:t>/</w:t>
+            </w:r>
+            <w:proofErr w:type="spellStart"/>
+            <w:r>
+              <w:rPr>
+                <w:strike/>
+              </w:rPr>
+              <w:t>api</w:t>
+            </w:r>
+            <w:proofErr w:type="spellEnd"/>
+            <w:r>
+              <w:rPr>
+                <w:strike/>
+              </w:rPr>
+              <w:t>/cities</w:t>
             </w:r>
           </w:p>
         </w:tc>
@@ -274,11 +290,21 @@
           </w:tcPr>
           <w:p>
             <w:r>
-              <w:t>/api/</w:t>
-            </w:r>
+              <w:t>/</w:t>
+            </w:r>
+            <w:proofErr w:type="spellStart"/>
+            <w:r>
+              <w:t>api</w:t>
+            </w:r>
+            <w:proofErr w:type="spellEnd"/>
+            <w:r>
+              <w:t>/</w:t>
+            </w:r>
+            <w:proofErr w:type="spellStart"/>
             <w:r>
               <w:t>products_home</w:t>
             </w:r>
+            <w:proofErr w:type="spellEnd"/>
           </w:p>
         </w:tc>
         <w:tc>
@@ -346,7 +372,15 @@
           </w:tcPr>
           <w:p>
             <w:r>
-              <w:t>/api/</w:t>
+              <w:t>/</w:t>
+            </w:r>
+            <w:proofErr w:type="spellStart"/>
+            <w:r>
+              <w:t>api</w:t>
+            </w:r>
+            <w:proofErr w:type="spellEnd"/>
+            <w:r>
+              <w:t>/</w:t>
             </w:r>
             <w:r>
               <w:t>carousel</w:t>
@@ -384,7 +418,15 @@
               <w:t>Carousel</w:t>
             </w:r>
             <w:r>
-              <w:t xml:space="preserve"> [all images] in  home page.</w:t>
+              <w:t xml:space="preserve"> [all images] </w:t>
+            </w:r>
+            <w:proofErr w:type="gramStart"/>
+            <w:r>
+              <w:t>in  home</w:t>
+            </w:r>
+            <w:proofErr w:type="gramEnd"/>
+            <w:r>
+              <w:t xml:space="preserve"> page.</w:t>
             </w:r>
           </w:p>
         </w:tc>
@@ -407,7 +449,15 @@
           </w:tcPr>
           <w:p>
             <w:r>
-              <w:t>/api/winners</w:t>
+              <w:t>/</w:t>
+            </w:r>
+            <w:proofErr w:type="spellStart"/>
+            <w:r>
+              <w:t>api</w:t>
+            </w:r>
+            <w:proofErr w:type="spellEnd"/>
+            <w:r>
+              <w:t>/winners</w:t>
             </w:r>
           </w:p>
         </w:tc>
@@ -462,7 +512,15 @@
           </w:tcPr>
           <w:p>
             <w:r>
-              <w:t>/api/partners</w:t>
+              <w:t>/</w:t>
+            </w:r>
+            <w:proofErr w:type="spellStart"/>
+            <w:r>
+              <w:t>api</w:t>
+            </w:r>
+            <w:proofErr w:type="spellEnd"/>
+            <w:r>
+              <w:t>/partners</w:t>
             </w:r>
           </w:p>
         </w:tc>
@@ -517,11 +575,21 @@
           </w:tcPr>
           <w:p>
             <w:r>
-              <w:t>/api/</w:t>
-            </w:r>
+              <w:t>/</w:t>
+            </w:r>
+            <w:proofErr w:type="spellStart"/>
+            <w:r>
+              <w:t>api</w:t>
+            </w:r>
+            <w:proofErr w:type="spellEnd"/>
+            <w:r>
+              <w:t>/</w:t>
+            </w:r>
+            <w:proofErr w:type="spellStart"/>
             <w:r>
               <w:t>products_category</w:t>
             </w:r>
+            <w:proofErr w:type="spellEnd"/>
             <w:r>
               <w:t>/{id}</w:t>
             </w:r>
@@ -578,11 +646,21 @@
             </w:r>
           </w:p>
           <w:p>
+            <w:proofErr w:type="spellStart"/>
             <w:r>
               <w:t>manufacture_company</w:t>
             </w:r>
-            <w:r>
-              <w:t xml:space="preserve"> = string --  optional.</w:t>
+            <w:proofErr w:type="spellEnd"/>
+            <w:r>
+              <w:t xml:space="preserve"> = string </w:t>
+            </w:r>
+            <w:proofErr w:type="gramStart"/>
+            <w:r>
+              <w:t>--  optional</w:t>
+            </w:r>
+            <w:proofErr w:type="gramEnd"/>
+            <w:r>
+              <w:t>.</w:t>
             </w:r>
           </w:p>
           <w:p/>
@@ -623,10 +701,23 @@
           </w:tcPr>
           <w:p>
             <w:r>
-              <w:t>/api</w:t>
-            </w:r>
-            <w:r>
-              <w:t>/product_profile/{id}</w:t>
+              <w:t>/</w:t>
+            </w:r>
+            <w:proofErr w:type="spellStart"/>
+            <w:r>
+              <w:t>api</w:t>
+            </w:r>
+            <w:proofErr w:type="spellEnd"/>
+            <w:r>
+              <w:t>/</w:t>
+            </w:r>
+            <w:proofErr w:type="spellStart"/>
+            <w:r>
+              <w:t>product_profile</w:t>
+            </w:r>
+            <w:proofErr w:type="spellEnd"/>
+            <w:r>
+              <w:t>/{id}</w:t>
             </w:r>
           </w:p>
         </w:tc>
@@ -685,10 +776,23 @@
           </w:tcPr>
           <w:p>
             <w:r>
-              <w:t>/api</w:t>
-            </w:r>
-            <w:r>
-              <w:t>/products_company/{id}</w:t>
+              <w:t>/</w:t>
+            </w:r>
+            <w:proofErr w:type="spellStart"/>
+            <w:r>
+              <w:t>api</w:t>
+            </w:r>
+            <w:proofErr w:type="spellEnd"/>
+            <w:r>
+              <w:t>/</w:t>
+            </w:r>
+            <w:proofErr w:type="spellStart"/>
+            <w:r>
+              <w:t>products_company</w:t>
+            </w:r>
+            <w:proofErr w:type="spellEnd"/>
+            <w:r>
+              <w:t>/{id}</w:t>
             </w:r>
           </w:p>
         </w:tc>
@@ -713,7 +817,15 @@
           </w:tcPr>
           <w:p>
             <w:r>
-              <w:t>Id = company id --  required</w:t>
+              <w:t xml:space="preserve">Id = company </w:t>
+            </w:r>
+            <w:proofErr w:type="spellStart"/>
+            <w:r>
+              <w:t>id</w:t>
+            </w:r>
+            <w:proofErr w:type="spellEnd"/>
+            <w:r>
+              <w:t xml:space="preserve"> --  required</w:t>
             </w:r>
             <w:r>
               <w:t>,</w:t>
@@ -726,11 +838,21 @@
             </w:r>
           </w:p>
           <w:p>
+            <w:proofErr w:type="spellStart"/>
             <w:r>
               <w:t>manufacture_company</w:t>
             </w:r>
-            <w:r>
-              <w:t xml:space="preserve"> = string --  optional.</w:t>
+            <w:proofErr w:type="spellEnd"/>
+            <w:r>
+              <w:t xml:space="preserve"> = string </w:t>
+            </w:r>
+            <w:proofErr w:type="gramStart"/>
+            <w:r>
+              <w:t>--  optional</w:t>
+            </w:r>
+            <w:proofErr w:type="gramEnd"/>
+            <w:r>
+              <w:t>.</w:t>
             </w:r>
           </w:p>
           <w:p/>
@@ -765,8 +887,13 @@
           </w:tcPr>
           <w:p>
             <w:r>
-              <w:t>/api</w:t>
-            </w:r>
+              <w:t>/</w:t>
+            </w:r>
+            <w:proofErr w:type="spellStart"/>
+            <w:r>
+              <w:t>api</w:t>
+            </w:r>
+            <w:proofErr w:type="spellEnd"/>
             <w:r>
               <w:t>/companies</w:t>
             </w:r>
@@ -809,6 +936,7 @@
             <w:tcW w:w="703" w:type="pct"/>
             <w:vAlign w:val="center"/>
           </w:tcPr>
+          <w:p/>
           <w:p/>
         </w:tc>
       </w:tr>
@@ -823,10 +951,15 @@
           </w:tcPr>
           <w:p>
             <w:r>
-              <w:t>/api</w:t>
-            </w:r>
-            <w:r>
-              <w:t>/company_profile/{id}</w:t>
+              <w:t>/</w:t>
+            </w:r>
+            <w:proofErr w:type="spellStart"/>
+            <w:r>
+              <w:t>api</w:t>
+            </w:r>
+            <w:proofErr w:type="spellEnd"/>
+            <w:r>
+              <w:t>/company/{id}/visits/set</w:t>
             </w:r>
           </w:p>
         </w:tc>
@@ -840,7 +973,7 @@
               <w:jc w:val="center"/>
             </w:pPr>
             <w:r>
-              <w:t>GET</w:t>
+              <w:t>POST</w:t>
             </w:r>
           </w:p>
         </w:tc>
@@ -851,7 +984,7 @@
           </w:tcPr>
           <w:p>
             <w:r>
-              <w:t>Id =  company id -- required</w:t>
+              <w:t>id = company id</w:t>
             </w:r>
           </w:p>
         </w:tc>
@@ -862,7 +995,7 @@
           </w:tcPr>
           <w:p>
             <w:r>
-              <w:t>One company</w:t>
+              <w:t>True or false.</w:t>
             </w:r>
           </w:p>
         </w:tc>
@@ -871,7 +1004,11 @@
             <w:tcW w:w="703" w:type="pct"/>
             <w:vAlign w:val="center"/>
           </w:tcPr>
-          <w:p/>
+          <w:p>
+            <w:r>
+              <w:t>Plus 1 visit to this company</w:t>
+            </w:r>
+          </w:p>
         </w:tc>
       </w:tr>
       <w:tr>
@@ -885,10 +1022,15 @@
           </w:tcPr>
           <w:p>
             <w:r>
-              <w:t>/api</w:t>
-            </w:r>
-            <w:r>
-              <w:t>/categories</w:t>
+              <w:t>/</w:t>
+            </w:r>
+            <w:proofErr w:type="spellStart"/>
+            <w:r>
+              <w:t>api</w:t>
+            </w:r>
+            <w:proofErr w:type="spellEnd"/>
+            <w:r>
+              <w:t>/company/{id}/visits/get</w:t>
             </w:r>
           </w:p>
         </w:tc>
@@ -911,7 +1053,17 @@
             <w:tcW w:w="1044" w:type="pct"/>
             <w:vAlign w:val="center"/>
           </w:tcPr>
-          <w:p/>
+          <w:p>
+            <w:r>
+              <w:t>id = company</w:t>
+            </w:r>
+            <w:r>
+              <w:t xml:space="preserve"> </w:t>
+            </w:r>
+            <w:r>
+              <w:t>id</w:t>
+            </w:r>
+          </w:p>
         </w:tc>
         <w:tc>
           <w:tcPr>
@@ -920,7 +1072,7 @@
           </w:tcPr>
           <w:p>
             <w:r>
-              <w:t>All categories</w:t>
+              <w:t>Visits number.</w:t>
             </w:r>
           </w:p>
         </w:tc>
@@ -943,7 +1095,23 @@
           </w:tcPr>
           <w:p>
             <w:r>
-              <w:t>/search</w:t>
+              <w:t>/</w:t>
+            </w:r>
+            <w:proofErr w:type="spellStart"/>
+            <w:r>
+              <w:t>api</w:t>
+            </w:r>
+            <w:proofErr w:type="spellEnd"/>
+            <w:r>
+              <w:t>/</w:t>
+            </w:r>
+            <w:proofErr w:type="spellStart"/>
+            <w:r>
+              <w:t>company_profile</w:t>
+            </w:r>
+            <w:proofErr w:type="spellEnd"/>
+            <w:r>
+              <w:t>/{id}</w:t>
             </w:r>
           </w:p>
         </w:tc>
@@ -968,24 +1136,156 @@
           </w:tcPr>
           <w:p>
             <w:r>
+              <w:t>Id =  company id -- required</w:t>
+            </w:r>
+          </w:p>
+        </w:tc>
+        <w:tc>
+          <w:tcPr>
+            <w:tcW w:w="1044" w:type="pct"/>
+            <w:vAlign w:val="center"/>
+          </w:tcPr>
+          <w:p>
+            <w:r>
+              <w:t>One company</w:t>
+            </w:r>
+          </w:p>
+        </w:tc>
+        <w:tc>
+          <w:tcPr>
+            <w:tcW w:w="703" w:type="pct"/>
+            <w:vAlign w:val="center"/>
+          </w:tcPr>
+          <w:p/>
+        </w:tc>
+      </w:tr>
+      <w:tr>
+        <w:trPr>
+          <w:trHeight w:val="587"/>
+        </w:trPr>
+        <w:tc>
+          <w:tcPr>
+            <w:tcW w:w="1257" w:type="pct"/>
+            <w:vAlign w:val="center"/>
+          </w:tcPr>
+          <w:p>
+            <w:r>
+              <w:t>/</w:t>
+            </w:r>
+            <w:proofErr w:type="spellStart"/>
+            <w:r>
+              <w:t>api</w:t>
+            </w:r>
+            <w:proofErr w:type="spellEnd"/>
+            <w:r>
+              <w:t>/categories</w:t>
+            </w:r>
+          </w:p>
+        </w:tc>
+        <w:tc>
+          <w:tcPr>
+            <w:tcW w:w="952" w:type="pct"/>
+            <w:vAlign w:val="center"/>
+          </w:tcPr>
+          <w:p>
+            <w:pPr>
+              <w:jc w:val="center"/>
+            </w:pPr>
+            <w:r>
+              <w:t>GET</w:t>
+            </w:r>
+          </w:p>
+        </w:tc>
+        <w:tc>
+          <w:tcPr>
+            <w:tcW w:w="1044" w:type="pct"/>
+            <w:vAlign w:val="center"/>
+          </w:tcPr>
+          <w:p/>
+        </w:tc>
+        <w:tc>
+          <w:tcPr>
+            <w:tcW w:w="1044" w:type="pct"/>
+            <w:vAlign w:val="center"/>
+          </w:tcPr>
+          <w:p>
+            <w:r>
+              <w:t>All categories</w:t>
+            </w:r>
+          </w:p>
+        </w:tc>
+        <w:tc>
+          <w:tcPr>
+            <w:tcW w:w="703" w:type="pct"/>
+            <w:vAlign w:val="center"/>
+          </w:tcPr>
+          <w:p/>
+        </w:tc>
+      </w:tr>
+      <w:tr>
+        <w:trPr>
+          <w:trHeight w:val="1070"/>
+        </w:trPr>
+        <w:tc>
+          <w:tcPr>
+            <w:tcW w:w="1257" w:type="pct"/>
+            <w:vAlign w:val="center"/>
+          </w:tcPr>
+          <w:p>
+            <w:r>
+              <w:lastRenderedPageBreak/>
+              <w:t>/search</w:t>
+            </w:r>
+          </w:p>
+        </w:tc>
+        <w:tc>
+          <w:tcPr>
+            <w:tcW w:w="952" w:type="pct"/>
+            <w:vAlign w:val="center"/>
+          </w:tcPr>
+          <w:p>
+            <w:pPr>
+              <w:jc w:val="center"/>
+            </w:pPr>
+            <w:r>
+              <w:t>GET</w:t>
+            </w:r>
+          </w:p>
+        </w:tc>
+        <w:tc>
+          <w:tcPr>
+            <w:tcW w:w="1044" w:type="pct"/>
+            <w:vAlign w:val="center"/>
+          </w:tcPr>
+          <w:p>
+            <w:proofErr w:type="spellStart"/>
+            <w:r>
               <w:t>category_id</w:t>
             </w:r>
+            <w:proofErr w:type="spellEnd"/>
             <w:r>
               <w:t xml:space="preserve"> = number,</w:t>
             </w:r>
           </w:p>
           <w:p>
+            <w:proofErr w:type="spellStart"/>
             <w:r>
               <w:t>search_text</w:t>
             </w:r>
+            <w:proofErr w:type="spellEnd"/>
             <w:r>
               <w:t xml:space="preserve"> = string</w:t>
             </w:r>
           </w:p>
           <w:p/>
           <w:p>
-            <w:r>
-              <w:t>all required.</w:t>
+            <w:proofErr w:type="gramStart"/>
+            <w:r>
+              <w:t>all</w:t>
+            </w:r>
+            <w:proofErr w:type="gramEnd"/>
+            <w:r>
+              <w:t xml:space="preserve"> required.</w:t>
             </w:r>
           </w:p>
         </w:tc>
@@ -1020,12 +1320,14 @@
             <w:r>
               <w:t xml:space="preserve"> </w:t>
             </w:r>
+            <w:proofErr w:type="spellStart"/>
             <w:r>
               <w:rPr>
                 <w:lang w:bidi="ar-EG"/>
               </w:rPr>
               <w:t>manufacture_company</w:t>
             </w:r>
+            <w:proofErr w:type="spellEnd"/>
           </w:p>
           <w:p>
             <w:pPr>
@@ -1303,6 +1605,7 @@
           <w:u w:val="single"/>
         </w:rPr>
       </w:pPr>
+      <w:proofErr w:type="spellStart"/>
       <w:r>
         <w:rPr>
           <w:b/>
@@ -1311,9 +1614,9 @@
           <w:szCs w:val="40"/>
           <w:u w:val="single"/>
         </w:rPr>
-        <w:lastRenderedPageBreak/>
         <w:t>Auth</w:t>
       </w:r>
+      <w:proofErr w:type="spellEnd"/>
     </w:p>
     <w:p>
       <w:pPr>
@@ -1392,13 +1695,25 @@
           <w:szCs w:val="28"/>
         </w:rPr>
       </w:pPr>
+      <w:proofErr w:type="spellStart"/>
+      <w:proofErr w:type="gramStart"/>
       <w:r>
         <w:rPr>
           <w:color w:val="76923C" w:themeColor="accent3" w:themeShade="BF"/>
           <w:sz w:val="28"/>
           <w:szCs w:val="28"/>
         </w:rPr>
-        <w:t>const header = {</w:t>
+        <w:t>const</w:t>
+      </w:r>
+      <w:proofErr w:type="spellEnd"/>
+      <w:proofErr w:type="gramEnd"/>
+      <w:r>
+        <w:rPr>
+          <w:color w:val="76923C" w:themeColor="accent3" w:themeShade="BF"/>
+          <w:sz w:val="28"/>
+          <w:szCs w:val="28"/>
+        </w:rPr>
+        <w:t xml:space="preserve"> header = {</w:t>
       </w:r>
     </w:p>
     <w:p>
@@ -1455,7 +1770,27 @@
           <w:sz w:val="18"/>
           <w:szCs w:val="18"/>
         </w:rPr>
-        <w:t>'application/json'</w:t>
+        <w:t>'application/</w:t>
+      </w:r>
+      <w:proofErr w:type="spellStart"/>
+      <w:r>
+        <w:rPr>
+          <w:rFonts w:ascii="Consolas" w:hAnsi="Consolas"/>
+          <w:color w:val="2E7D32"/>
+          <w:sz w:val="18"/>
+          <w:szCs w:val="18"/>
+        </w:rPr>
+        <w:t>json</w:t>
+      </w:r>
+      <w:proofErr w:type="spellEnd"/>
+      <w:r>
+        <w:rPr>
+          <w:rFonts w:ascii="Consolas" w:hAnsi="Consolas"/>
+          <w:color w:val="2E7D32"/>
+          <w:sz w:val="18"/>
+          <w:szCs w:val="18"/>
+        </w:rPr>
+        <w:t>'</w:t>
       </w:r>
       <w:r>
         <w:rPr>
@@ -1566,8 +1901,19 @@
           <w:sz w:val="18"/>
           <w:szCs w:val="18"/>
         </w:rPr>
-        <w:t>$accessToken</w:t>
+        <w:t>$</w:t>
       </w:r>
+      <w:proofErr w:type="spellStart"/>
+      <w:r>
+        <w:rPr>
+          <w:rFonts w:ascii="Consolas" w:eastAsia="Times New Roman" w:hAnsi="Consolas" w:cs="Courier New"/>
+          <w:color w:val="4EA1DF"/>
+          <w:sz w:val="18"/>
+          <w:szCs w:val="18"/>
+        </w:rPr>
+        <w:t>accessToken</w:t>
+      </w:r>
+      <w:proofErr w:type="spellEnd"/>
       <w:r>
         <w:rPr>
           <w:rFonts w:ascii="Consolas" w:eastAsia="Times New Roman" w:hAnsi="Consolas" w:cs="Courier New"/>
@@ -1625,6 +1971,7 @@
                 <w:bCs/>
               </w:rPr>
             </w:pPr>
+            <w:proofErr w:type="spellStart"/>
             <w:r>
               <w:rPr>
                 <w:b/>
@@ -1634,6 +1981,7 @@
               </w:rPr>
               <w:t>Url</w:t>
             </w:r>
+            <w:proofErr w:type="spellEnd"/>
           </w:p>
         </w:tc>
         <w:tc>
@@ -1745,8 +2093,13 @@
           </w:tcPr>
           <w:p>
             <w:r>
-              <w:t>/api</w:t>
-            </w:r>
+              <w:t>/</w:t>
+            </w:r>
+            <w:proofErr w:type="spellStart"/>
+            <w:r>
+              <w:t>api</w:t>
+            </w:r>
+            <w:proofErr w:type="spellEnd"/>
             <w:r>
               <w:t>/user</w:t>
             </w:r>
@@ -1803,7 +2156,15 @@
           </w:tcPr>
           <w:p>
             <w:r>
-              <w:t>/api/comment/store</w:t>
+              <w:t>/</w:t>
+            </w:r>
+            <w:proofErr w:type="spellStart"/>
+            <w:r>
+              <w:t>api</w:t>
+            </w:r>
+            <w:proofErr w:type="spellEnd"/>
+            <w:r>
+              <w:t>/comment/store</w:t>
             </w:r>
           </w:p>
         </w:tc>
@@ -1843,12 +2204,22 @@
           </w:p>
           <w:p>
             <w:r>
-              <w:t xml:space="preserve">  product_id: number </w:t>
+              <w:t xml:space="preserve">  </w:t>
+            </w:r>
+            <w:proofErr w:type="spellStart"/>
+            <w:r>
+              <w:t>product_id</w:t>
+            </w:r>
+            <w:proofErr w:type="spellEnd"/>
+            <w:proofErr w:type="gramStart"/>
+            <w:r>
+              <w:t xml:space="preserve">: number </w:t>
             </w:r>
             <w:r>
               <w:br/>
               <w:t>}</w:t>
             </w:r>
+            <w:proofErr w:type="gramEnd"/>
             <w:r>
               <w:br/>
               <w:t>all required.</w:t>
@@ -1888,7 +2259,15 @@
           </w:tcPr>
           <w:p>
             <w:r>
-              <w:t>/api/comment/update/{id}</w:t>
+              <w:t>/</w:t>
+            </w:r>
+            <w:proofErr w:type="spellStart"/>
+            <w:r>
+              <w:t>api</w:t>
+            </w:r>
+            <w:proofErr w:type="spellEnd"/>
+            <w:r>
+              <w:t>/comment/update/{id}</w:t>
             </w:r>
           </w:p>
         </w:tc>
@@ -1977,7 +2356,15 @@
           </w:tcPr>
           <w:p>
             <w:r>
-              <w:t>/api/comment/destroy/{id}</w:t>
+              <w:t>/</w:t>
+            </w:r>
+            <w:proofErr w:type="spellStart"/>
+            <w:r>
+              <w:t>api</w:t>
+            </w:r>
+            <w:proofErr w:type="spellEnd"/>
+            <w:r>
+              <w:t>/comment/destroy/{id}</w:t>
             </w:r>
           </w:p>
         </w:tc>
@@ -2036,7 +2423,15 @@
           </w:tcPr>
           <w:p>
             <w:r>
-              <w:t>/api/company/rate</w:t>
+              <w:t>/</w:t>
+            </w:r>
+            <w:proofErr w:type="spellStart"/>
+            <w:r>
+              <w:t>api</w:t>
+            </w:r>
+            <w:proofErr w:type="spellEnd"/>
+            <w:r>
+              <w:t>/company/rate</w:t>
             </w:r>
           </w:p>
         </w:tc>
@@ -2065,8 +2460,13 @@
             </w:r>
           </w:p>
           <w:p>
-            <w:r>
-              <w:t>company_id: number</w:t>
+            <w:proofErr w:type="spellStart"/>
+            <w:r>
+              <w:t>company_id</w:t>
+            </w:r>
+            <w:proofErr w:type="spellEnd"/>
+            <w:r>
+              <w:t>: number</w:t>
             </w:r>
           </w:p>
           <w:p>
@@ -2115,8 +2515,13 @@
               </w:rPr>
             </w:pPr>
             <w:r>
-              <w:t>/api</w:t>
-            </w:r>
+              <w:t>/</w:t>
+            </w:r>
+            <w:proofErr w:type="spellStart"/>
+            <w:r>
+              <w:t>api</w:t>
+            </w:r>
+            <w:proofErr w:type="spellEnd"/>
             <w:r>
               <w:t>/product/rate</w:t>
             </w:r>
@@ -2147,8 +2552,13 @@
             </w:r>
           </w:p>
           <w:p>
-            <w:r>
-              <w:t xml:space="preserve">product_id: </w:t>
+            <w:proofErr w:type="spellStart"/>
+            <w:r>
+              <w:t>product_id</w:t>
+            </w:r>
+            <w:proofErr w:type="spellEnd"/>
+            <w:r>
+              <w:t xml:space="preserve">: </w:t>
             </w:r>
             <w:r>
               <w:t>number</w:t>
@@ -2195,6 +2605,7 @@
           </w:tcPr>
           <w:p>
             <w:r>
+              <w:lastRenderedPageBreak/>
               <w:t>/logout</w:t>
             </w:r>
           </w:p>
@@ -2236,7 +2647,10 @@
             <w:tcW w:w="947" w:type="pct"/>
             <w:vAlign w:val="center"/>
           </w:tcPr>
-          <w:p/>
+          <w:p>
+            <w:bookmarkStart w:id="0" w:name="_GoBack"/>
+            <w:bookmarkEnd w:id="0"/>
+          </w:p>
         </w:tc>
       </w:tr>
     </w:tbl>
@@ -2385,6 +2799,7 @@
                 <w:bCs/>
               </w:rPr>
             </w:pPr>
+            <w:proofErr w:type="spellStart"/>
             <w:r>
               <w:rPr>
                 <w:b/>
@@ -2394,6 +2809,7 @@
               </w:rPr>
               <w:t>Url</w:t>
             </w:r>
+            <w:proofErr w:type="spellEnd"/>
           </w:p>
         </w:tc>
         <w:tc>
@@ -2505,8 +2921,13 @@
           </w:tcPr>
           <w:p>
             <w:r>
-              <w:t>/oauth</w:t>
-            </w:r>
+              <w:t>/</w:t>
+            </w:r>
+            <w:proofErr w:type="spellStart"/>
+            <w:r>
+              <w:t>oauth</w:t>
+            </w:r>
+            <w:proofErr w:type="spellEnd"/>
             <w:r>
               <w:t>/</w:t>
             </w:r>
@@ -2541,7 +2962,15 @@
           </w:p>
           <w:p>
             <w:r>
-              <w:t xml:space="preserve">   grant_type: </w:t>
+              <w:t xml:space="preserve">   </w:t>
+            </w:r>
+            <w:proofErr w:type="spellStart"/>
+            <w:r>
+              <w:t>grant_type</w:t>
+            </w:r>
+            <w:proofErr w:type="spellEnd"/>
+            <w:r>
+              <w:t xml:space="preserve">: </w:t>
             </w:r>
           </w:p>
           <w:p>
@@ -2555,7 +2984,15 @@
           <w:p/>
           <w:p>
             <w:r>
-              <w:t xml:space="preserve">   client_id:</w:t>
+              <w:t xml:space="preserve">   </w:t>
+            </w:r>
+            <w:proofErr w:type="spellStart"/>
+            <w:r>
+              <w:t>client_id</w:t>
+            </w:r>
+            <w:proofErr w:type="spellEnd"/>
+            <w:r>
+              <w:t>:</w:t>
             </w:r>
             <w:r>
               <w:t xml:space="preserve"> </w:t>
@@ -2572,7 +3009,15 @@
           <w:p/>
           <w:p>
             <w:r>
-              <w:t xml:space="preserve">   client_secret':</w:t>
+              <w:t xml:space="preserve">   </w:t>
+            </w:r>
+            <w:proofErr w:type="spellStart"/>
+            <w:r>
+              <w:t>client_secret</w:t>
+            </w:r>
+            <w:proofErr w:type="spellEnd"/>
+            <w:r>
+              <w:t>':</w:t>
             </w:r>
           </w:p>
           <w:p>
@@ -2667,8 +3112,13 @@
           </w:p>
           <w:p>
             <w:r>
-              <w:t>Grant type,</w:t>
-            </w:r>
+              <w:t>Grant type</w:t>
+            </w:r>
+            <w:proofErr w:type="gramStart"/>
+            <w:r>
+              <w:t>,</w:t>
+            </w:r>
+            <w:proofErr w:type="gramEnd"/>
             <w:r>
               <w:br/>
               <w:t>client id, client secret and scope they are fixed.</w:t>
@@ -2678,6 +3128,92 @@
           <w:p>
             <w:r>
               <w:t>Save access token in localStorage.</w:t>
+            </w:r>
+          </w:p>
+        </w:tc>
+      </w:tr>
+      <w:tr>
+        <w:trPr>
+          <w:trHeight w:val="602"/>
+        </w:trPr>
+        <w:tc>
+          <w:tcPr>
+            <w:tcW w:w="1294" w:type="pct"/>
+            <w:vAlign w:val="center"/>
+          </w:tcPr>
+          <w:p>
+            <w:r>
+              <w:t>/</w:t>
+            </w:r>
+            <w:proofErr w:type="spellStart"/>
+            <w:r>
+              <w:t>auth</w:t>
+            </w:r>
+            <w:proofErr w:type="spellEnd"/>
+            <w:r>
+              <w:t>/</w:t>
+            </w:r>
+            <w:proofErr w:type="spellStart"/>
+            <w:r>
+              <w:t>facebook</w:t>
+            </w:r>
+            <w:proofErr w:type="spellEnd"/>
+          </w:p>
+        </w:tc>
+        <w:tc>
+          <w:tcPr>
+            <w:tcW w:w="762" w:type="pct"/>
+            <w:vAlign w:val="center"/>
+          </w:tcPr>
+          <w:p/>
+        </w:tc>
+        <w:tc>
+          <w:tcPr>
+            <w:tcW w:w="1089" w:type="pct"/>
+            <w:vAlign w:val="center"/>
+          </w:tcPr>
+          <w:p/>
+        </w:tc>
+        <w:tc>
+          <w:tcPr>
+            <w:tcW w:w="762" w:type="pct"/>
+            <w:vAlign w:val="center"/>
+          </w:tcPr>
+          <w:p>
+            <w:r>
+              <w:t xml:space="preserve">Open </w:t>
+            </w:r>
+            <w:proofErr w:type="spellStart"/>
+            <w:r>
+              <w:t>facebook</w:t>
+            </w:r>
+            <w:proofErr w:type="spellEnd"/>
+            <w:r>
+              <w:t xml:space="preserve"> login.</w:t>
+            </w:r>
+          </w:p>
+        </w:tc>
+        <w:tc>
+          <w:tcPr>
+            <w:tcW w:w="1093" w:type="pct"/>
+            <w:vAlign w:val="center"/>
+          </w:tcPr>
+          <w:p>
+            <w:proofErr w:type="gramStart"/>
+            <w:r>
+              <w:t>Link direct</w:t>
+            </w:r>
+            <w:proofErr w:type="gramEnd"/>
+            <w:r>
+              <w:t xml:space="preserve"> no </w:t>
+            </w:r>
+            <w:proofErr w:type="spellStart"/>
+            <w:r>
+              <w:t>ajax</w:t>
+            </w:r>
+            <w:proofErr w:type="spellEnd"/>
+            <w:r>
+              <w:t>.</w:t>
             </w:r>
           </w:p>
         </w:tc>
@@ -2695,9 +3231,19 @@
             <w:r>
               <w:t>/</w:t>
             </w:r>
-            <w:r>
-              <w:t>auth/facebook</w:t>
-            </w:r>
+            <w:proofErr w:type="spellStart"/>
+            <w:r>
+              <w:t>auth</w:t>
+            </w:r>
+            <w:proofErr w:type="spellEnd"/>
+            <w:r>
+              <w:t>/</w:t>
+            </w:r>
+            <w:proofErr w:type="spellStart"/>
+            <w:r>
+              <w:t>google</w:t>
+            </w:r>
+            <w:proofErr w:type="spellEnd"/>
           </w:p>
         </w:tc>
         <w:tc>
@@ -2721,7 +3267,15 @@
           </w:tcPr>
           <w:p>
             <w:r>
-              <w:t>Open facebook login.</w:t>
+              <w:t xml:space="preserve">Open </w:t>
+            </w:r>
+            <w:proofErr w:type="spellStart"/>
+            <w:r>
+              <w:t>google</w:t>
+            </w:r>
+            <w:proofErr w:type="spellEnd"/>
+            <w:r>
+              <w:t xml:space="preserve"> login.</w:t>
             </w:r>
           </w:p>
         </w:tc>
@@ -2731,8 +3285,21 @@
             <w:vAlign w:val="center"/>
           </w:tcPr>
           <w:p>
-            <w:r>
-              <w:t>Link direct no ajax.</w:t>
+            <w:proofErr w:type="gramStart"/>
+            <w:r>
+              <w:t>Link direct</w:t>
+            </w:r>
+            <w:proofErr w:type="gramEnd"/>
+            <w:r>
+              <w:t xml:space="preserve"> no </w:t>
+            </w:r>
+            <w:proofErr w:type="spellStart"/>
+            <w:r>
+              <w:t>ajax</w:t>
+            </w:r>
+            <w:proofErr w:type="spellEnd"/>
+            <w:r>
+              <w:t>.</w:t>
             </w:r>
           </w:p>
         </w:tc>
@@ -2750,8 +3317,13 @@
             <w:r>
               <w:t>/</w:t>
             </w:r>
-            <w:r>
-              <w:t>auth/google</w:t>
+            <w:proofErr w:type="spellStart"/>
+            <w:r>
+              <w:t>api</w:t>
+            </w:r>
+            <w:proofErr w:type="spellEnd"/>
+            <w:r>
+              <w:t>/register</w:t>
             </w:r>
           </w:p>
         </w:tc>
@@ -2760,36 +3332,108 @@
             <w:tcW w:w="762" w:type="pct"/>
             <w:vAlign w:val="center"/>
           </w:tcPr>
+          <w:p>
+            <w:pPr>
+              <w:jc w:val="center"/>
+            </w:pPr>
+            <w:r>
+              <w:t>POST</w:t>
+            </w:r>
+          </w:p>
+        </w:tc>
+        <w:tc>
+          <w:tcPr>
+            <w:tcW w:w="1089" w:type="pct"/>
+            <w:vAlign w:val="center"/>
+          </w:tcPr>
+          <w:p>
+            <w:r>
+              <w:t>{</w:t>
+            </w:r>
+          </w:p>
+          <w:p>
+            <w:r>
+              <w:t xml:space="preserve">   name: string,</w:t>
+            </w:r>
+          </w:p>
+          <w:p>
+            <w:r>
+              <w:t xml:space="preserve">   email: email,</w:t>
+            </w:r>
+          </w:p>
+          <w:p>
+            <w:r>
+              <w:lastRenderedPageBreak/>
+              <w:t xml:space="preserve">   password: string min:8</w:t>
+            </w:r>
+          </w:p>
+          <w:p>
+            <w:proofErr w:type="spellStart"/>
+            <w:r>
+              <w:t>password_confirmation</w:t>
+            </w:r>
+            <w:proofErr w:type="spellEnd"/>
+            <w:r>
+              <w:t>: match password,</w:t>
+            </w:r>
+          </w:p>
+          <w:p>
+            <w:r>
+              <w:t xml:space="preserve">  address:  </w:t>
+            </w:r>
+            <w:r>
+              <w:t>city id</w:t>
+            </w:r>
+            <w:r>
+              <w:t>,</w:t>
+            </w:r>
+          </w:p>
+          <w:p>
+            <w:r>
+              <w:t xml:space="preserve">   phone:  number</w:t>
+            </w:r>
+          </w:p>
+          <w:p>
+            <w:r>
+              <w:t>}</w:t>
+            </w:r>
+          </w:p>
           <w:p/>
-        </w:tc>
-        <w:tc>
-          <w:tcPr>
-            <w:tcW w:w="1089" w:type="pct"/>
+          <w:p>
+            <w:r>
+              <w:t xml:space="preserve">All required, only phone </w:t>
+            </w:r>
+            <w:proofErr w:type="spellStart"/>
+            <w:r>
+              <w:t>nullable</w:t>
+            </w:r>
+            <w:proofErr w:type="spellEnd"/>
+            <w:r>
+              <w:t>.</w:t>
+            </w:r>
+          </w:p>
+        </w:tc>
+        <w:tc>
+          <w:tcPr>
+            <w:tcW w:w="762" w:type="pct"/>
+            <w:vAlign w:val="center"/>
+          </w:tcPr>
+          <w:p>
+            <w:r>
+              <w:lastRenderedPageBreak/>
+              <w:t xml:space="preserve">Success </w:t>
+            </w:r>
+            <w:r>
+              <w:t>message or error messages.</w:t>
+            </w:r>
+          </w:p>
+        </w:tc>
+        <w:tc>
+          <w:tcPr>
+            <w:tcW w:w="1093" w:type="pct"/>
             <w:vAlign w:val="center"/>
           </w:tcPr>
           <w:p/>
-        </w:tc>
-        <w:tc>
-          <w:tcPr>
-            <w:tcW w:w="762" w:type="pct"/>
-            <w:vAlign w:val="center"/>
-          </w:tcPr>
-          <w:p>
-            <w:r>
-              <w:t>Open google login.</w:t>
-            </w:r>
-          </w:p>
-        </w:tc>
-        <w:tc>
-          <w:tcPr>
-            <w:tcW w:w="1093" w:type="pct"/>
-            <w:vAlign w:val="center"/>
-          </w:tcPr>
-          <w:p>
-            <w:r>
-              <w:t>Link direct no ajax.</w:t>
-            </w:r>
-          </w:p>
         </w:tc>
       </w:tr>
       <w:tr>
@@ -2803,7 +3447,30 @@
           </w:tcPr>
           <w:p>
             <w:r>
-              <w:t>/api/register</w:t>
+              <w:lastRenderedPageBreak/>
+              <w:t>/</w:t>
+            </w:r>
+            <w:proofErr w:type="spellStart"/>
+            <w:r>
+              <w:t>api</w:t>
+            </w:r>
+            <w:proofErr w:type="spellEnd"/>
+            <w:r>
+              <w:t>/</w:t>
+            </w:r>
+            <w:proofErr w:type="spellStart"/>
+            <w:r>
+              <w:t>user_profile</w:t>
+            </w:r>
+            <w:proofErr w:type="spellEnd"/>
+            <w:r>
+              <w:t>/</w:t>
+            </w:r>
+            <w:r>
+              <w:t>update</w:t>
+            </w:r>
+            <w:r>
+              <w:t>/{id}</w:t>
             </w:r>
           </w:p>
         </w:tc>
@@ -2847,9 +3514,11 @@
             </w:r>
           </w:p>
           <w:p>
+            <w:proofErr w:type="spellStart"/>
             <w:r>
               <w:t>password_confirmation</w:t>
             </w:r>
+            <w:proofErr w:type="spellEnd"/>
             <w:r>
               <w:t>: match password,</w:t>
             </w:r>
@@ -2867,7 +3536,31 @@
           </w:p>
           <w:p>
             <w:r>
-              <w:t xml:space="preserve">   phone:  number</w:t>
+              <w:t xml:space="preserve">   phone:  number,</w:t>
+            </w:r>
+          </w:p>
+          <w:p>
+            <w:r>
+              <w:t xml:space="preserve">   </w:t>
+            </w:r>
+            <w:proofErr w:type="gramStart"/>
+            <w:r>
+              <w:t>photo</w:t>
+            </w:r>
+            <w:proofErr w:type="gramEnd"/>
+            <w:r>
+              <w:t>:  base64 or null</w:t>
+            </w:r>
+            <w:r>
+              <w:t xml:space="preserve"> or old </w:t>
+            </w:r>
+            <w:proofErr w:type="spellStart"/>
+            <w:r>
+              <w:t>src</w:t>
+            </w:r>
+            <w:proofErr w:type="spellEnd"/>
+            <w:r>
+              <w:t xml:space="preserve"> image.</w:t>
             </w:r>
           </w:p>
           <w:p>
@@ -2878,7 +3571,23 @@
           <w:p/>
           <w:p>
             <w:r>
-              <w:t>All required, only phone nullable.</w:t>
+              <w:t xml:space="preserve">All </w:t>
+            </w:r>
+            <w:proofErr w:type="gramStart"/>
+            <w:r>
+              <w:t>required,</w:t>
+            </w:r>
+            <w:proofErr w:type="gramEnd"/>
+            <w:r>
+              <w:t xml:space="preserve"> only phone and photo </w:t>
+            </w:r>
+            <w:proofErr w:type="spellStart"/>
+            <w:r>
+              <w:t>nullable</w:t>
+            </w:r>
+            <w:proofErr w:type="spellEnd"/>
+            <w:r>
+              <w:t>.</w:t>
             </w:r>
           </w:p>
         </w:tc>
@@ -2915,15 +3624,21 @@
           </w:tcPr>
           <w:p>
             <w:r>
-              <w:lastRenderedPageBreak/>
-              <w:t>/api/user_profile/</w:t>
-            </w:r>
-            <w:r>
-              <w:t>update</w:t>
-            </w:r>
-            <w:r>
-              <w:t>/{id}</w:t>
-            </w:r>
+              <w:t>/</w:t>
+            </w:r>
+            <w:proofErr w:type="spellStart"/>
+            <w:r>
+              <w:t>api</w:t>
+            </w:r>
+            <w:proofErr w:type="spellEnd"/>
+            <w:r>
+              <w:t>/</w:t>
+            </w:r>
+            <w:proofErr w:type="spellStart"/>
+            <w:r>
+              <w:t>forgot_password</w:t>
+            </w:r>
+            <w:proofErr w:type="spellEnd"/>
           </w:p>
         </w:tc>
         <w:tc>
@@ -2952,83 +3667,146 @@
           </w:p>
           <w:p>
             <w:r>
-              <w:t xml:space="preserve">   name: string,</w:t>
-            </w:r>
-          </w:p>
-          <w:p>
-            <w:r>
-              <w:t xml:space="preserve">   email: email,</w:t>
-            </w:r>
-          </w:p>
-          <w:p>
-            <w:r>
-              <w:t xml:space="preserve">   password: string min:8</w:t>
-            </w:r>
-          </w:p>
-          <w:p>
+              <w:t xml:space="preserve">   email: email</w:t>
+            </w:r>
+          </w:p>
+          <w:p>
+            <w:r>
+              <w:t>}</w:t>
+            </w:r>
+          </w:p>
+        </w:tc>
+        <w:tc>
+          <w:tcPr>
+            <w:tcW w:w="762" w:type="pct"/>
+            <w:vAlign w:val="center"/>
+          </w:tcPr>
+          <w:p>
+            <w:proofErr w:type="gramStart"/>
+            <w:r>
+              <w:t>status</w:t>
+            </w:r>
+            <w:proofErr w:type="gramEnd"/>
+            <w:r>
+              <w:t xml:space="preserve"> and message.</w:t>
+            </w:r>
+          </w:p>
+        </w:tc>
+        <w:tc>
+          <w:tcPr>
+            <w:tcW w:w="1093" w:type="pct"/>
+            <w:vAlign w:val="center"/>
+          </w:tcPr>
+          <w:p>
+            <w:r>
+              <w:t>Send mail to your email contain link reset password.</w:t>
+            </w:r>
+            <w:r>
+              <w:br/>
+            </w:r>
+            <w:proofErr w:type="gramStart"/>
+            <w:r>
+              <w:t>press</w:t>
+            </w:r>
+            <w:proofErr w:type="gramEnd"/>
+            <w:r>
+              <w:t xml:space="preserve"> on button and add new password.</w:t>
+            </w:r>
+            <w:r>
+              <w:br/>
+            </w:r>
+            <w:r>
+              <w:br/>
+            </w:r>
+            <w:proofErr w:type="gramStart"/>
+            <w:r>
+              <w:t>you</w:t>
+            </w:r>
+            <w:proofErr w:type="gramEnd"/>
+            <w:r>
+              <w:t xml:space="preserve"> </w:t>
+            </w:r>
+            <w:proofErr w:type="spellStart"/>
+            <w:r>
+              <w:t>muse</w:t>
+            </w:r>
+            <w:proofErr w:type="spellEnd"/>
+            <w:r>
+              <w:t xml:space="preserve"> be created this route in front end code </w:t>
+            </w:r>
+            <w:r>
+              <w:br/>
+              <w:t>route name is : /reset-password.</w:t>
+            </w:r>
+          </w:p>
+          <w:p>
+            <w:r>
+              <w:br/>
+              <w:t>xorpin.com/reset-password</w:t>
+            </w:r>
+            <w:r>
+              <w:br/>
+            </w:r>
+          </w:p>
+          <w:p>
+            <w:proofErr w:type="gramStart"/>
+            <w:r>
+              <w:t>view</w:t>
+            </w:r>
+            <w:proofErr w:type="gramEnd"/>
+            <w:r>
+              <w:t xml:space="preserve"> </w:t>
+            </w:r>
+            <w:r>
+              <w:t xml:space="preserve">form contain 2 field [password, </w:t>
+            </w:r>
+            <w:proofErr w:type="spellStart"/>
             <w:r>
               <w:t>password_confirmation</w:t>
             </w:r>
-            <w:r>
-              <w:t>: match password,</w:t>
-            </w:r>
-          </w:p>
-          <w:p>
-            <w:r>
-              <w:t xml:space="preserve">  address:  </w:t>
-            </w:r>
-            <w:r>
-              <w:t>city id</w:t>
-            </w:r>
-            <w:r>
-              <w:t>,</w:t>
-            </w:r>
-          </w:p>
-          <w:p>
-            <w:r>
-              <w:t xml:space="preserve">   phone:  number,</w:t>
-            </w:r>
-          </w:p>
-          <w:p>
-            <w:r>
-              <w:t xml:space="preserve">   photo:  base64 or null</w:t>
-            </w:r>
-            <w:r>
-              <w:t xml:space="preserve"> or old src image.</w:t>
-            </w:r>
-          </w:p>
-          <w:p>
-            <w:r>
-              <w:t>}</w:t>
-            </w:r>
-          </w:p>
-          <w:p/>
-          <w:p>
-            <w:r>
-              <w:t>All required, only phone and photo nullable.</w:t>
-            </w:r>
-          </w:p>
-        </w:tc>
-        <w:tc>
-          <w:tcPr>
-            <w:tcW w:w="762" w:type="pct"/>
-            <w:vAlign w:val="center"/>
-          </w:tcPr>
-          <w:p>
-            <w:r>
-              <w:t xml:space="preserve">Success </w:t>
-            </w:r>
-            <w:r>
-              <w:t>message or error messages.</w:t>
-            </w:r>
-          </w:p>
-        </w:tc>
-        <w:tc>
-          <w:tcPr>
-            <w:tcW w:w="1093" w:type="pct"/>
-            <w:vAlign w:val="center"/>
-          </w:tcPr>
-          <w:p/>
+            <w:proofErr w:type="spellEnd"/>
+            <w:r>
+              <w:t>]</w:t>
+            </w:r>
+            <w:r>
+              <w:br/>
+              <w:t>in this route.</w:t>
+            </w:r>
+          </w:p>
+          <w:p>
+            <w:proofErr w:type="gramStart"/>
+            <w:r>
+              <w:t>then</w:t>
+            </w:r>
+            <w:proofErr w:type="gramEnd"/>
+            <w:r>
+              <w:t xml:space="preserve"> send this form to </w:t>
+            </w:r>
+            <w:proofErr w:type="spellStart"/>
+            <w:r>
+              <w:t>api</w:t>
+            </w:r>
+            <w:proofErr w:type="spellEnd"/>
+            <w:r>
+              <w:t xml:space="preserve"> = “/</w:t>
+            </w:r>
+            <w:proofErr w:type="spellStart"/>
+            <w:r>
+              <w:t>api</w:t>
+            </w:r>
+            <w:proofErr w:type="spellEnd"/>
+            <w:r>
+              <w:t>/</w:t>
+            </w:r>
+            <w:proofErr w:type="spellStart"/>
+            <w:r>
+              <w:t>reset_password</w:t>
+            </w:r>
+            <w:proofErr w:type="spellEnd"/>
+            <w:r>
+              <w:t>”.</w:t>
+            </w:r>
+          </w:p>
         </w:tc>
       </w:tr>
       <w:tr>
@@ -3042,122 +3820,21 @@
           </w:tcPr>
           <w:p>
             <w:r>
-              <w:t>/api/forgot_password</w:t>
-            </w:r>
-          </w:p>
-        </w:tc>
-        <w:tc>
-          <w:tcPr>
-            <w:tcW w:w="762" w:type="pct"/>
-            <w:vAlign w:val="center"/>
-          </w:tcPr>
-          <w:p>
-            <w:pPr>
-              <w:jc w:val="center"/>
-            </w:pPr>
-            <w:r>
-              <w:t>POST</w:t>
-            </w:r>
-          </w:p>
-        </w:tc>
-        <w:tc>
-          <w:tcPr>
-            <w:tcW w:w="1089" w:type="pct"/>
-            <w:vAlign w:val="center"/>
-          </w:tcPr>
-          <w:p>
-            <w:r>
-              <w:t>{</w:t>
-            </w:r>
-          </w:p>
-          <w:p>
-            <w:r>
-              <w:t xml:space="preserve">   email: email</w:t>
-            </w:r>
-          </w:p>
-          <w:p>
-            <w:r>
-              <w:t>}</w:t>
-            </w:r>
-          </w:p>
-        </w:tc>
-        <w:tc>
-          <w:tcPr>
-            <w:tcW w:w="762" w:type="pct"/>
-            <w:vAlign w:val="center"/>
-          </w:tcPr>
-          <w:p>
-            <w:r>
-              <w:t>status and message.</w:t>
-            </w:r>
-          </w:p>
-        </w:tc>
-        <w:tc>
-          <w:tcPr>
-            <w:tcW w:w="1093" w:type="pct"/>
-            <w:vAlign w:val="center"/>
-          </w:tcPr>
-          <w:p>
-            <w:r>
-              <w:t>Send mail to your email contain link reset password.</w:t>
-            </w:r>
-            <w:r>
-              <w:br/>
-              <w:t>press on button and add new password.</w:t>
-            </w:r>
-            <w:r>
-              <w:br/>
-            </w:r>
-            <w:r>
-              <w:br/>
-              <w:t xml:space="preserve">you muse be created this route in front end code </w:t>
-            </w:r>
-            <w:r>
-              <w:br/>
-              <w:t>route name is : /reset-password.</w:t>
-            </w:r>
-          </w:p>
-          <w:p>
-            <w:r>
-              <w:br/>
-              <w:t>xorpin.com/reset-password</w:t>
-            </w:r>
-            <w:r>
-              <w:br/>
-            </w:r>
-          </w:p>
-          <w:p>
-            <w:r>
-              <w:t xml:space="preserve">view </w:t>
-            </w:r>
-            <w:r>
-              <w:t>form contain 2 field [password, password_confirmation]</w:t>
-            </w:r>
-            <w:r>
-              <w:br/>
-              <w:t>in this route.</w:t>
-            </w:r>
-          </w:p>
-          <w:p>
-            <w:r>
-              <w:t>then send this form to api = “/api/reset_password”.</w:t>
-            </w:r>
-          </w:p>
-        </w:tc>
-      </w:tr>
-      <w:tr>
-        <w:trPr>
-          <w:trHeight w:val="649"/>
-        </w:trPr>
-        <w:tc>
-          <w:tcPr>
-            <w:tcW w:w="1294" w:type="pct"/>
-            <w:vAlign w:val="center"/>
-          </w:tcPr>
-          <w:p>
-            <w:r>
-              <w:t>/api/reset_password</w:t>
-            </w:r>
+              <w:t>/</w:t>
+            </w:r>
+            <w:proofErr w:type="spellStart"/>
+            <w:r>
+              <w:t>api</w:t>
+            </w:r>
+            <w:proofErr w:type="spellEnd"/>
+            <w:r>
+              <w:t>/</w:t>
+            </w:r>
+            <w:proofErr w:type="spellStart"/>
+            <w:r>
+              <w:t>reset_password</w:t>
+            </w:r>
+            <w:proofErr w:type="spellEnd"/>
           </w:p>
         </w:tc>
         <w:tc>
@@ -3206,16 +3883,23 @@
           </w:p>
           <w:p>
             <w:r>
-              <w:t xml:space="preserve">   p</w:t>
-            </w:r>
-            <w:bookmarkStart w:id="0" w:name="_GoBack"/>
-            <w:bookmarkEnd w:id="0"/>
-            <w:r>
-              <w:t>assword_confirmation: re-password.</w:t>
-            </w:r>
-          </w:p>
-          <w:p>
-            <w:r>
+              <w:t xml:space="preserve">   </w:t>
+            </w:r>
+            <w:proofErr w:type="spellStart"/>
+            <w:r>
+              <w:t>p</w:t>
+            </w:r>
+            <w:r>
+              <w:t>assword_confirmation</w:t>
+            </w:r>
+            <w:proofErr w:type="spellEnd"/>
+            <w:r>
+              <w:t>: re-password.</w:t>
+            </w:r>
+          </w:p>
+          <w:p>
+            <w:r>
+              <w:lastRenderedPageBreak/>
               <w:t>}</w:t>
             </w:r>
           </w:p>
@@ -3227,6 +3911,7 @@
           </w:tcPr>
           <w:p>
             <w:r>
+              <w:lastRenderedPageBreak/>
               <w:t>status and message.</w:t>
             </w:r>
           </w:p>
@@ -3246,14 +3931,34 @@
           </w:p>
           <w:p>
             <w:r>
-              <w:t>Token in alreay in link.</w:t>
+              <w:t xml:space="preserve">Token in </w:t>
+            </w:r>
+            <w:proofErr w:type="spellStart"/>
+            <w:r>
+              <w:t>alreay</w:t>
+            </w:r>
+            <w:proofErr w:type="spellEnd"/>
+            <w:r>
+              <w:t xml:space="preserve"> in link.</w:t>
             </w:r>
             <w:r>
               <w:br/>
             </w:r>
             <w:r>
               <w:br/>
-              <w:t>xorpin.com/reset-password?token=token</w:t>
+              <w:t>xorpin.com/</w:t>
+            </w:r>
+            <w:proofErr w:type="spellStart"/>
+            <w:r>
+              <w:t>reset-</w:t>
+            </w:r>
+            <w:r>
+              <w:lastRenderedPageBreak/>
+              <w:t>password?token</w:t>
+            </w:r>
+            <w:proofErr w:type="spellEnd"/>
+            <w:r>
+              <w:t>=token</w:t>
             </w:r>
           </w:p>
         </w:tc>
@@ -3269,11 +3974,22 @@
           </w:tcPr>
           <w:p>
             <w:r>
-              <w:t>/api/</w:t>
-            </w:r>
+              <w:lastRenderedPageBreak/>
+              <w:t>/</w:t>
+            </w:r>
+            <w:proofErr w:type="spellStart"/>
+            <w:r>
+              <w:t>api</w:t>
+            </w:r>
+            <w:proofErr w:type="spellEnd"/>
+            <w:r>
+              <w:t>/</w:t>
+            </w:r>
+            <w:proofErr w:type="spellStart"/>
             <w:r>
               <w:t>verify_email</w:t>
             </w:r>
+            <w:proofErr w:type="spellEnd"/>
           </w:p>
         </w:tc>
         <w:tc>
@@ -3317,8 +4033,13 @@
             <w:vAlign w:val="center"/>
           </w:tcPr>
           <w:p>
-            <w:r>
-              <w:t>status and message.</w:t>
+            <w:proofErr w:type="gramStart"/>
+            <w:r>
+              <w:t>status</w:t>
+            </w:r>
+            <w:proofErr w:type="gramEnd"/>
+            <w:r>
+              <w:t xml:space="preserve"> and message.</w:t>
             </w:r>
           </w:p>
         </w:tc>
@@ -3328,8 +4049,21 @@
             <w:vAlign w:val="center"/>
           </w:tcPr>
           <w:p>
-            <w:r>
-              <w:t>Send  email verifation to user email.</w:t>
+            <w:proofErr w:type="gramStart"/>
+            <w:r>
+              <w:t>Send  email</w:t>
+            </w:r>
+            <w:proofErr w:type="gramEnd"/>
+            <w:r>
+              <w:t xml:space="preserve"> </w:t>
+            </w:r>
+            <w:proofErr w:type="spellStart"/>
+            <w:r>
+              <w:t>verifation</w:t>
+            </w:r>
+            <w:proofErr w:type="spellEnd"/>
+            <w:r>
+              <w:t xml:space="preserve"> to user email.</w:t>
             </w:r>
           </w:p>
         </w:tc>

</xml_diff>